<commit_message>
Fixed image problem in docx and epub
</commit_message>
<xml_diff>
--- a/codesmells.docx
+++ b/codesmells.docx
@@ -264,18 +264,57 @@
         <w:pStyle w:val="BodyText"/>
       </w:pPr>
       <w:r>
-        <w:t xml:space="preserve">smell1</w:t>
-      </w:r>
-    </w:p>
-    <w:p>
-      <w:pPr>
-        <w:pStyle w:val="Heading2"/>
-      </w:pPr>
-      <w:bookmarkStart w:id="30" w:name="using-inappropriate-data-types"/>
+        <w:drawing>
+          <wp:inline>
+            <wp:extent cx="2540000" cy="2374900"/>
+            <wp:effectExtent b="0" l="0" r="0" t="0"/>
+            <wp:docPr descr="smell1" title="" id="1" name="Picture"/>
+            <a:graphic>
+              <a:graphicData uri="http://schemas.openxmlformats.org/drawingml/2006/picture">
+                <pic:pic>
+                  <pic:nvPicPr>
+                    <pic:cNvPr descr="images/smell1.png" id="0" name="Picture"/>
+                    <pic:cNvPicPr>
+                      <a:picLocks noChangeArrowheads="1" noChangeAspect="1"/>
+                    </pic:cNvPicPr>
+                  </pic:nvPicPr>
+                  <pic:blipFill>
+                    <a:blip r:embed="rId30"/>
+                    <a:stretch>
+                      <a:fillRect/>
+                    </a:stretch>
+                  </pic:blipFill>
+                  <pic:spPr bwMode="auto">
+                    <a:xfrm>
+                      <a:off x="0" y="0"/>
+                      <a:ext cx="2540000" cy="2374900"/>
+                    </a:xfrm>
+                    <a:prstGeom prst="rect">
+                      <a:avLst/>
+                    </a:prstGeom>
+                    <a:noFill/>
+                    <a:ln w="9525">
+                      <a:noFill/>
+                      <a:headEnd/>
+                      <a:tailEnd/>
+                    </a:ln>
+                  </pic:spPr>
+                </pic:pic>
+              </a:graphicData>
+            </a:graphic>
+          </wp:inline>
+        </w:drawing>
+      </w:r>
+    </w:p>
+    <w:p>
+      <w:pPr>
+        <w:pStyle w:val="Heading2"/>
+      </w:pPr>
+      <w:bookmarkStart w:id="31" w:name="using-inappropriate-data-types"/>
       <w:r>
         <w:t xml:space="preserve">Using inappropriate data types</w:t>
       </w:r>
-      <w:bookmarkEnd w:id="30"/>
+      <w:bookmarkEnd w:id="31"/>
     </w:p>
     <w:p>
       <w:pPr>
@@ -289,11 +328,11 @@
       <w:pPr>
         <w:pStyle w:val="Heading2"/>
       </w:pPr>
-      <w:bookmarkStart w:id="31" w:name="storing-the-hierarchy-structure-in-the-same-table-as-the-entities-that-make-up-the-hierarchy"/>
+      <w:bookmarkStart w:id="32" w:name="storing-the-hierarchy-structure-in-the-same-table-as-the-entities-that-make-up-the-hierarchy"/>
       <w:r>
         <w:t xml:space="preserve">Storing the hierarchy structure in the same table as the entities that make up the hierarchy</w:t>
       </w:r>
-      <w:bookmarkEnd w:id="31"/>
+      <w:bookmarkEnd w:id="32"/>
     </w:p>
     <w:p>
       <w:pPr>
@@ -322,11 +361,11 @@
       <w:pPr>
         <w:pStyle w:val="Heading2"/>
       </w:pPr>
-      <w:bookmarkStart w:id="32" w:name="using-an-entity-attribute-value-eav-model"/>
+      <w:bookmarkStart w:id="33" w:name="using-an-entity-attribute-value-eav-model"/>
       <w:r>
         <w:t xml:space="preserve">Using an Entity Attribute Value (EAV) model</w:t>
       </w:r>
-      <w:bookmarkEnd w:id="32"/>
+      <w:bookmarkEnd w:id="33"/>
     </w:p>
     <w:p>
       <w:pPr>
@@ -340,11 +379,11 @@
       <w:pPr>
         <w:pStyle w:val="Heading2"/>
       </w:pPr>
-      <w:bookmarkStart w:id="33" w:name="using-a-polymorphic-association"/>
+      <w:bookmarkStart w:id="34" w:name="using-a-polymorphic-association"/>
       <w:r>
         <w:t xml:space="preserve">Using a polymorphic association</w:t>
       </w:r>
-      <w:bookmarkEnd w:id="33"/>
+      <w:bookmarkEnd w:id="34"/>
     </w:p>
     <w:p>
       <w:pPr>
@@ -359,18 +398,57 @@
         <w:pStyle w:val="BodyText"/>
       </w:pPr>
       <w:r>
-        <w:t xml:space="preserve">Polymorphic</w:t>
-      </w:r>
-    </w:p>
-    <w:p>
-      <w:pPr>
-        <w:pStyle w:val="Heading2"/>
-      </w:pPr>
-      <w:bookmarkStart w:id="34" w:name="creating-tables-as-god-objects"/>
+        <w:drawing>
+          <wp:inline>
+            <wp:extent cx="2540000" cy="2349500"/>
+            <wp:effectExtent b="0" l="0" r="0" t="0"/>
+            <wp:docPr descr="Polymorphic" title="" id="1" name="Picture"/>
+            <a:graphic>
+              <a:graphicData uri="http://schemas.openxmlformats.org/drawingml/2006/picture">
+                <pic:pic>
+                  <pic:nvPicPr>
+                    <pic:cNvPr descr="images/Polymorphic.png" id="0" name="Picture"/>
+                    <pic:cNvPicPr>
+                      <a:picLocks noChangeArrowheads="1" noChangeAspect="1"/>
+                    </pic:cNvPicPr>
+                  </pic:nvPicPr>
+                  <pic:blipFill>
+                    <a:blip r:embed="rId35"/>
+                    <a:stretch>
+                      <a:fillRect/>
+                    </a:stretch>
+                  </pic:blipFill>
+                  <pic:spPr bwMode="auto">
+                    <a:xfrm>
+                      <a:off x="0" y="0"/>
+                      <a:ext cx="2540000" cy="2349500"/>
+                    </a:xfrm>
+                    <a:prstGeom prst="rect">
+                      <a:avLst/>
+                    </a:prstGeom>
+                    <a:noFill/>
+                    <a:ln w="9525">
+                      <a:noFill/>
+                      <a:headEnd/>
+                      <a:tailEnd/>
+                    </a:ln>
+                  </pic:spPr>
+                </pic:pic>
+              </a:graphicData>
+            </a:graphic>
+          </wp:inline>
+        </w:drawing>
+      </w:r>
+    </w:p>
+    <w:p>
+      <w:pPr>
+        <w:pStyle w:val="Heading2"/>
+      </w:pPr>
+      <w:bookmarkStart w:id="36" w:name="creating-tables-as-god-objects"/>
       <w:r>
         <w:t xml:space="preserve">Creating tables as 'God Objects'</w:t>
       </w:r>
-      <w:bookmarkEnd w:id="34"/>
+      <w:bookmarkEnd w:id="36"/>
     </w:p>
     <w:p>
       <w:pPr>
@@ -384,11 +462,11 @@
       <w:pPr>
         <w:pStyle w:val="Heading2"/>
       </w:pPr>
-      <w:bookmarkStart w:id="35" w:name="contrived-interfaces"/>
+      <w:bookmarkStart w:id="37" w:name="contrived-interfaces"/>
       <w:r>
         <w:t xml:space="preserve">Contrived interfaces</w:t>
       </w:r>
-      <w:bookmarkEnd w:id="35"/>
+      <w:bookmarkEnd w:id="37"/>
     </w:p>
     <w:p>
       <w:pPr>
@@ -400,7 +478,7 @@
       <w:r>
         <w:t xml:space="preserve"> </w:t>
       </w:r>
-      <w:hyperlink r:id="rId36">
+      <w:hyperlink r:id="rId38">
         <w:r>
           <w:rPr>
             <w:rStyle w:val="Hyperlink"/>
@@ -416,11 +494,11 @@
       <w:pPr>
         <w:pStyle w:val="Heading2"/>
       </w:pPr>
-      <w:bookmarkStart w:id="37" w:name="using-command-line-and-ole-automation-to-access-server-based-resources"/>
+      <w:bookmarkStart w:id="39" w:name="using-command-line-and-ole-automation-to-access-server-based-resources"/>
       <w:r>
         <w:t xml:space="preserve">Using command-line and OLE automation to access server-based resources</w:t>
       </w:r>
-      <w:bookmarkEnd w:id="37"/>
+      <w:bookmarkEnd w:id="39"/>
     </w:p>
     <w:p>
       <w:pPr>
@@ -435,28 +513,67 @@
         <w:pStyle w:val="BodyText"/>
       </w:pPr>
       <w:r>
-        <w:t xml:space="preserve">ole</w:t>
+        <w:drawing>
+          <wp:inline>
+            <wp:extent cx="2540000" cy="2641600"/>
+            <wp:effectExtent b="0" l="0" r="0" t="0"/>
+            <wp:docPr descr="ole" title="" id="1" name="Picture"/>
+            <a:graphic>
+              <a:graphicData uri="http://schemas.openxmlformats.org/drawingml/2006/picture">
+                <pic:pic>
+                  <pic:nvPicPr>
+                    <pic:cNvPr descr="images/ole.png" id="0" name="Picture"/>
+                    <pic:cNvPicPr>
+                      <a:picLocks noChangeArrowheads="1" noChangeAspect="1"/>
+                    </pic:cNvPicPr>
+                  </pic:nvPicPr>
+                  <pic:blipFill>
+                    <a:blip r:embed="rId40"/>
+                    <a:stretch>
+                      <a:fillRect/>
+                    </a:stretch>
+                  </pic:blipFill>
+                  <pic:spPr bwMode="auto">
+                    <a:xfrm>
+                      <a:off x="0" y="0"/>
+                      <a:ext cx="2540000" cy="2641600"/>
+                    </a:xfrm>
+                    <a:prstGeom prst="rect">
+                      <a:avLst/>
+                    </a:prstGeom>
+                    <a:noFill/>
+                    <a:ln w="9525">
+                      <a:noFill/>
+                      <a:headEnd/>
+                      <a:tailEnd/>
+                    </a:ln>
+                  </pic:spPr>
+                </pic:pic>
+              </a:graphicData>
+            </a:graphic>
+          </wp:inline>
+        </w:drawing>
       </w:r>
     </w:p>
     <w:p>
       <w:pPr>
         <w:pStyle w:val="Heading1"/>
       </w:pPr>
-      <w:bookmarkStart w:id="38" w:name="problems-with-table-design"/>
+      <w:bookmarkStart w:id="41" w:name="problems-with-table-design"/>
       <w:r>
         <w:t xml:space="preserve">Problems with Table Design</w:t>
       </w:r>
-      <w:bookmarkEnd w:id="38"/>
-    </w:p>
-    <w:p>
-      <w:pPr>
-        <w:pStyle w:val="Heading2"/>
-      </w:pPr>
-      <w:bookmarkStart w:id="39" w:name="using-constraints-to-restrict-values-in-a-column"/>
+      <w:bookmarkEnd w:id="41"/>
+    </w:p>
+    <w:p>
+      <w:pPr>
+        <w:pStyle w:val="Heading2"/>
+      </w:pPr>
+      <w:bookmarkStart w:id="42" w:name="using-constraints-to-restrict-values-in-a-column"/>
       <w:r>
         <w:t xml:space="preserve">Using constraints to restrict values in a column</w:t>
       </w:r>
-      <w:bookmarkEnd w:id="39"/>
+      <w:bookmarkEnd w:id="42"/>
     </w:p>
     <w:p>
       <w:pPr>
@@ -470,11 +587,11 @@
       <w:pPr>
         <w:pStyle w:val="Heading2"/>
       </w:pPr>
-      <w:bookmarkStart w:id="40" w:name="not-using-referential-integrity-constraints"/>
+      <w:bookmarkStart w:id="43" w:name="not-using-referential-integrity-constraints"/>
       <w:r>
         <w:t xml:space="preserve">Not using referential integrity constraints</w:t>
       </w:r>
-      <w:bookmarkEnd w:id="40"/>
+      <w:bookmarkEnd w:id="43"/>
     </w:p>
     <w:p>
       <w:pPr>
@@ -488,11 +605,11 @@
       <w:pPr>
         <w:pStyle w:val="Heading2"/>
       </w:pPr>
-      <w:bookmarkStart w:id="41" w:name="enabling-nocheck-on-referential-integrity-constraints"/>
+      <w:bookmarkStart w:id="44" w:name="enabling-nocheck-on-referential-integrity-constraints"/>
       <w:r>
         <w:t xml:space="preserve">Enabling NOCHECK on referential integrity constraints</w:t>
       </w:r>
-      <w:bookmarkEnd w:id="41"/>
+      <w:bookmarkEnd w:id="44"/>
     </w:p>
     <w:p>
       <w:pPr>
@@ -506,7 +623,7 @@
       <w:pPr>
         <w:pStyle w:val="BodyText"/>
       </w:pPr>
-      <w:hyperlink r:id="rId42">
+      <w:hyperlink r:id="rId45">
         <w:r>
           <w:rPr>
             <w:rStyle w:val="Hyperlink"/>
@@ -519,11 +636,11 @@
       <w:pPr>
         <w:pStyle w:val="Heading2"/>
       </w:pPr>
-      <w:bookmarkStart w:id="43" w:name="using-too-many-or-too-few-indexes"/>
+      <w:bookmarkStart w:id="46" w:name="using-too-many-or-too-few-indexes"/>
       <w:r>
         <w:t xml:space="preserve">Using too many or too few indexes</w:t>
       </w:r>
-      <w:bookmarkEnd w:id="43"/>
+      <w:bookmarkEnd w:id="46"/>
     </w:p>
     <w:p>
       <w:pPr>
@@ -537,11 +654,11 @@
       <w:pPr>
         <w:pStyle w:val="Heading2"/>
       </w:pPr>
-      <w:bookmarkStart w:id="44" w:name="not-choosing-the-most-suitable-clustered-index-for-a-table"/>
+      <w:bookmarkStart w:id="47" w:name="not-choosing-the-most-suitable-clustered-index-for-a-table"/>
       <w:r>
         <w:t xml:space="preserve">Not choosing the most suitable clustered index for a table</w:t>
       </w:r>
-      <w:bookmarkEnd w:id="44"/>
+      <w:bookmarkEnd w:id="47"/>
     </w:p>
     <w:p>
       <w:pPr>
@@ -563,7 +680,7 @@
       <w:pPr>
         <w:pStyle w:val="BodyText"/>
       </w:pPr>
-      <w:hyperlink r:id="rId45">
+      <w:hyperlink r:id="rId48">
         <w:r>
           <w:rPr>
             <w:rStyle w:val="Hyperlink"/>
@@ -576,11 +693,11 @@
       <w:pPr>
         <w:pStyle w:val="Heading2"/>
       </w:pPr>
-      <w:bookmarkStart w:id="46" w:name="not-explicitly-declaring-which-index-is-the-clustered-one."/>
+      <w:bookmarkStart w:id="49" w:name="not-explicitly-declaring-which-index-is-the-clustered-one."/>
       <w:r>
         <w:t xml:space="preserve">Not explicitly declaring which index is the clustered one.</w:t>
       </w:r>
-      <w:bookmarkEnd w:id="46"/>
+      <w:bookmarkEnd w:id="49"/>
     </w:p>
     <w:p>
       <w:pPr>
@@ -602,11 +719,11 @@
       <w:pPr>
         <w:pStyle w:val="Heading2"/>
       </w:pPr>
-      <w:bookmarkStart w:id="47" w:name="misusing-null-values"/>
+      <w:bookmarkStart w:id="50" w:name="misusing-null-values"/>
       <w:r>
         <w:t xml:space="preserve">Misusing NULL values</w:t>
       </w:r>
-      <w:bookmarkEnd w:id="47"/>
+      <w:bookmarkEnd w:id="50"/>
     </w:p>
     <w:p>
       <w:pPr>
@@ -620,11 +737,11 @@
       <w:pPr>
         <w:pStyle w:val="Heading2"/>
       </w:pPr>
-      <w:bookmarkStart w:id="48" w:name="using-temporary-tables-for-very-small-result-sets"/>
+      <w:bookmarkStart w:id="51" w:name="using-temporary-tables-for-very-small-result-sets"/>
       <w:r>
         <w:t xml:space="preserve">Using temporary tables for very small result sets</w:t>
       </w:r>
-      <w:bookmarkEnd w:id="48"/>
+      <w:bookmarkEnd w:id="51"/>
     </w:p>
     <w:p>
       <w:pPr>
@@ -649,11 +766,11 @@
       <w:pPr>
         <w:pStyle w:val="Heading2"/>
       </w:pPr>
-      <w:bookmarkStart w:id="49" w:name="creating-a-table-without-specifying-a-schema"/>
+      <w:bookmarkStart w:id="52" w:name="creating-a-table-without-specifying-a-schema"/>
       <w:r>
         <w:t xml:space="preserve">Creating a table without specifying a schema</w:t>
       </w:r>
-      <w:bookmarkEnd w:id="49"/>
+      <w:bookmarkEnd w:id="52"/>
     </w:p>
     <w:p>
       <w:pPr>
@@ -675,11 +792,11 @@
       <w:pPr>
         <w:pStyle w:val="Heading2"/>
       </w:pPr>
-      <w:bookmarkStart w:id="50" w:name="most-tables-should-have-a-clustered-index"/>
+      <w:bookmarkStart w:id="53" w:name="most-tables-should-have-a-clustered-index"/>
       <w:r>
         <w:t xml:space="preserve">Most tables should have a clustered index</w:t>
       </w:r>
-      <w:bookmarkEnd w:id="50"/>
+      <w:bookmarkEnd w:id="53"/>
     </w:p>
     <w:p>
       <w:pPr>
@@ -701,11 +818,11 @@
       <w:pPr>
         <w:pStyle w:val="Heading2"/>
       </w:pPr>
-      <w:bookmarkStart w:id="51" w:name="using-the-same-column-name-in-different-tables-but-with-different-data-types"/>
+      <w:bookmarkStart w:id="54" w:name="using-the-same-column-name-in-different-tables-but-with-different-data-types"/>
       <w:r>
         <w:t xml:space="preserve">Using the same column name in different tables but with different data types</w:t>
       </w:r>
-      <w:bookmarkEnd w:id="51"/>
+      <w:bookmarkEnd w:id="54"/>
     </w:p>
     <w:p>
       <w:pPr>
@@ -719,11 +836,11 @@
       <w:pPr>
         <w:pStyle w:val="Heading2"/>
       </w:pPr>
-      <w:bookmarkStart w:id="52" w:name="defining-a-table-column-without-explicitly-specifying-whether-it-is-nullable"/>
+      <w:bookmarkStart w:id="55" w:name="defining-a-table-column-without-explicitly-specifying-whether-it-is-nullable"/>
       <w:r>
         <w:t xml:space="preserve">Defining a table column without explicitly specifying whether it is nullable</w:t>
       </w:r>
-      <w:bookmarkEnd w:id="52"/>
+      <w:bookmarkEnd w:id="55"/>
     </w:p>
     <w:p>
       <w:pPr>
@@ -737,7 +854,7 @@
       <w:pPr>
         <w:pStyle w:val="BodyText"/>
       </w:pPr>
-      <w:hyperlink r:id="rId45">
+      <w:hyperlink r:id="rId48">
         <w:r>
           <w:rPr>
             <w:rStyle w:val="Hyperlink"/>
@@ -750,11 +867,11 @@
       <w:pPr>
         <w:pStyle w:val="Heading2"/>
       </w:pPr>
-      <w:bookmarkStart w:id="53" w:name="adding-not-null-column-without-default-value-to-a-table-with-data-will-fail"/>
+      <w:bookmarkStart w:id="56" w:name="adding-not-null-column-without-default-value-to-a-table-with-data-will-fail"/>
       <w:r>
         <w:t xml:space="preserve">Trying to add a NOT NULL column without default value to a table with data</w:t>
       </w:r>
-      <w:bookmarkEnd w:id="53"/>
+      <w:bookmarkEnd w:id="56"/>
     </w:p>
     <w:p>
       <w:pPr>
@@ -768,7 +885,7 @@
       <w:pPr>
         <w:pStyle w:val="BodyText"/>
       </w:pPr>
-      <w:hyperlink r:id="rId54">
+      <w:hyperlink r:id="rId57">
         <w:r>
           <w:rPr>
             <w:rStyle w:val="Hyperlink"/>
@@ -781,11 +898,11 @@
       <w:pPr>
         <w:pStyle w:val="Heading2"/>
       </w:pPr>
-      <w:bookmarkStart w:id="55" w:name="creating-dated-copies-of-the-same-table-to-manage-table-sizes"/>
+      <w:bookmarkStart w:id="58" w:name="creating-dated-copies-of-the-same-table-to-manage-table-sizes"/>
       <w:r>
         <w:t xml:space="preserve">Creating dated copies of the same table to manage table sizes</w:t>
       </w:r>
-      <w:bookmarkEnd w:id="55"/>
+      <w:bookmarkEnd w:id="58"/>
     </w:p>
     <w:p>
       <w:pPr>
@@ -799,21 +916,21 @@
       <w:pPr>
         <w:pStyle w:val="Heading1"/>
       </w:pPr>
-      <w:bookmarkStart w:id="56" w:name="problems-with-data-types"/>
+      <w:bookmarkStart w:id="59" w:name="problems-with-data-types"/>
       <w:r>
         <w:t xml:space="preserve">Problems with Data Types</w:t>
       </w:r>
-      <w:bookmarkEnd w:id="56"/>
-    </w:p>
-    <w:p>
-      <w:pPr>
-        <w:pStyle w:val="Heading2"/>
-      </w:pPr>
-      <w:bookmarkStart w:id="57" w:name="using-varchar1-varchar2-etc."/>
+      <w:bookmarkEnd w:id="59"/>
+    </w:p>
+    <w:p>
+      <w:pPr>
+        <w:pStyle w:val="Heading2"/>
+      </w:pPr>
+      <w:bookmarkStart w:id="60" w:name="using-varchar1-varchar2-etc."/>
       <w:r>
         <w:t xml:space="preserve">Using VARCHAR(1), VARCHAR(2), etc.</w:t>
       </w:r>
-      <w:bookmarkEnd w:id="57"/>
+      <w:bookmarkEnd w:id="60"/>
     </w:p>
     <w:p>
       <w:pPr>
@@ -838,7 +955,7 @@
       <w:pPr>
         <w:pStyle w:val="BodyText"/>
       </w:pPr>
-      <w:hyperlink r:id="rId58">
+      <w:hyperlink r:id="rId61">
         <w:r>
           <w:rPr>
             <w:rStyle w:val="Hyperlink"/>
@@ -851,11 +968,11 @@
       <w:pPr>
         <w:pStyle w:val="Heading2"/>
       </w:pPr>
-      <w:bookmarkStart w:id="59" w:name="declaring-var-type-variables-without-length"/>
+      <w:bookmarkStart w:id="62" w:name="declaring-var-type-variables-without-length"/>
       <w:r>
         <w:t xml:space="preserve">Declaring var type variables without length</w:t>
       </w:r>
-      <w:bookmarkEnd w:id="59"/>
+      <w:bookmarkEnd w:id="62"/>
     </w:p>
     <w:p>
       <w:pPr>
@@ -869,11 +986,11 @@
       <w:pPr>
         <w:pStyle w:val="Heading2"/>
       </w:pPr>
-      <w:bookmarkStart w:id="60" w:name="using-deprecated-language-elements-such-as-the-textntext-data-types"/>
+      <w:bookmarkStart w:id="63" w:name="using-deprecated-language-elements-such-as-the-textntext-data-types"/>
       <w:r>
         <w:t xml:space="preserve">Using deprecated language elements such as the TEXT/NTEXT data types</w:t>
       </w:r>
-      <w:bookmarkEnd w:id="60"/>
+      <w:bookmarkEnd w:id="63"/>
     </w:p>
     <w:p>
       <w:pPr>
@@ -887,7 +1004,7 @@
       <w:pPr>
         <w:pStyle w:val="BodyText"/>
       </w:pPr>
-      <w:hyperlink r:id="rId61">
+      <w:hyperlink r:id="rId64">
         <w:r>
           <w:rPr>
             <w:rStyle w:val="Hyperlink"/>
@@ -900,11 +1017,11 @@
       <w:pPr>
         <w:pStyle w:val="Heading2"/>
       </w:pPr>
-      <w:bookmarkStart w:id="62" w:name="using-money-data-type"/>
+      <w:bookmarkStart w:id="65" w:name="using-money-data-type"/>
       <w:r>
         <w:t xml:space="preserve">Using MONEY data type</w:t>
       </w:r>
-      <w:bookmarkEnd w:id="62"/>
+      <w:bookmarkEnd w:id="65"/>
     </w:p>
     <w:p>
       <w:pPr>
@@ -918,14 +1035,14 @@
       <w:pPr>
         <w:pStyle w:val="Heading2"/>
       </w:pPr>
-      <w:bookmarkStart w:id="63" w:name="using-float-or-real-data-types"/>
+      <w:bookmarkStart w:id="66" w:name="using-float-or-real-data-types"/>
       <w:r>
         <w:rPr>
           <w:i/>
         </w:rPr>
         <w:t xml:space="preserve">Using FLOAT or REAL data types</w:t>
       </w:r>
-      <w:bookmarkEnd w:id="63"/>
+      <w:bookmarkEnd w:id="66"/>
     </w:p>
     <w:p>
       <w:pPr>
@@ -939,11 +1056,11 @@
       <w:pPr>
         <w:pStyle w:val="Heading2"/>
       </w:pPr>
-      <w:bookmarkStart w:id="64" w:name="mixing-parameter-data-types-in-a-coalesce-expression"/>
+      <w:bookmarkStart w:id="67" w:name="mixing-parameter-data-types-in-a-coalesce-expression"/>
       <w:r>
         <w:t xml:space="preserve">Mixing parameter data types in a COALESCE expression</w:t>
       </w:r>
-      <w:bookmarkEnd w:id="64"/>
+      <w:bookmarkEnd w:id="67"/>
     </w:p>
     <w:p>
       <w:pPr>
@@ -957,11 +1074,11 @@
       <w:pPr>
         <w:pStyle w:val="Heading2"/>
       </w:pPr>
-      <w:bookmarkStart w:id="65" w:name="using-datetime-or-datetime2-when-youre-concerned-only-with-the-date"/>
+      <w:bookmarkStart w:id="68" w:name="using-datetime-or-datetime2-when-youre-concerned-only-with-the-date"/>
       <w:r>
         <w:t xml:space="preserve">Using DATETIME or DATETIME2 when you’re concerned only with the date</w:t>
       </w:r>
-      <w:bookmarkEnd w:id="65"/>
+      <w:bookmarkEnd w:id="68"/>
     </w:p>
     <w:p>
       <w:pPr>
@@ -975,11 +1092,11 @@
       <w:pPr>
         <w:pStyle w:val="Heading2"/>
       </w:pPr>
-      <w:bookmarkStart w:id="66" w:name="using-datetime-or-datetime2-when-youre-merely-recording-the-time-of-day"/>
+      <w:bookmarkStart w:id="69" w:name="using-datetime-or-datetime2-when-youre-merely-recording-the-time-of-day"/>
       <w:r>
         <w:t xml:space="preserve">Using DATETIME or DATETIME2 when you’re merely recording the time of day</w:t>
       </w:r>
-      <w:bookmarkEnd w:id="66"/>
+      <w:bookmarkEnd w:id="69"/>
     </w:p>
     <w:p>
       <w:pPr>
@@ -993,11 +1110,11 @@
       <w:pPr>
         <w:pStyle w:val="Heading2"/>
       </w:pPr>
-      <w:bookmarkStart w:id="67" w:name="using-sql_variant-inappropriately"/>
+      <w:bookmarkStart w:id="70" w:name="using-sql_variant-inappropriately"/>
       <w:r>
         <w:t xml:space="preserve">Using sql_variant inappropriately</w:t>
       </w:r>
-      <w:bookmarkEnd w:id="67"/>
+      <w:bookmarkEnd w:id="70"/>
     </w:p>
     <w:p>
       <w:pPr>
@@ -1011,11 +1128,11 @@
       <w:pPr>
         <w:pStyle w:val="Heading2"/>
       </w:pPr>
-      <w:bookmarkStart w:id="68" w:name="the-length-of-the-varchar-varbinary-and-nvarchar-datatype-in-a-cast-or-convert-clause-wasnt-explicitly-specified"/>
+      <w:bookmarkStart w:id="71" w:name="the-length-of-the-varchar-varbinary-and-nvarchar-datatype-in-a-cast-or-convert-clause-wasnt-explicitly-specified"/>
       <w:r>
         <w:t xml:space="preserve">The length of the VARCHAR, VARBINARY and NVARCHAR datatype in a CAST or CONVERT clause wasn’t explicitly specified</w:t>
       </w:r>
-      <w:bookmarkEnd w:id="68"/>
+      <w:bookmarkEnd w:id="71"/>
     </w:p>
     <w:p>
       <w:pPr>
@@ -1029,7 +1146,7 @@
       <w:pPr>
         <w:pStyle w:val="BodyText"/>
       </w:pPr>
-      <w:hyperlink r:id="rId69">
+      <w:hyperlink r:id="rId72">
         <w:r>
           <w:rPr>
             <w:rStyle w:val="Hyperlink"/>
@@ -1042,11 +1159,11 @@
       <w:pPr>
         <w:pStyle w:val="Heading2"/>
       </w:pPr>
-      <w:bookmarkStart w:id="70" w:name="storing-a-duration-rather-than-a-point-in-time"/>
+      <w:bookmarkStart w:id="73" w:name="storing-a-duration-rather-than-a-point-in-time"/>
       <w:r>
         <w:t xml:space="preserve">Storing a duration rather than a point in time</w:t>
       </w:r>
-      <w:bookmarkEnd w:id="70"/>
+      <w:bookmarkEnd w:id="73"/>
     </w:p>
     <w:p>
       <w:pPr>
@@ -1066,11 +1183,11 @@
       <w:pPr>
         <w:pStyle w:val="Heading2"/>
       </w:pPr>
-      <w:bookmarkStart w:id="71" w:name="using-varcharmax-or-nvarcharmax-when-it-isnt-necessary"/>
+      <w:bookmarkStart w:id="74" w:name="using-varcharmax-or-nvarcharmax-when-it-isnt-necessary"/>
       <w:r>
         <w:t xml:space="preserve">Using VARCHAR(MAX) or NVARCHAR(MAX) when it isn’t necessary</w:t>
       </w:r>
-      <w:bookmarkEnd w:id="71"/>
+      <w:bookmarkEnd w:id="74"/>
     </w:p>
     <w:p>
       <w:pPr>
@@ -1084,11 +1201,11 @@
       <w:pPr>
         <w:pStyle w:val="Heading2"/>
       </w:pPr>
-      <w:bookmarkStart w:id="72" w:name="using-varchar-rather-than-nvarchar-for-anything-that-requires-internationalisation-such-as-names-or-addresses"/>
+      <w:bookmarkStart w:id="75" w:name="using-varchar-rather-than-nvarchar-for-anything-that-requires-internationalisation-such-as-names-or-addresses"/>
       <w:r>
         <w:t xml:space="preserve">Using VARCHAR rather than NVARCHAR for anything that requires internationalisation, such as names or addresses</w:t>
       </w:r>
-      <w:bookmarkEnd w:id="72"/>
+      <w:bookmarkEnd w:id="75"/>
     </w:p>
     <w:p>
       <w:pPr>
@@ -1102,11 +1219,11 @@
       <w:pPr>
         <w:pStyle w:val="Heading2"/>
       </w:pPr>
-      <w:bookmarkStart w:id="73" w:name="declaring-varchar-varbinary-and-nvarchar-datatypes-without-explicit-length"/>
+      <w:bookmarkStart w:id="76" w:name="declaring-varchar-varbinary-and-nvarchar-datatypes-without-explicit-length"/>
       <w:r>
         <w:t xml:space="preserve">Declaring VARCHAR, VARBINARY and NVARCHAR datatypes without explicit length</w:t>
       </w:r>
-      <w:bookmarkEnd w:id="73"/>
+      <w:bookmarkEnd w:id="76"/>
     </w:p>
     <w:p>
       <w:pPr>
@@ -1120,7 +1237,7 @@
       <w:pPr>
         <w:pStyle w:val="BodyText"/>
       </w:pPr>
-      <w:hyperlink r:id="rId74">
+      <w:hyperlink r:id="rId77">
         <w:r>
           <w:rPr>
             <w:rStyle w:val="Hyperlink"/>
@@ -1133,21 +1250,21 @@
       <w:pPr>
         <w:pStyle w:val="Heading1"/>
       </w:pPr>
-      <w:bookmarkStart w:id="75" w:name="problems-with-expressions"/>
+      <w:bookmarkStart w:id="78" w:name="problems-with-expressions"/>
       <w:r>
         <w:t xml:space="preserve">Problems with expressions</w:t>
       </w:r>
-      <w:bookmarkEnd w:id="75"/>
-    </w:p>
-    <w:p>
-      <w:pPr>
-        <w:pStyle w:val="Heading2"/>
-      </w:pPr>
-      <w:bookmarkStart w:id="76" w:name="excessive-use-of-parentheses"/>
+      <w:bookmarkEnd w:id="78"/>
+    </w:p>
+    <w:p>
+      <w:pPr>
+        <w:pStyle w:val="Heading2"/>
+      </w:pPr>
+      <w:bookmarkStart w:id="79" w:name="excessive-use-of-parentheses"/>
       <w:r>
         <w:t xml:space="preserve">Excessive use of parentheses</w:t>
       </w:r>
-      <w:bookmarkEnd w:id="76"/>
+      <w:bookmarkEnd w:id="79"/>
     </w:p>
     <w:p>
       <w:pPr>
@@ -1161,11 +1278,11 @@
       <w:pPr>
         <w:pStyle w:val="Heading2"/>
       </w:pPr>
-      <w:bookmarkStart w:id="77" w:name="using-functions-such-as-isnumeric-without-additional-checks"/>
+      <w:bookmarkStart w:id="80" w:name="using-functions-such-as-isnumeric-without-additional-checks"/>
       <w:r>
         <w:t xml:space="preserve">Using functions such as 'ISNUMERIC' without additional checks</w:t>
       </w:r>
-      <w:bookmarkEnd w:id="77"/>
+      <w:bookmarkEnd w:id="80"/>
     </w:p>
     <w:p>
       <w:pPr>
@@ -1284,7 +1401,7 @@
       <w:pPr>
         <w:pStyle w:val="BodyText"/>
       </w:pPr>
-      <w:hyperlink r:id="rId78">
+      <w:hyperlink r:id="rId81">
         <w:r>
           <w:rPr>
             <w:rStyle w:val="Hyperlink"/>
@@ -1297,11 +1414,11 @@
       <w:pPr>
         <w:pStyle w:val="Heading2"/>
       </w:pPr>
-      <w:bookmarkStart w:id="79" w:name="injudicious-use-of-the-ltrim-and-rtrim-functions"/>
+      <w:bookmarkStart w:id="82" w:name="injudicious-use-of-the-ltrim-and-rtrim-functions"/>
       <w:r>
         <w:t xml:space="preserve">Injudicious use of the LTRIM and RTRIM functions</w:t>
       </w:r>
-      <w:bookmarkEnd w:id="79"/>
+      <w:bookmarkEnd w:id="82"/>
     </w:p>
     <w:p>
       <w:pPr>
@@ -1315,11 +1432,11 @@
       <w:pPr>
         <w:pStyle w:val="Heading2"/>
       </w:pPr>
-      <w:bookmarkStart w:id="80" w:name="using-datalength-rather-than-len-to-find-the-length-of-a-string."/>
+      <w:bookmarkStart w:id="83" w:name="using-datalength-rather-than-len-to-find-the-length-of-a-string."/>
       <w:r>
         <w:t xml:space="preserve">Using DATALENGTH rather than LEN to find the length of a string.</w:t>
       </w:r>
-      <w:bookmarkEnd w:id="80"/>
+      <w:bookmarkEnd w:id="83"/>
     </w:p>
     <w:p>
       <w:pPr>
@@ -1333,11 +1450,11 @@
       <w:pPr>
         <w:pStyle w:val="Heading2"/>
       </w:pPr>
-      <w:bookmarkStart w:id="81" w:name="not-using-a-semicolon-to-terminate-sql-statements"/>
+      <w:bookmarkStart w:id="84" w:name="not-using-a-semicolon-to-terminate-sql-statements"/>
       <w:r>
         <w:t xml:space="preserve">Not using a semicolon to terminate SQL statements</w:t>
       </w:r>
-      <w:bookmarkEnd w:id="81"/>
+      <w:bookmarkEnd w:id="84"/>
     </w:p>
     <w:p>
       <w:pPr>
@@ -1351,7 +1468,7 @@
       <w:pPr>
         <w:pStyle w:val="BodyText"/>
       </w:pPr>
-      <w:hyperlink r:id="rId82">
+      <w:hyperlink r:id="rId85">
         <w:r>
           <w:rPr>
             <w:rStyle w:val="Hyperlink"/>
@@ -1364,11 +1481,11 @@
       <w:pPr>
         <w:pStyle w:val="Heading2"/>
       </w:pPr>
-      <w:bookmarkStart w:id="83" w:name="relying-on-data-being-implicitly-converted-between-types"/>
+      <w:bookmarkStart w:id="86" w:name="relying-on-data-being-implicitly-converted-between-types"/>
       <w:r>
         <w:t xml:space="preserve">Relying on data being implicitly converted between types</w:t>
       </w:r>
-      <w:bookmarkEnd w:id="83"/>
+      <w:bookmarkEnd w:id="86"/>
     </w:p>
     <w:p>
       <w:pPr>
@@ -1388,7 +1505,7 @@
       <w:r>
         <w:t xml:space="preserve"> </w:t>
       </w:r>
-      <w:hyperlink r:id="rId84">
+      <w:hyperlink r:id="rId87">
         <w:r>
           <w:rPr>
             <w:rStyle w:val="Hyperlink"/>
@@ -1401,11 +1518,11 @@
       <w:pPr>
         <w:pStyle w:val="Heading2"/>
       </w:pPr>
-      <w:bookmarkStart w:id="85" w:name="using-the-identity-system-function"/>
+      <w:bookmarkStart w:id="88" w:name="using-the-identity-system-function"/>
       <w:r>
         <w:t xml:space="preserve">Using the @@IDENTITY system function</w:t>
       </w:r>
-      <w:bookmarkEnd w:id="85"/>
+      <w:bookmarkEnd w:id="88"/>
     </w:p>
     <w:p>
       <w:pPr>
@@ -1464,7 +1581,7 @@
       <w:pPr>
         <w:pStyle w:val="BodyText"/>
       </w:pPr>
-      <w:hyperlink r:id="rId86">
+      <w:hyperlink r:id="rId89">
         <w:r>
           <w:rPr>
             <w:rStyle w:val="Hyperlink"/>
@@ -1477,11 +1594,11 @@
       <w:pPr>
         <w:pStyle w:val="Heading2"/>
       </w:pPr>
-      <w:bookmarkStart w:id="87" w:name="using-between-for-datetime-ranges"/>
+      <w:bookmarkStart w:id="90" w:name="using-between-for-datetime-ranges"/>
       <w:r>
         <w:t xml:space="preserve">Using BETWEEN for DATETIME ranges</w:t>
       </w:r>
-      <w:bookmarkEnd w:id="87"/>
+      <w:bookmarkEnd w:id="90"/>
     </w:p>
     <w:p>
       <w:pPr>
@@ -1495,11 +1612,11 @@
       <w:pPr>
         <w:pStyle w:val="Heading2"/>
       </w:pPr>
-      <w:bookmarkStart w:id="88" w:name="using-select-in-a-batch"/>
+      <w:bookmarkStart w:id="91" w:name="using-select-in-a-batch"/>
       <w:r>
         <w:t xml:space="preserve">Using SELECT * in a batch</w:t>
       </w:r>
-      <w:bookmarkEnd w:id="88"/>
+      <w:bookmarkEnd w:id="91"/>
     </w:p>
     <w:p>
       <w:pPr>
@@ -1513,7 +1630,7 @@
       <w:pPr>
         <w:pStyle w:val="BodyText"/>
       </w:pPr>
-      <w:hyperlink r:id="rId89">
+      <w:hyperlink r:id="rId92">
         <w:r>
           <w:rPr>
             <w:rStyle w:val="Hyperlink"/>
@@ -1526,11 +1643,11 @@
       <w:pPr>
         <w:pStyle w:val="Heading2"/>
       </w:pPr>
-      <w:bookmarkStart w:id="90" w:name="insert-without-column-list"/>
+      <w:bookmarkStart w:id="93" w:name="insert-without-column-list"/>
       <w:r>
         <w:t xml:space="preserve">INSERT without column list</w:t>
       </w:r>
-      <w:bookmarkEnd w:id="90"/>
+      <w:bookmarkEnd w:id="93"/>
     </w:p>
     <w:p>
       <w:pPr>
@@ -1550,7 +1667,7 @@
       <w:r>
         <w:t xml:space="preserve"> </w:t>
       </w:r>
-      <w:hyperlink r:id="rId91">
+      <w:hyperlink r:id="rId94">
         <w:r>
           <w:rPr>
             <w:rStyle w:val="Hyperlink"/>
@@ -1563,11 +1680,11 @@
       <w:pPr>
         <w:pStyle w:val="Heading2"/>
       </w:pPr>
-      <w:bookmarkStart w:id="92" w:name="order-by-clause-with-constants"/>
+      <w:bookmarkStart w:id="95" w:name="order-by-clause-with-constants"/>
       <w:r>
         <w:t xml:space="preserve">ORDER BY clause with constants</w:t>
       </w:r>
-      <w:bookmarkEnd w:id="92"/>
+      <w:bookmarkEnd w:id="95"/>
     </w:p>
     <w:p>
       <w:pPr>
@@ -1581,7 +1698,7 @@
       <w:pPr>
         <w:pStyle w:val="BodyText"/>
       </w:pPr>
-      <w:hyperlink r:id="rId93">
+      <w:hyperlink r:id="rId96">
         <w:r>
           <w:rPr>
             <w:rStyle w:val="Hyperlink"/>
@@ -1594,21 +1711,21 @@
       <w:pPr>
         <w:pStyle w:val="Heading1"/>
       </w:pPr>
-      <w:bookmarkStart w:id="94" w:name="difficulties-with-query-syntax"/>
+      <w:bookmarkStart w:id="97" w:name="difficulties-with-query-syntax"/>
       <w:r>
         <w:t xml:space="preserve">Difficulties with Query Syntax</w:t>
       </w:r>
-      <w:bookmarkEnd w:id="94"/>
-    </w:p>
-    <w:p>
-      <w:pPr>
-        <w:pStyle w:val="Heading2"/>
-      </w:pPr>
-      <w:bookmarkStart w:id="95" w:name="creating-uberqueries-god-like-queries"/>
+      <w:bookmarkEnd w:id="97"/>
+    </w:p>
+    <w:p>
+      <w:pPr>
+        <w:pStyle w:val="Heading2"/>
+      </w:pPr>
+      <w:bookmarkStart w:id="98" w:name="creating-uberqueries-god-like-queries"/>
       <w:r>
         <w:t xml:space="preserve">Creating UberQueries (God-like Queries)</w:t>
       </w:r>
-      <w:bookmarkEnd w:id="95"/>
+      <w:bookmarkEnd w:id="98"/>
     </w:p>
     <w:p>
       <w:pPr>
@@ -1622,11 +1739,11 @@
       <w:pPr>
         <w:pStyle w:val="Heading2"/>
       </w:pPr>
-      <w:bookmarkStart w:id="96" w:name="nesting-views-as-if-they-were-russian-dolls"/>
+      <w:bookmarkStart w:id="99" w:name="nesting-views-as-if-they-were-russian-dolls"/>
       <w:r>
         <w:t xml:space="preserve">Nesting views as if they were Russian dolls</w:t>
       </w:r>
-      <w:bookmarkEnd w:id="96"/>
+      <w:bookmarkEnd w:id="99"/>
     </w:p>
     <w:p>
       <w:pPr>
@@ -1640,11 +1757,11 @@
       <w:pPr>
         <w:pStyle w:val="Heading2"/>
       </w:pPr>
-      <w:bookmarkStart w:id="97" w:name="joins-between-large-views"/>
+      <w:bookmarkStart w:id="100" w:name="joins-between-large-views"/>
       <w:r>
         <w:t xml:space="preserve">Joins between large views</w:t>
       </w:r>
-      <w:bookmarkEnd w:id="97"/>
+      <w:bookmarkEnd w:id="100"/>
     </w:p>
     <w:p>
       <w:pPr>
@@ -1658,11 +1775,11 @@
       <w:pPr>
         <w:pStyle w:val="Heading2"/>
       </w:pPr>
-      <w:bookmarkStart w:id="98" w:name="using-the-old-sybase-join-syntax"/>
+      <w:bookmarkStart w:id="101" w:name="using-the-old-sybase-join-syntax"/>
       <w:r>
         <w:t xml:space="preserve">Using the old Sybase JOIN syntax</w:t>
       </w:r>
-      <w:bookmarkEnd w:id="98"/>
+      <w:bookmarkEnd w:id="101"/>
     </w:p>
     <w:p>
       <w:pPr>
@@ -1690,7 +1807,7 @@
       <w:r>
         <w:t xml:space="preserve"> </w:t>
       </w:r>
-      <w:hyperlink r:id="rId99">
+      <w:hyperlink r:id="rId102">
         <w:r>
           <w:rPr>
             <w:rStyle w:val="Hyperlink"/>
@@ -1703,7 +1820,7 @@
       <w:pPr>
         <w:pStyle w:val="BodyText"/>
       </w:pPr>
-      <w:hyperlink r:id="rId100">
+      <w:hyperlink r:id="rId103">
         <w:r>
           <w:rPr>
             <w:rStyle w:val="Hyperlink"/>
@@ -1740,11 +1857,11 @@
       <w:pPr>
         <w:pStyle w:val="Heading2"/>
       </w:pPr>
-      <w:bookmarkStart w:id="101" w:name="using-correlated-subqueries-instead-of-a-join"/>
+      <w:bookmarkStart w:id="104" w:name="using-correlated-subqueries-instead-of-a-join"/>
       <w:r>
         <w:t xml:space="preserve">Using correlated subqueries instead of a join</w:t>
       </w:r>
-      <w:bookmarkEnd w:id="101"/>
+      <w:bookmarkEnd w:id="104"/>
     </w:p>
     <w:p>
       <w:pPr>
@@ -1758,11 +1875,11 @@
       <w:pPr>
         <w:pStyle w:val="Heading2"/>
       </w:pPr>
-      <w:bookmarkStart w:id="102" w:name="using-select-rather-than-set-to-assign-values-to-variables"/>
+      <w:bookmarkStart w:id="105" w:name="using-select-rather-than-set-to-assign-values-to-variables"/>
       <w:r>
         <w:t xml:space="preserve">Using SELECT rather than SET to assign values to variables</w:t>
       </w:r>
-      <w:bookmarkEnd w:id="102"/>
+      <w:bookmarkEnd w:id="105"/>
     </w:p>
     <w:p>
       <w:pPr>
@@ -1776,11 +1893,11 @@
       <w:pPr>
         <w:pStyle w:val="Heading2"/>
       </w:pPr>
-      <w:bookmarkStart w:id="103" w:name="using-scalar-user-defined-functions-udfs-for-data-lookups-as-a-poor-mans-join."/>
+      <w:bookmarkStart w:id="106" w:name="using-scalar-user-defined-functions-udfs-for-data-lookups-as-a-poor-mans-join."/>
       <w:r>
         <w:t xml:space="preserve">Using scalar user-defined functions (UDFs) for data lookups as a poor man’s join.</w:t>
       </w:r>
-      <w:bookmarkEnd w:id="103"/>
+      <w:bookmarkEnd w:id="106"/>
     </w:p>
     <w:p>
       <w:pPr>
@@ -1794,11 +1911,11 @@
       <w:pPr>
         <w:pStyle w:val="Heading2"/>
       </w:pPr>
-      <w:bookmarkStart w:id="104" w:name="not-using-two-part-object-names-for-object-references"/>
+      <w:bookmarkStart w:id="107" w:name="not-using-two-part-object-names-for-object-references"/>
       <w:r>
         <w:t xml:space="preserve">Not using two-part object names for object references</w:t>
       </w:r>
-      <w:bookmarkEnd w:id="104"/>
+      <w:bookmarkEnd w:id="107"/>
     </w:p>
     <w:p>
       <w:pPr>
@@ -1834,7 +1951,7 @@
       <w:r>
         <w:t xml:space="preserve"> </w:t>
       </w:r>
-      <w:hyperlink r:id="rId105">
+      <w:hyperlink r:id="rId108">
         <w:r>
           <w:rPr>
             <w:rStyle w:val="Hyperlink"/>
@@ -1847,7 +1964,7 @@
       <w:pPr>
         <w:pStyle w:val="BodyText"/>
       </w:pPr>
-      <w:hyperlink r:id="rId106">
+      <w:hyperlink r:id="rId109">
         <w:r>
           <w:rPr>
             <w:rStyle w:val="Hyperlink"/>
@@ -1860,11 +1977,11 @@
       <w:pPr>
         <w:pStyle w:val="Heading2"/>
       </w:pPr>
-      <w:bookmarkStart w:id="107" w:name="using-insert-into-without-specifying-the-columns-and-their-order"/>
+      <w:bookmarkStart w:id="110" w:name="using-insert-into-without-specifying-the-columns-and-their-order"/>
       <w:r>
         <w:t xml:space="preserve">Using INSERT INTO without specifying the columns and their order</w:t>
       </w:r>
-      <w:bookmarkEnd w:id="107"/>
+      <w:bookmarkEnd w:id="110"/>
     </w:p>
     <w:p>
       <w:pPr>
@@ -1878,7 +1995,7 @@
       <w:pPr>
         <w:pStyle w:val="BodyText"/>
       </w:pPr>
-      <w:hyperlink r:id="rId108">
+      <w:hyperlink r:id="rId111">
         <w:r>
           <w:rPr>
             <w:rStyle w:val="Hyperlink"/>
@@ -1891,11 +2008,11 @@
       <w:pPr>
         <w:pStyle w:val="Heading2"/>
       </w:pPr>
-      <w:bookmarkStart w:id="109" w:name="using-full-outer-joins-unnecessarily."/>
+      <w:bookmarkStart w:id="112" w:name="using-full-outer-joins-unnecessarily."/>
       <w:r>
         <w:t xml:space="preserve">Using full outer joins unnecessarily.</w:t>
       </w:r>
-      <w:bookmarkEnd w:id="109"/>
+      <w:bookmarkEnd w:id="112"/>
     </w:p>
     <w:p>
       <w:pPr>
@@ -1909,11 +2026,11 @@
       <w:pPr>
         <w:pStyle w:val="Heading2"/>
       </w:pPr>
-      <w:bookmarkStart w:id="110" w:name="including-complex-conditionals-in-the-where-clause"/>
+      <w:bookmarkStart w:id="113" w:name="including-complex-conditionals-in-the-where-clause"/>
       <w:r>
         <w:t xml:space="preserve">Including complex conditionals in the WHERE clause</w:t>
       </w:r>
-      <w:bookmarkEnd w:id="110"/>
+      <w:bookmarkEnd w:id="113"/>
     </w:p>
     <w:p>
       <w:pPr>
@@ -1927,11 +2044,11 @@
       <w:pPr>
         <w:pStyle w:val="Heading2"/>
       </w:pPr>
-      <w:bookmarkStart w:id="111" w:name="mixing-data-types-in-joins-or-where-clauses"/>
+      <w:bookmarkStart w:id="114" w:name="mixing-data-types-in-joins-or-where-clauses"/>
       <w:r>
         <w:t xml:space="preserve">Mixing data types in joins or WHERE clauses</w:t>
       </w:r>
-      <w:bookmarkEnd w:id="111"/>
+      <w:bookmarkEnd w:id="114"/>
     </w:p>
     <w:p>
       <w:pPr>
@@ -1945,11 +2062,11 @@
       <w:pPr>
         <w:pStyle w:val="Heading2"/>
       </w:pPr>
-      <w:bookmarkStart w:id="112" w:name="assuming-that-select-statements-all-have-roughly-the-same-execution-time"/>
+      <w:bookmarkStart w:id="115" w:name="assuming-that-select-statements-all-have-roughly-the-same-execution-time"/>
       <w:r>
         <w:t xml:space="preserve">Assuming that SELECT statements all have roughly the same execution time</w:t>
       </w:r>
-      <w:bookmarkEnd w:id="112"/>
+      <w:bookmarkEnd w:id="115"/>
     </w:p>
     <w:p>
       <w:pPr>
@@ -1963,11 +2080,11 @@
       <w:pPr>
         <w:pStyle w:val="Heading2"/>
       </w:pPr>
-      <w:bookmarkStart w:id="113" w:name="not-handling-null-values-in-nullable-columns"/>
+      <w:bookmarkStart w:id="116" w:name="not-handling-null-values-in-nullable-columns"/>
       <w:r>
         <w:t xml:space="preserve">Not handling NULL values in nullable columns</w:t>
       </w:r>
-      <w:bookmarkEnd w:id="113"/>
+      <w:bookmarkEnd w:id="116"/>
     </w:p>
     <w:p>
       <w:pPr>
@@ -1981,7 +2098,7 @@
       <w:pPr>
         <w:pStyle w:val="BodyText"/>
       </w:pPr>
-      <w:hyperlink r:id="rId114">
+      <w:hyperlink r:id="rId117">
         <w:r>
           <w:rPr>
             <w:rStyle w:val="Hyperlink"/>
@@ -1994,11 +2111,11 @@
       <w:pPr>
         <w:pStyle w:val="Heading2"/>
       </w:pPr>
-      <w:bookmarkStart w:id="115" w:name="referencing-an-unindexed-column-within-the-in-predicate-of-a-where-clause"/>
+      <w:bookmarkStart w:id="118" w:name="referencing-an-unindexed-column-within-the-in-predicate-of-a-where-clause"/>
       <w:r>
         <w:t xml:space="preserve">Referencing an unindexed column within the IN predicate of a WHERE clause</w:t>
       </w:r>
-      <w:bookmarkEnd w:id="115"/>
+      <w:bookmarkEnd w:id="118"/>
     </w:p>
     <w:p>
       <w:pPr>
@@ -2018,7 +2135,7 @@
       <w:r>
         <w:t xml:space="preserve"> </w:t>
       </w:r>
-      <w:hyperlink r:id="rId116">
+      <w:hyperlink r:id="rId119">
         <w:r>
           <w:rPr>
             <w:rStyle w:val="Hyperlink"/>
@@ -2031,11 +2148,11 @@
       <w:pPr>
         <w:pStyle w:val="Heading2"/>
       </w:pPr>
-      <w:bookmarkStart w:id="117" w:name="using-like-in-a-where-clause-with-an-initial-wildcard-character"/>
+      <w:bookmarkStart w:id="120" w:name="using-like-in-a-where-clause-with-an-initial-wildcard-character"/>
       <w:r>
         <w:t xml:space="preserve">Using LIKE in a WHERE clause with an initial wildcard character</w:t>
       </w:r>
-      <w:bookmarkEnd w:id="117"/>
+      <w:bookmarkEnd w:id="120"/>
     </w:p>
     <w:p>
       <w:pPr>
@@ -2055,7 +2172,7 @@
       <w:r>
         <w:t xml:space="preserve"> </w:t>
       </w:r>
-      <w:hyperlink r:id="rId118">
+      <w:hyperlink r:id="rId121">
         <w:r>
           <w:rPr>
             <w:rStyle w:val="Hyperlink"/>
@@ -2068,11 +2185,11 @@
       <w:pPr>
         <w:pStyle w:val="Heading2"/>
       </w:pPr>
-      <w:bookmarkStart w:id="119" w:name="using-a-predicate-or-join-column-as-a-parameter-for-a-user-defined-function"/>
+      <w:bookmarkStart w:id="122" w:name="using-a-predicate-or-join-column-as-a-parameter-for-a-user-defined-function"/>
       <w:r>
         <w:t xml:space="preserve">Using a predicate or join column as a parameter for a user-defined function</w:t>
       </w:r>
-      <w:bookmarkEnd w:id="119"/>
+      <w:bookmarkEnd w:id="122"/>
     </w:p>
     <w:p>
       <w:pPr>
@@ -2086,11 +2203,11 @@
       <w:pPr>
         <w:pStyle w:val="Heading2"/>
       </w:pPr>
-      <w:bookmarkStart w:id="120" w:name="supplying-object-names-without-specifying-the-schema"/>
+      <w:bookmarkStart w:id="123" w:name="supplying-object-names-without-specifying-the-schema"/>
       <w:r>
         <w:t xml:space="preserve">Supplying object names without specifying the schema</w:t>
       </w:r>
-      <w:bookmarkEnd w:id="120"/>
+      <w:bookmarkEnd w:id="123"/>
     </w:p>
     <w:p>
       <w:pPr>
@@ -2115,11 +2232,11 @@
       <w:pPr>
         <w:pStyle w:val="Heading2"/>
       </w:pPr>
-      <w:bookmarkStart w:id="121" w:name="using-null-or-null-to-filter-a-nullable-column-for-nulls"/>
+      <w:bookmarkStart w:id="124" w:name="using-null-or-null-to-filter-a-nullable-column-for-nulls"/>
       <w:r>
         <w:t xml:space="preserve">Using '== NULL' or '&lt;&gt; NULL' to filter a nullable column for NULLs</w:t>
       </w:r>
-      <w:bookmarkEnd w:id="121"/>
+      <w:bookmarkEnd w:id="124"/>
     </w:p>
     <w:p>
       <w:pPr>
@@ -2133,7 +2250,7 @@
       <w:pPr>
         <w:pStyle w:val="BodyText"/>
       </w:pPr>
-      <w:hyperlink r:id="rId122">
+      <w:hyperlink r:id="rId125">
         <w:r>
           <w:rPr>
             <w:rStyle w:val="Hyperlink"/>
@@ -2146,11 +2263,11 @@
       <w:pPr>
         <w:pStyle w:val="Heading2"/>
       </w:pPr>
-      <w:bookmarkStart w:id="123" w:name="not-using-nocount-on-in-stored-procedures-and-triggers"/>
+      <w:bookmarkStart w:id="126" w:name="not-using-nocount-on-in-stored-procedures-and-triggers"/>
       <w:r>
         <w:t xml:space="preserve">Not using NOCOUNT ON in stored procedures and triggers</w:t>
       </w:r>
-      <w:bookmarkEnd w:id="123"/>
+      <w:bookmarkEnd w:id="126"/>
     </w:p>
     <w:p>
       <w:pPr>
@@ -2184,7 +2301,7 @@
       <w:r>
         <w:t xml:space="preserve"> </w:t>
       </w:r>
-      <w:hyperlink r:id="rId124">
+      <w:hyperlink r:id="rId127">
         <w:r>
           <w:rPr>
             <w:rStyle w:val="Hyperlink"/>
@@ -2208,11 +2325,11 @@
       <w:pPr>
         <w:pStyle w:val="Heading2"/>
       </w:pPr>
-      <w:bookmarkStart w:id="125" w:name="using-the-not-in-predicate-in-the-where-clause"/>
+      <w:bookmarkStart w:id="128" w:name="using-the-not-in-predicate-in-the-where-clause"/>
       <w:r>
         <w:t xml:space="preserve">Using the NOT IN predicate in the WHERE clause</w:t>
       </w:r>
-      <w:bookmarkEnd w:id="125"/>
+      <w:bookmarkEnd w:id="128"/>
     </w:p>
     <w:p>
       <w:pPr>
@@ -2226,11 +2343,11 @@
       <w:pPr>
         <w:pStyle w:val="Heading2"/>
       </w:pPr>
-      <w:bookmarkStart w:id="126" w:name="defining-foreign-keys-without-a-supporting-index"/>
+      <w:bookmarkStart w:id="129" w:name="defining-foreign-keys-without-a-supporting-index"/>
       <w:r>
         <w:t xml:space="preserve">Defining foreign keys without a supporting index</w:t>
       </w:r>
-      <w:bookmarkEnd w:id="126"/>
+      <w:bookmarkEnd w:id="129"/>
     </w:p>
     <w:p>
       <w:pPr>
@@ -2252,11 +2369,11 @@
       <w:pPr>
         <w:pStyle w:val="Heading2"/>
       </w:pPr>
-      <w:bookmarkStart w:id="127" w:name="using-a-non-sargable-search-argument..able-expression-in-a-where-clause"/>
+      <w:bookmarkStart w:id="130" w:name="using-a-non-sargable-search-argument..able-expression-in-a-where-clause"/>
       <w:r>
         <w:t xml:space="preserve">Using a non-SARGable (Search ARGument..able) expression in a WHERE clause</w:t>
       </w:r>
-      <w:bookmarkEnd w:id="127"/>
+      <w:bookmarkEnd w:id="130"/>
     </w:p>
     <w:p>
       <w:pPr>
@@ -2276,7 +2393,7 @@
       <w:r>
         <w:t xml:space="preserve"> </w:t>
       </w:r>
-      <w:hyperlink r:id="rId128">
+      <w:hyperlink r:id="rId131">
         <w:r>
           <w:rPr>
             <w:rStyle w:val="Hyperlink"/>
@@ -2289,11 +2406,11 @@
       <w:pPr>
         <w:pStyle w:val="Heading2"/>
       </w:pPr>
-      <w:bookmarkStart w:id="129" w:name="including-a-deterministic-function-in-a-where-clause"/>
+      <w:bookmarkStart w:id="132" w:name="including-a-deterministic-function-in-a-where-clause"/>
       <w:r>
         <w:t xml:space="preserve">Including a deterministic function in a WHERE clause</w:t>
       </w:r>
-      <w:bookmarkEnd w:id="129"/>
+      <w:bookmarkEnd w:id="132"/>
     </w:p>
     <w:p>
       <w:pPr>
@@ -2313,7 +2430,7 @@
       <w:r>
         <w:t xml:space="preserve"> </w:t>
       </w:r>
-      <w:hyperlink r:id="rId130">
+      <w:hyperlink r:id="rId133">
         <w:r>
           <w:rPr>
             <w:rStyle w:val="Hyperlink"/>
@@ -2324,7 +2441,7 @@
       <w:r>
         <w:t xml:space="preserve"> </w:t>
       </w:r>
-      <w:hyperlink r:id="rId131">
+      <w:hyperlink r:id="rId134">
         <w:r>
           <w:rPr>
             <w:rStyle w:val="Hyperlink"/>
@@ -2337,11 +2454,11 @@
       <w:pPr>
         <w:pStyle w:val="Heading2"/>
       </w:pPr>
-      <w:bookmarkStart w:id="132" w:name="_using_an_unverified_scalar_user_defined_function_as_a_constant"/>
+      <w:bookmarkStart w:id="135" w:name="_using_an_unverified_scalar_user_defined_function_as_a_constant"/>
       <w:r>
         <w:t xml:space="preserve">Using an unverified scalar user-defined function as a constant.</w:t>
       </w:r>
-      <w:bookmarkEnd w:id="132"/>
+      <w:bookmarkEnd w:id="135"/>
     </w:p>
     <w:p>
       <w:pPr>
@@ -2361,7 +2478,7 @@
       <w:r>
         <w:t xml:space="preserve"> </w:t>
       </w:r>
-      <w:hyperlink r:id="rId133">
+      <w:hyperlink r:id="rId136">
         <w:r>
           <w:rPr>
             <w:rStyle w:val="Hyperlink"/>
@@ -2374,7 +2491,7 @@
       <w:pPr>
         <w:pStyle w:val="BodyText"/>
       </w:pPr>
-      <w:hyperlink r:id="rId131">
+      <w:hyperlink r:id="rId134">
         <w:r>
           <w:rPr>
             <w:rStyle w:val="Hyperlink"/>
@@ -2387,11 +2504,11 @@
       <w:pPr>
         <w:pStyle w:val="Heading2"/>
       </w:pPr>
-      <w:bookmarkStart w:id="134" w:name="using-select-distinct-to-mask-a-join-problem"/>
+      <w:bookmarkStart w:id="137" w:name="using-select-distinct-to-mask-a-join-problem"/>
       <w:r>
         <w:t xml:space="preserve">Using SELECT DISTINCT to mask a join problem</w:t>
       </w:r>
-      <w:bookmarkEnd w:id="134"/>
+      <w:bookmarkEnd w:id="137"/>
     </w:p>
     <w:p>
       <w:pPr>
@@ -2405,11 +2522,11 @@
       <w:pPr>
         <w:pStyle w:val="Heading2"/>
       </w:pPr>
-      <w:bookmarkStart w:id="135" w:name="using-not-in-with-an-expression-that-allows-null-values"/>
+      <w:bookmarkStart w:id="138" w:name="using-not-in-with-an-expression-that-allows-null-values"/>
       <w:r>
         <w:t xml:space="preserve">Using NOT IN with an expression that allows null values</w:t>
       </w:r>
-      <w:bookmarkEnd w:id="135"/>
+      <w:bookmarkEnd w:id="138"/>
     </w:p>
     <w:p>
       <w:pPr>
@@ -2423,7 +2540,7 @@
       <w:pPr>
         <w:pStyle w:val="BodyText"/>
       </w:pPr>
-      <w:hyperlink r:id="rId136">
+      <w:hyperlink r:id="rId139">
         <w:r>
           <w:rPr>
             <w:rStyle w:val="Hyperlink"/>
@@ -2442,7 +2559,7 @@
       <w:r>
         <w:t xml:space="preserve"> </w:t>
       </w:r>
-      <w:hyperlink r:id="rId137">
+      <w:hyperlink r:id="rId140">
         <w:r>
           <w:rPr>
             <w:rStyle w:val="Hyperlink"/>
@@ -2455,11 +2572,11 @@
       <w:pPr>
         <w:pStyle w:val="Heading2"/>
       </w:pPr>
-      <w:bookmarkStart w:id="138" w:name="a-delete-statement-has-omitted-that-where-clause-which-would-delete-the-whole-table"/>
+      <w:bookmarkStart w:id="141" w:name="a-delete-statement-has-omitted-that-where-clause-which-would-delete-the-whole-table"/>
       <w:r>
         <w:t xml:space="preserve">A DELETE statement has omitted that WHERE clause, which would delete the whole table</w:t>
       </w:r>
-      <w:bookmarkEnd w:id="138"/>
+      <w:bookmarkEnd w:id="141"/>
     </w:p>
     <w:p>
       <w:pPr>
@@ -2473,7 +2590,7 @@
       <w:pPr>
         <w:pStyle w:val="BodyText"/>
       </w:pPr>
-      <w:hyperlink r:id="rId139">
+      <w:hyperlink r:id="rId142">
         <w:r>
           <w:rPr>
             <w:rStyle w:val="Hyperlink"/>
@@ -2486,11 +2603,11 @@
       <w:pPr>
         <w:pStyle w:val="Heading2"/>
       </w:pPr>
-      <w:bookmarkStart w:id="140" w:name="an-update-statement-has-omitted-the-where-clause-which-would-update-every-row-in-the-table"/>
+      <w:bookmarkStart w:id="143" w:name="an-update-statement-has-omitted-the-where-clause-which-would-update-every-row-in-the-table"/>
       <w:r>
         <w:t xml:space="preserve">An UPDATE statement has omitted the WHERE clause, which would update every row in the table</w:t>
       </w:r>
-      <w:bookmarkEnd w:id="140"/>
+      <w:bookmarkEnd w:id="143"/>
     </w:p>
     <w:p>
       <w:pPr>
@@ -2504,7 +2621,7 @@
       <w:pPr>
         <w:pStyle w:val="BodyText"/>
       </w:pPr>
-      <w:hyperlink r:id="rId141">
+      <w:hyperlink r:id="rId144">
         <w:r>
           <w:rPr>
             <w:rStyle w:val="Hyperlink"/>
@@ -2517,11 +2634,11 @@
       <w:pPr>
         <w:pStyle w:val="Heading2"/>
       </w:pPr>
-      <w:bookmarkStart w:id="142" w:name="_using_a_common_table_expression_cte_unnecessarily"/>
+      <w:bookmarkStart w:id="145" w:name="_using_a_common_table_expression_cte_unnecessarily"/>
       <w:r>
         <w:t xml:space="preserve">Using a Common Table Expression (CTE) unnecessarily</w:t>
       </w:r>
-      <w:bookmarkEnd w:id="142"/>
+      <w:bookmarkEnd w:id="145"/>
     </w:p>
     <w:p>
       <w:pPr>
@@ -2535,21 +2652,21 @@
       <w:pPr>
         <w:pStyle w:val="Heading1"/>
       </w:pPr>
-      <w:bookmarkStart w:id="143" w:name="problems-with-naming"/>
+      <w:bookmarkStart w:id="146" w:name="problems-with-naming"/>
       <w:r>
         <w:t xml:space="preserve">Problems with naming</w:t>
       </w:r>
-      <w:bookmarkEnd w:id="143"/>
-    </w:p>
-    <w:p>
-      <w:pPr>
-        <w:pStyle w:val="Heading2"/>
-      </w:pPr>
-      <w:bookmarkStart w:id="144" w:name="excessively-long-or-short-identifiers"/>
+      <w:bookmarkEnd w:id="146"/>
+    </w:p>
+    <w:p>
+      <w:pPr>
+        <w:pStyle w:val="Heading2"/>
+      </w:pPr>
+      <w:bookmarkStart w:id="147" w:name="excessively-long-or-short-identifiers"/>
       <w:r>
         <w:t xml:space="preserve">Excessively long or short identifiers</w:t>
       </w:r>
-      <w:bookmarkEnd w:id="144"/>
+      <w:bookmarkEnd w:id="147"/>
     </w:p>
     <w:p>
       <w:pPr>
@@ -2563,11 +2680,11 @@
       <w:pPr>
         <w:pStyle w:val="Heading2"/>
       </w:pPr>
-      <w:bookmarkStart w:id="145" w:name="using-sp_-prefixes-for-stored-procedures"/>
+      <w:bookmarkStart w:id="148" w:name="using-sp_-prefixes-for-stored-procedures"/>
       <w:r>
         <w:t xml:space="preserve">Using sp_ prefixes for stored procedures</w:t>
       </w:r>
-      <w:bookmarkEnd w:id="145"/>
+      <w:bookmarkEnd w:id="148"/>
     </w:p>
     <w:p>
       <w:pPr>
@@ -2581,7 +2698,7 @@
       <w:pPr>
         <w:pStyle w:val="BodyText"/>
       </w:pPr>
-      <w:hyperlink r:id="rId146">
+      <w:hyperlink r:id="rId149">
         <w:r>
           <w:rPr>
             <w:rStyle w:val="Hyperlink"/>
@@ -2594,11 +2711,11 @@
       <w:pPr>
         <w:pStyle w:val="Heading2"/>
       </w:pPr>
-      <w:bookmarkStart w:id="147" w:name="tibbling-sql-server-objects-with-reverse-hungarian-prefixes-such-as-tbl_-vw_-pk_-fn_-and-usp_"/>
+      <w:bookmarkStart w:id="150" w:name="tibbling-sql-server-objects-with-reverse-hungarian-prefixes-such-as-tbl_-vw_-pk_-fn_-and-usp_"/>
       <w:r>
         <w:t xml:space="preserve">'Tibbling' SQL Server objects with Reverse-Hungarian prefixes such as tbl_, vw_, pk_, fn_, and usp_</w:t>
       </w:r>
-      <w:bookmarkEnd w:id="147"/>
+      <w:bookmarkEnd w:id="150"/>
     </w:p>
     <w:p>
       <w:pPr>
@@ -2612,11 +2729,11 @@
       <w:pPr>
         <w:pStyle w:val="Heading2"/>
       </w:pPr>
-      <w:bookmarkStart w:id="148" w:name="using-reserved-words-in-names"/>
+      <w:bookmarkStart w:id="151" w:name="using-reserved-words-in-names"/>
       <w:r>
         <w:t xml:space="preserve">Using reserved words in names</w:t>
       </w:r>
-      <w:bookmarkEnd w:id="148"/>
+      <w:bookmarkEnd w:id="151"/>
     </w:p>
     <w:p>
       <w:pPr>
@@ -2630,7 +2747,7 @@
       <w:pPr>
         <w:pStyle w:val="BodyText"/>
       </w:pPr>
-      <w:hyperlink r:id="rId149">
+      <w:hyperlink r:id="rId152">
         <w:r>
           <w:rPr>
             <w:rStyle w:val="Hyperlink"/>
@@ -2643,11 +2760,11 @@
       <w:pPr>
         <w:pStyle w:val="Heading2"/>
       </w:pPr>
-      <w:bookmarkStart w:id="150" w:name="including-special-characters-in-object-names"/>
+      <w:bookmarkStart w:id="153" w:name="including-special-characters-in-object-names"/>
       <w:r>
         <w:t xml:space="preserve">Including special characters in object names</w:t>
       </w:r>
-      <w:bookmarkEnd w:id="150"/>
+      <w:bookmarkEnd w:id="153"/>
     </w:p>
     <w:p>
       <w:pPr>
@@ -2661,7 +2778,7 @@
       <w:pPr>
         <w:pStyle w:val="BodyText"/>
       </w:pPr>
-      <w:hyperlink r:id="rId151">
+      <w:hyperlink r:id="rId154">
         <w:r>
           <w:rPr>
             <w:rStyle w:val="Hyperlink"/>
@@ -2674,11 +2791,11 @@
       <w:pPr>
         <w:pStyle w:val="Heading2"/>
       </w:pPr>
-      <w:bookmarkStart w:id="152" w:name="using-numbers-in-table-names"/>
+      <w:bookmarkStart w:id="155" w:name="using-numbers-in-table-names"/>
       <w:r>
         <w:t xml:space="preserve">Using numbers in table names</w:t>
       </w:r>
-      <w:bookmarkEnd w:id="152"/>
+      <w:bookmarkEnd w:id="155"/>
     </w:p>
     <w:p>
       <w:pPr>
@@ -2698,7 +2815,7 @@
       <w:r>
         <w:t xml:space="preserve"> </w:t>
       </w:r>
-      <w:hyperlink r:id="rId151">
+      <w:hyperlink r:id="rId154">
         <w:r>
           <w:rPr>
             <w:rStyle w:val="Hyperlink"/>
@@ -2711,11 +2828,11 @@
       <w:pPr>
         <w:pStyle w:val="Heading2"/>
       </w:pPr>
-      <w:bookmarkStart w:id="153" w:name="using-square-brackets-unnecessarily-for-object-names"/>
+      <w:bookmarkStart w:id="156" w:name="using-square-brackets-unnecessarily-for-object-names"/>
       <w:r>
         <w:t xml:space="preserve">Using square brackets unnecessarily for object names</w:t>
       </w:r>
-      <w:bookmarkEnd w:id="153"/>
+      <w:bookmarkEnd w:id="156"/>
     </w:p>
     <w:p>
       <w:pPr>
@@ -2729,7 +2846,7 @@
       <w:pPr>
         <w:pStyle w:val="BodyText"/>
       </w:pPr>
-      <w:hyperlink r:id="rId151">
+      <w:hyperlink r:id="rId154">
         <w:r>
           <w:rPr>
             <w:rStyle w:val="Hyperlink"/>
@@ -2742,11 +2859,11 @@
       <w:pPr>
         <w:pStyle w:val="Heading2"/>
       </w:pPr>
-      <w:bookmarkStart w:id="154" w:name="using-system-generated-object-names-particularly-for-constraints"/>
+      <w:bookmarkStart w:id="157" w:name="using-system-generated-object-names-particularly-for-constraints"/>
       <w:r>
         <w:t xml:space="preserve">Using system-generated object names, particularly for constraints</w:t>
       </w:r>
-      <w:bookmarkEnd w:id="154"/>
+      <w:bookmarkEnd w:id="157"/>
     </w:p>
     <w:p>
       <w:pPr>
@@ -2760,21 +2877,21 @@
       <w:pPr>
         <w:pStyle w:val="Heading1"/>
       </w:pPr>
-      <w:bookmarkStart w:id="155" w:name="problems-with-routines"/>
+      <w:bookmarkStart w:id="158" w:name="problems-with-routines"/>
       <w:r>
         <w:t xml:space="preserve">Problems with routines</w:t>
       </w:r>
-      <w:bookmarkEnd w:id="155"/>
-    </w:p>
-    <w:p>
-      <w:pPr>
-        <w:pStyle w:val="Heading2"/>
-      </w:pPr>
-      <w:bookmarkStart w:id="156" w:name="including-few-or-no-comments"/>
+      <w:bookmarkEnd w:id="158"/>
+    </w:p>
+    <w:p>
+      <w:pPr>
+        <w:pStyle w:val="Heading2"/>
+      </w:pPr>
+      <w:bookmarkStart w:id="159" w:name="including-few-or-no-comments"/>
       <w:r>
         <w:t xml:space="preserve">Including few or no comments</w:t>
       </w:r>
-      <w:bookmarkEnd w:id="156"/>
+      <w:bookmarkEnd w:id="159"/>
     </w:p>
     <w:p>
       <w:pPr>
@@ -2788,11 +2905,11 @@
       <w:pPr>
         <w:pStyle w:val="Heading2"/>
       </w:pPr>
-      <w:bookmarkStart w:id="157" w:name="you-have-a-stored-procedure-that-does-not-return-a-result-code"/>
+      <w:bookmarkStart w:id="160" w:name="you-have-a-stored-procedure-that-does-not-return-a-result-code"/>
       <w:r>
         <w:t xml:space="preserve">You have a stored procedure that does not return a result code</w:t>
       </w:r>
-      <w:bookmarkEnd w:id="157"/>
+      <w:bookmarkEnd w:id="160"/>
     </w:p>
     <w:p>
       <w:pPr>
@@ -2806,7 +2923,7 @@
       <w:pPr>
         <w:pStyle w:val="BodyText"/>
       </w:pPr>
-      <w:hyperlink r:id="rId158">
+      <w:hyperlink r:id="rId161">
         <w:r>
           <w:rPr>
             <w:rStyle w:val="Hyperlink"/>
@@ -2819,11 +2936,11 @@
       <w:pPr>
         <w:pStyle w:val="Heading2"/>
       </w:pPr>
-      <w:bookmarkStart w:id="159" w:name="excessively-overloading-routines"/>
+      <w:bookmarkStart w:id="162" w:name="excessively-overloading-routines"/>
       <w:r>
         <w:t xml:space="preserve">Excessively 'overloading' routines</w:t>
       </w:r>
-      <w:bookmarkEnd w:id="159"/>
+      <w:bookmarkEnd w:id="162"/>
     </w:p>
     <w:p>
       <w:pPr>
@@ -2837,11 +2954,11 @@
       <w:pPr>
         <w:pStyle w:val="Heading2"/>
       </w:pPr>
-      <w:bookmarkStart w:id="160" w:name="creating-routines-especially-stored-procedures-as-god-routines-or-uberprocs"/>
+      <w:bookmarkStart w:id="163" w:name="creating-routines-especially-stored-procedures-as-god-routines-or-uberprocs"/>
       <w:r>
         <w:t xml:space="preserve">Creating routines (especially stored procedures) as 'God Routines' or 'UberProcs'</w:t>
       </w:r>
-      <w:bookmarkEnd w:id="160"/>
+      <w:bookmarkEnd w:id="163"/>
     </w:p>
     <w:p>
       <w:pPr>
@@ -2855,11 +2972,11 @@
       <w:pPr>
         <w:pStyle w:val="Heading2"/>
       </w:pPr>
-      <w:bookmarkStart w:id="161" w:name="creating-stored-procedures-that-return-more-than-one-result-set"/>
+      <w:bookmarkStart w:id="164" w:name="creating-stored-procedures-that-return-more-than-one-result-set"/>
       <w:r>
         <w:t xml:space="preserve">Creating stored procedures that return more than one result set</w:t>
       </w:r>
-      <w:bookmarkEnd w:id="161"/>
+      <w:bookmarkEnd w:id="164"/>
     </w:p>
     <w:p>
       <w:pPr>
@@ -2873,11 +2990,11 @@
       <w:pPr>
         <w:pStyle w:val="Heading2"/>
       </w:pPr>
-      <w:bookmarkStart w:id="162" w:name="creating-a-multi-statement-table-valued-function-or-a-scalar-function-when-an-inline-function-is-possible"/>
+      <w:bookmarkStart w:id="165" w:name="creating-a-multi-statement-table-valued-function-or-a-scalar-function-when-an-inline-function-is-possible"/>
       <w:r>
         <w:t xml:space="preserve">Creating a Multi-statement table-valued function, or a scalar function when an inline function is possible</w:t>
       </w:r>
-      <w:bookmarkEnd w:id="162"/>
+      <w:bookmarkEnd w:id="165"/>
     </w:p>
     <w:p>
       <w:pPr>
@@ -2891,11 +3008,11 @@
       <w:pPr>
         <w:pStyle w:val="Heading2"/>
       </w:pPr>
-      <w:bookmarkStart w:id="163" w:name="too-many-parameters-in-stored-procedures-or-functions"/>
+      <w:bookmarkStart w:id="166" w:name="too-many-parameters-in-stored-procedures-or-functions"/>
       <w:r>
         <w:t xml:space="preserve">Too many parameters in stored procedures or functions</w:t>
       </w:r>
-      <w:bookmarkEnd w:id="163"/>
+      <w:bookmarkEnd w:id="166"/>
     </w:p>
     <w:p>
       <w:pPr>
@@ -2909,11 +3026,11 @@
       <w:pPr>
         <w:pStyle w:val="Heading2"/>
       </w:pPr>
-      <w:bookmarkStart w:id="164" w:name="duplicated-code"/>
+      <w:bookmarkStart w:id="167" w:name="duplicated-code"/>
       <w:r>
         <w:t xml:space="preserve">Duplicated code</w:t>
       </w:r>
-      <w:bookmarkEnd w:id="164"/>
+      <w:bookmarkEnd w:id="167"/>
     </w:p>
     <w:p>
       <w:pPr>
@@ -2927,11 +3044,11 @@
       <w:pPr>
         <w:pStyle w:val="Heading2"/>
       </w:pPr>
-      <w:bookmarkStart w:id="165" w:name="high-cyclomatic-complexity"/>
+      <w:bookmarkStart w:id="168" w:name="high-cyclomatic-complexity"/>
       <w:r>
         <w:t xml:space="preserve">High cyclomatic complexity</w:t>
       </w:r>
-      <w:bookmarkEnd w:id="165"/>
+      <w:bookmarkEnd w:id="168"/>
     </w:p>
     <w:p>
       <w:pPr>
@@ -2945,11 +3062,11 @@
       <w:pPr>
         <w:pStyle w:val="Heading2"/>
       </w:pPr>
-      <w:bookmarkStart w:id="166" w:name="using-an-order-by-clause-within-a-view"/>
+      <w:bookmarkStart w:id="169" w:name="using-an-order-by-clause-within-a-view"/>
       <w:r>
         <w:t xml:space="preserve">Using an ORDER BY clause within a view</w:t>
       </w:r>
-      <w:bookmarkEnd w:id="166"/>
+      <w:bookmarkEnd w:id="169"/>
     </w:p>
     <w:p>
       <w:pPr>
@@ -2963,7 +3080,7 @@
       <w:pPr>
         <w:pStyle w:val="BodyText"/>
       </w:pPr>
-      <w:hyperlink r:id="rId167">
+      <w:hyperlink r:id="rId170">
         <w:r>
           <w:rPr>
             <w:rStyle w:val="Hyperlink"/>
@@ -2976,11 +3093,11 @@
       <w:pPr>
         <w:pStyle w:val="Heading2"/>
       </w:pPr>
-      <w:bookmarkStart w:id="168" w:name="unnecessarily-using-stored-procedures-or-multiline-table-valued-functions-where-a-view-is-sufficient"/>
+      <w:bookmarkStart w:id="171" w:name="unnecessarily-using-stored-procedures-or-multiline-table-valued-functions-where-a-view-is-sufficient"/>
       <w:r>
         <w:t xml:space="preserve">Unnecessarily using stored procedures or multiline table-valued functions where a view is sufficient</w:t>
       </w:r>
-      <w:bookmarkEnd w:id="168"/>
+      <w:bookmarkEnd w:id="171"/>
     </w:p>
     <w:p>
       <w:pPr>
@@ -2994,11 +3111,11 @@
       <w:pPr>
         <w:pStyle w:val="Heading2"/>
       </w:pPr>
-      <w:bookmarkStart w:id="169" w:name="using-cursors"/>
+      <w:bookmarkStart w:id="172" w:name="using-cursors"/>
       <w:r>
         <w:t xml:space="preserve">Using Cursors</w:t>
       </w:r>
-      <w:bookmarkEnd w:id="169"/>
+      <w:bookmarkEnd w:id="172"/>
     </w:p>
     <w:p>
       <w:pPr>
@@ -3012,11 +3129,11 @@
       <w:pPr>
         <w:pStyle w:val="Heading2"/>
       </w:pPr>
-      <w:bookmarkStart w:id="170" w:name="you-have-not-explicitly-defined-the-scope-of-a-cursor"/>
+      <w:bookmarkStart w:id="173" w:name="you-have-not-explicitly-defined-the-scope-of-a-cursor"/>
       <w:r>
         <w:t xml:space="preserve">You have not explicitly defined the scope of a cursor</w:t>
       </w:r>
-      <w:bookmarkEnd w:id="170"/>
+      <w:bookmarkEnd w:id="173"/>
     </w:p>
     <w:p>
       <w:pPr>
@@ -3030,7 +3147,7 @@
       <w:pPr>
         <w:pStyle w:val="BodyText"/>
       </w:pPr>
-      <w:hyperlink r:id="rId171">
+      <w:hyperlink r:id="rId174">
         <w:r>
           <w:rPr>
             <w:rStyle w:val="Hyperlink"/>
@@ -3043,11 +3160,11 @@
       <w:pPr>
         <w:pStyle w:val="Heading2"/>
       </w:pPr>
-      <w:bookmarkStart w:id="172" w:name="overusing-clr-routines"/>
+      <w:bookmarkStart w:id="175" w:name="overusing-clr-routines"/>
       <w:r>
         <w:t xml:space="preserve">Overusing CLR routines</w:t>
       </w:r>
-      <w:bookmarkEnd w:id="172"/>
+      <w:bookmarkEnd w:id="175"/>
     </w:p>
     <w:p>
       <w:pPr>
@@ -3061,11 +3178,11 @@
       <w:pPr>
         <w:pStyle w:val="Heading2"/>
       </w:pPr>
-      <w:bookmarkStart w:id="173" w:name="excessive-use-of-the-while-loop"/>
+      <w:bookmarkStart w:id="176" w:name="excessive-use-of-the-while-loop"/>
       <w:r>
         <w:t xml:space="preserve">Excessive use of the WHILE loop</w:t>
       </w:r>
-      <w:bookmarkEnd w:id="173"/>
+      <w:bookmarkEnd w:id="176"/>
     </w:p>
     <w:p>
       <w:pPr>
@@ -3079,11 +3196,11 @@
       <w:pPr>
         <w:pStyle w:val="Heading2"/>
       </w:pPr>
-      <w:bookmarkStart w:id="174" w:name="relying-on-the-insertexec-statement"/>
+      <w:bookmarkStart w:id="177" w:name="relying-on-the-insertexec-statement"/>
       <w:r>
         <w:t xml:space="preserve">Relying on the INSERT …​ EXEC statement</w:t>
       </w:r>
-      <w:bookmarkEnd w:id="174"/>
+      <w:bookmarkEnd w:id="177"/>
     </w:p>
     <w:p>
       <w:pPr>
@@ -3097,11 +3214,11 @@
       <w:pPr>
         <w:pStyle w:val="Heading2"/>
       </w:pPr>
-      <w:bookmarkStart w:id="175" w:name="stored-procedure-that-does-not-set-a-return-code"/>
+      <w:bookmarkStart w:id="178" w:name="stored-procedure-that-does-not-set-a-return-code"/>
       <w:r>
         <w:t xml:space="preserve">Executing stored procedure without getting result</w:t>
       </w:r>
-      <w:bookmarkEnd w:id="175"/>
+      <w:bookmarkEnd w:id="178"/>
     </w:p>
     <w:p>
       <w:pPr>
@@ -3115,7 +3232,7 @@
       <w:pPr>
         <w:pStyle w:val="BodyText"/>
       </w:pPr>
-      <w:hyperlink r:id="rId176">
+      <w:hyperlink r:id="rId179">
         <w:r>
           <w:rPr>
             <w:rStyle w:val="Hyperlink"/>
@@ -3128,11 +3245,11 @@
       <w:pPr>
         <w:pStyle w:val="Heading2"/>
       </w:pPr>
-      <w:bookmarkStart w:id="177" w:name="forgetting-to-set-an-output-variable"/>
+      <w:bookmarkStart w:id="180" w:name="forgetting-to-set-an-output-variable"/>
       <w:r>
         <w:t xml:space="preserve">Forgetting to set an output variable</w:t>
       </w:r>
-      <w:bookmarkEnd w:id="177"/>
+      <w:bookmarkEnd w:id="180"/>
     </w:p>
     <w:p>
       <w:pPr>
@@ -3152,7 +3269,7 @@
       <w:r>
         <w:t xml:space="preserve"> </w:t>
       </w:r>
-      <w:hyperlink r:id="rId178">
+      <w:hyperlink r:id="rId181">
         <w:r>
           <w:rPr>
             <w:rStyle w:val="Hyperlink"/>
@@ -3165,11 +3282,11 @@
       <w:pPr>
         <w:pStyle w:val="Heading2"/>
       </w:pPr>
-      <w:bookmarkStart w:id="179" w:name="specifying-parameters-by-order-rather-by-assignment-where-there-are-more-than-four-parameters"/>
+      <w:bookmarkStart w:id="182" w:name="specifying-parameters-by-order-rather-by-assignment-where-there-are-more-than-four-parameters"/>
       <w:r>
         <w:t xml:space="preserve">Specifying parameters by order rather by assignment, where there are more than four parameters</w:t>
       </w:r>
-      <w:bookmarkEnd w:id="179"/>
+      <w:bookmarkEnd w:id="182"/>
     </w:p>
     <w:p>
       <w:pPr>
@@ -3183,7 +3300,7 @@
       <w:pPr>
         <w:pStyle w:val="BodyText"/>
       </w:pPr>
-      <w:hyperlink r:id="rId180">
+      <w:hyperlink r:id="rId183">
         <w:r>
           <w:rPr>
             <w:rStyle w:val="Hyperlink"/>
@@ -3196,11 +3313,11 @@
       <w:pPr>
         <w:pStyle w:val="Heading2"/>
       </w:pPr>
-      <w:bookmarkStart w:id="181" w:name="try-to-avoid-using-hardcoded-references-to-other-databases."/>
+      <w:bookmarkStart w:id="184" w:name="try-to-avoid-using-hardcoded-references-to-other-databases."/>
       <w:r>
         <w:t xml:space="preserve">Try to avoid using hardcoded references to other databases.</w:t>
       </w:r>
-      <w:bookmarkEnd w:id="181"/>
+      <w:bookmarkEnd w:id="184"/>
     </w:p>
     <w:p>
       <w:pPr>
@@ -3214,7 +3331,7 @@
       <w:pPr>
         <w:pStyle w:val="BodyText"/>
       </w:pPr>
-      <w:hyperlink r:id="rId182">
+      <w:hyperlink r:id="rId185">
         <w:r>
           <w:rPr>
             <w:rStyle w:val="Hyperlink"/>
@@ -3227,11 +3344,11 @@
       <w:pPr>
         <w:pStyle w:val="Heading2"/>
       </w:pPr>
-      <w:bookmarkStart w:id="183" w:name="use-of-a-hardcoded-current-database-name-in-a-procedure-call"/>
+      <w:bookmarkStart w:id="186" w:name="use-of-a-hardcoded-current-database-name-in-a-procedure-call"/>
       <w:r>
         <w:t xml:space="preserve">Use of a Hardcoded current database name in a procedure call</w:t>
       </w:r>
-      <w:bookmarkEnd w:id="183"/>
+      <w:bookmarkEnd w:id="186"/>
     </w:p>
     <w:p>
       <w:pPr>
@@ -3245,7 +3362,7 @@
       <w:pPr>
         <w:pStyle w:val="BodyText"/>
       </w:pPr>
-      <w:hyperlink r:id="rId184">
+      <w:hyperlink r:id="rId187">
         <w:r>
           <w:rPr>
             <w:rStyle w:val="Hyperlink"/>
@@ -3258,11 +3375,11 @@
       <w:pPr>
         <w:pStyle w:val="Heading2"/>
       </w:pPr>
-      <w:bookmarkStart w:id="185" w:name="setting-the-quoted_identifier-or-ansi_nulls-options-inside-stored-procedures"/>
+      <w:bookmarkStart w:id="188" w:name="setting-the-quoted_identifier-or-ansi_nulls-options-inside-stored-procedures"/>
       <w:r>
         <w:t xml:space="preserve">Setting the QUOTED_IDENTIFIER or ANSI_NULLS options inside stored procedures</w:t>
       </w:r>
-      <w:bookmarkEnd w:id="185"/>
+      <w:bookmarkEnd w:id="188"/>
     </w:p>
     <w:p>
       <w:pPr>
@@ -3276,7 +3393,7 @@
       <w:pPr>
         <w:pStyle w:val="BodyText"/>
       </w:pPr>
-      <w:hyperlink r:id="rId186">
+      <w:hyperlink r:id="rId189">
         <w:r>
           <w:rPr>
             <w:rStyle w:val="Hyperlink"/>
@@ -3289,11 +3406,11 @@
       <w:pPr>
         <w:pStyle w:val="Heading2"/>
       </w:pPr>
-      <w:bookmarkStart w:id="187" w:name="creating-a-routine-with-ansi_nulls-or-quoted_identifier-options-set-to-off."/>
+      <w:bookmarkStart w:id="190" w:name="creating-a-routine-with-ansi_nulls-or-quoted_identifier-options-set-to-off."/>
       <w:r>
         <w:t xml:space="preserve">Creating a routine with ANSI_NULLS or QUOTED_IDENTIFIER options set to OFF.</w:t>
       </w:r>
-      <w:bookmarkEnd w:id="187"/>
+      <w:bookmarkEnd w:id="190"/>
     </w:p>
     <w:p>
       <w:pPr>
@@ -3307,7 +3424,7 @@
       <w:pPr>
         <w:pStyle w:val="BodyText"/>
       </w:pPr>
-      <w:hyperlink r:id="rId188">
+      <w:hyperlink r:id="rId191">
         <w:r>
           <w:rPr>
             <w:rStyle w:val="Hyperlink"/>
@@ -3320,11 +3437,11 @@
       <w:pPr>
         <w:pStyle w:val="Heading2"/>
       </w:pPr>
-      <w:bookmarkStart w:id="189" w:name="updating-a-primary-key-column"/>
+      <w:bookmarkStart w:id="192" w:name="updating-a-primary-key-column"/>
       <w:r>
         <w:t xml:space="preserve">Updating a primary key column</w:t>
       </w:r>
-      <w:bookmarkEnd w:id="189"/>
+      <w:bookmarkEnd w:id="192"/>
     </w:p>
     <w:p>
       <w:pPr>
@@ -3338,11 +3455,11 @@
       <w:pPr>
         <w:pStyle w:val="Heading2"/>
       </w:pPr>
-      <w:bookmarkStart w:id="190" w:name="overusing-hints-to-force-a-particular-behaviour-in-joins"/>
+      <w:bookmarkStart w:id="193" w:name="overusing-hints-to-force-a-particular-behaviour-in-joins"/>
       <w:r>
         <w:t xml:space="preserve">Overusing hints to force a particular behaviour in joins</w:t>
       </w:r>
-      <w:bookmarkEnd w:id="190"/>
+      <w:bookmarkEnd w:id="193"/>
     </w:p>
     <w:p>
       <w:pPr>
@@ -3356,11 +3473,11 @@
       <w:pPr>
         <w:pStyle w:val="Heading2"/>
       </w:pPr>
-      <w:bookmarkStart w:id="191" w:name="using-the-charindex-function-in-a-where-clause"/>
+      <w:bookmarkStart w:id="194" w:name="using-the-charindex-function-in-a-where-clause"/>
       <w:r>
         <w:t xml:space="preserve">Using the CHARINDEX function in a WHERE Clause</w:t>
       </w:r>
-      <w:bookmarkEnd w:id="191"/>
+      <w:bookmarkEnd w:id="194"/>
     </w:p>
     <w:p>
       <w:pPr>
@@ -3374,11 +3491,11 @@
       <w:pPr>
         <w:pStyle w:val="Heading2"/>
       </w:pPr>
-      <w:bookmarkStart w:id="192" w:name="using-the-nolock-hint"/>
+      <w:bookmarkStart w:id="195" w:name="using-the-nolock-hint"/>
       <w:r>
         <w:t xml:space="preserve">Using the NOLOCK hint</w:t>
       </w:r>
-      <w:bookmarkEnd w:id="192"/>
+      <w:bookmarkEnd w:id="195"/>
     </w:p>
     <w:p>
       <w:pPr>
@@ -3392,11 +3509,11 @@
       <w:pPr>
         <w:pStyle w:val="Heading2"/>
       </w:pPr>
-      <w:bookmarkStart w:id="193" w:name="using-a-waitfor-delaytime-statement-in-a-routine-or-batch"/>
+      <w:bookmarkStart w:id="196" w:name="using-a-waitfor-delaytime-statement-in-a-routine-or-batch"/>
       <w:r>
         <w:t xml:space="preserve">Using a WAITFOR DELAY/TIME statement in a routine or batch</w:t>
       </w:r>
-      <w:bookmarkEnd w:id="193"/>
+      <w:bookmarkEnd w:id="196"/>
     </w:p>
     <w:p>
       <w:pPr>
@@ -3410,7 +3527,7 @@
       <w:pPr>
         <w:pStyle w:val="BodyText"/>
       </w:pPr>
-      <w:hyperlink r:id="rId194">
+      <w:hyperlink r:id="rId197">
         <w:r>
           <w:rPr>
             <w:rStyle w:val="Hyperlink"/>
@@ -3423,11 +3540,11 @@
       <w:pPr>
         <w:pStyle w:val="Heading2"/>
       </w:pPr>
-      <w:bookmarkStart w:id="195" w:name="using-set-rowcount-to-specify-how-many-rows-should-be-returned"/>
+      <w:bookmarkStart w:id="198" w:name="using-set-rowcount-to-specify-how-many-rows-should-be-returned"/>
       <w:r>
         <w:t xml:space="preserve">Using SET ROWCOUNT to specify how many rows should be returned</w:t>
       </w:r>
-      <w:bookmarkEnd w:id="195"/>
+      <w:bookmarkEnd w:id="198"/>
     </w:p>
     <w:p>
       <w:pPr>
@@ -3441,7 +3558,7 @@
       <w:pPr>
         <w:pStyle w:val="BodyText"/>
       </w:pPr>
-      <w:hyperlink r:id="rId196">
+      <w:hyperlink r:id="rId199">
         <w:r>
           <w:rPr>
             <w:rStyle w:val="Hyperlink"/>
@@ -3454,11 +3571,11 @@
       <w:pPr>
         <w:pStyle w:val="Heading2"/>
       </w:pPr>
-      <w:bookmarkStart w:id="197" w:name="using-top-100-percent-in-views-inline-functions-derived-tables-subqueries-and-common-table-expressions-ctes."/>
+      <w:bookmarkStart w:id="200" w:name="using-top-100-percent-in-views-inline-functions-derived-tables-subqueries-and-common-table-expressions-ctes."/>
       <w:r>
         <w:t xml:space="preserve">Using TOP 100 PERCENT in views, inline functions, derived tables, subqueries, and common table expressions (CTEs).</w:t>
       </w:r>
-      <w:bookmarkEnd w:id="197"/>
+      <w:bookmarkEnd w:id="200"/>
     </w:p>
     <w:p>
       <w:pPr>
@@ -3903,11 +4020,11 @@
       <w:pPr>
         <w:pStyle w:val="Heading2"/>
       </w:pPr>
-      <w:bookmarkStart w:id="198" w:name="not-specifying-the-schema-name-for-a-procedure"/>
+      <w:bookmarkStart w:id="201" w:name="not-specifying-the-schema-name-for-a-procedure"/>
       <w:r>
         <w:t xml:space="preserve">Not specifying the Schema name for a procedure</w:t>
       </w:r>
-      <w:bookmarkEnd w:id="198"/>
+      <w:bookmarkEnd w:id="201"/>
     </w:p>
     <w:p>
       <w:pPr>
@@ -3921,11 +4038,11 @@
       <w:pPr>
         <w:pStyle w:val="Heading2"/>
       </w:pPr>
-      <w:bookmarkStart w:id="199" w:name="duplicating-names-of-objects-of-different-types"/>
+      <w:bookmarkStart w:id="202" w:name="duplicating-names-of-objects-of-different-types"/>
       <w:r>
         <w:t xml:space="preserve">Duplicating names of objects of different types</w:t>
       </w:r>
-      <w:bookmarkEnd w:id="199"/>
+      <w:bookmarkEnd w:id="202"/>
     </w:p>
     <w:p>
       <w:pPr>
@@ -3939,11 +4056,11 @@
       <w:pPr>
         <w:pStyle w:val="Heading2"/>
       </w:pPr>
-      <w:bookmarkStart w:id="200" w:name="using-while-not-done-loops-without-an-error-exit"/>
+      <w:bookmarkStart w:id="203" w:name="using-while-not-done-loops-without-an-error-exit"/>
       <w:r>
         <w:t xml:space="preserve">Using WHILE (not done) loops without an error exit</w:t>
       </w:r>
-      <w:bookmarkEnd w:id="200"/>
+      <w:bookmarkEnd w:id="203"/>
     </w:p>
     <w:p>
       <w:pPr>
@@ -3957,11 +4074,11 @@
       <w:pPr>
         <w:pStyle w:val="Heading2"/>
       </w:pPr>
-      <w:bookmarkStart w:id="201" w:name="using-a-print-statement-or-statement-that-returns-a-result-in-a-trigger"/>
+      <w:bookmarkStart w:id="204" w:name="using-a-print-statement-or-statement-that-returns-a-result-in-a-trigger"/>
       <w:r>
         <w:t xml:space="preserve">Using a PRINT statement or statement that returns a result in a trigger</w:t>
       </w:r>
-      <w:bookmarkEnd w:id="201"/>
+      <w:bookmarkEnd w:id="204"/>
     </w:p>
     <w:p>
       <w:pPr>
@@ -3975,7 +4092,7 @@
       <w:pPr>
         <w:pStyle w:val="BodyText"/>
       </w:pPr>
-      <w:hyperlink r:id="rId202">
+      <w:hyperlink r:id="rId205">
         <w:r>
           <w:rPr>
             <w:rStyle w:val="Hyperlink"/>
@@ -3988,11 +4105,11 @@
       <w:pPr>
         <w:pStyle w:val="Heading2"/>
       </w:pPr>
-      <w:bookmarkStart w:id="203" w:name="select-statement-in-trigger-that-returns-data-to-the-client"/>
+      <w:bookmarkStart w:id="206" w:name="select-statement-in-trigger-that-returns-data-to-the-client"/>
       <w:r>
         <w:t xml:space="preserve">SELECT statement in trigger that returns data to the client</w:t>
       </w:r>
-      <w:bookmarkEnd w:id="203"/>
+      <w:bookmarkEnd w:id="206"/>
     </w:p>
     <w:p>
       <w:pPr>
@@ -4006,7 +4123,7 @@
       <w:pPr>
         <w:pStyle w:val="BodyText"/>
       </w:pPr>
-      <w:hyperlink r:id="rId204">
+      <w:hyperlink r:id="rId207">
         <w:r>
           <w:rPr>
             <w:rStyle w:val="Hyperlink"/>
@@ -4019,11 +4136,11 @@
       <w:pPr>
         <w:pStyle w:val="Heading2"/>
       </w:pPr>
-      <w:bookmarkStart w:id="205" w:name="using-top-without-order-by"/>
+      <w:bookmarkStart w:id="208" w:name="using-top-without-order-by"/>
       <w:r>
         <w:t xml:space="preserve">Using TOP without ORDER BY</w:t>
       </w:r>
-      <w:bookmarkEnd w:id="205"/>
+      <w:bookmarkEnd w:id="208"/>
     </w:p>
     <w:p>
       <w:pPr>
@@ -4037,7 +4154,7 @@
       <w:pPr>
         <w:pStyle w:val="BodyText"/>
       </w:pPr>
-      <w:hyperlink r:id="rId206">
+      <w:hyperlink r:id="rId209">
         <w:r>
           <w:rPr>
             <w:rStyle w:val="Hyperlink"/>
@@ -4050,11 +4167,11 @@
       <w:pPr>
         <w:pStyle w:val="Heading2"/>
       </w:pPr>
-      <w:bookmarkStart w:id="207" w:name="using-a-case-statement-without-the-else-clause"/>
+      <w:bookmarkStart w:id="210" w:name="using-a-case-statement-without-the-else-clause"/>
       <w:r>
         <w:t xml:space="preserve">Using a CASE statement without the ELSE clause</w:t>
       </w:r>
-      <w:bookmarkEnd w:id="207"/>
+      <w:bookmarkEnd w:id="210"/>
     </w:p>
     <w:p>
       <w:pPr>
@@ -4068,7 +4185,7 @@
       <w:pPr>
         <w:pStyle w:val="BodyText"/>
       </w:pPr>
-      <w:hyperlink r:id="rId208">
+      <w:hyperlink r:id="rId211">
         <w:r>
           <w:rPr>
             <w:rStyle w:val="Hyperlink"/>
@@ -4081,11 +4198,11 @@
       <w:pPr>
         <w:pStyle w:val="Heading2"/>
       </w:pPr>
-      <w:bookmarkStart w:id="209" w:name="using-executestring"/>
+      <w:bookmarkStart w:id="212" w:name="using-executestring"/>
       <w:r>
         <w:t xml:space="preserve">Using EXECUTE(string)</w:t>
       </w:r>
-      <w:bookmarkEnd w:id="209"/>
+      <w:bookmarkEnd w:id="212"/>
     </w:p>
     <w:p>
       <w:pPr>
@@ -4099,7 +4216,7 @@
       <w:pPr>
         <w:pStyle w:val="BodyText"/>
       </w:pPr>
-      <w:hyperlink r:id="rId210">
+      <w:hyperlink r:id="rId213">
         <w:r>
           <w:rPr>
             <w:rStyle w:val="Hyperlink"/>
@@ -4112,11 +4229,11 @@
       <w:pPr>
         <w:pStyle w:val="Heading2"/>
       </w:pPr>
-      <w:bookmarkStart w:id="211" w:name="using-the-group-by-all-column-group-by-number-compute-or-compute-by-clause"/>
+      <w:bookmarkStart w:id="214" w:name="using-the-group-by-all-column-group-by-number-compute-or-compute-by-clause"/>
       <w:r>
         <w:t xml:space="preserve">Using the GROUP BY ALL &lt;column&gt;, GROUP BY &lt;number&gt;, COMPUTE, or COMPUTE BY clause</w:t>
       </w:r>
-      <w:bookmarkEnd w:id="211"/>
+      <w:bookmarkEnd w:id="214"/>
     </w:p>
     <w:p>
       <w:pPr>
@@ -4130,11 +4247,11 @@
       <w:pPr>
         <w:pStyle w:val="Heading2"/>
       </w:pPr>
-      <w:bookmarkStart w:id="212" w:name="using-numbers-in-the-order-by-clause-to-specify-column-order"/>
+      <w:bookmarkStart w:id="215" w:name="using-numbers-in-the-order-by-clause-to-specify-column-order"/>
       <w:r>
         <w:t xml:space="preserve">Using numbers in the ORDER BY clause to specify column order</w:t>
       </w:r>
-      <w:bookmarkEnd w:id="212"/>
+      <w:bookmarkEnd w:id="215"/>
     </w:p>
     <w:p>
       <w:pPr>
@@ -4148,658 +4265,658 @@
       <w:pPr>
         <w:pStyle w:val="BodyText"/>
       </w:pPr>
+      <w:hyperlink r:id="rId216">
+        <w:r>
+          <w:rPr>
+            <w:rStyle w:val="Hyperlink"/>
+          </w:rPr>
+          <w:t xml:space="preserve">DEP003 GROUP BY ALL clause is deprecated.</w:t>
+        </w:r>
+      </w:hyperlink>
+    </w:p>
+    <w:p>
+      <w:pPr>
+        <w:pStyle w:val="Heading2"/>
+      </w:pPr>
+      <w:bookmarkStart w:id="217" w:name="using-unnecessary-three-part-and-four-part-column-references-in-a-select-list"/>
+      <w:r>
+        <w:t xml:space="preserve">Using unnecessary three-part and four-part column references in a select list</w:t>
+      </w:r>
+      <w:bookmarkEnd w:id="217"/>
+    </w:p>
+    <w:p>
+      <w:pPr>
+        <w:pStyle w:val="FirstParagraph"/>
+      </w:pPr>
+      <w:r>
+        <w:t xml:space="preserve">Sometimes, when a table is referenced in another database or server, programmers believe that the two or three-part table name needs to be applied to the columns. This is unnecessary and meaningless. Just the table name is required for the columns. Three-part column names might be necessary in a join if you have duplicate table names, with duplicate column names, in different schemas, in which case, you ought to be using aliases. The same goes for cross-database joins.</w:t>
+      </w:r>
+    </w:p>
+    <w:p>
+      <w:pPr>
+        <w:pStyle w:val="BodyText"/>
+      </w:pPr>
+      <w:hyperlink r:id="rId218">
+        <w:r>
+          <w:rPr>
+            <w:rStyle w:val="Hyperlink"/>
+          </w:rPr>
+          <w:t xml:space="preserve">DEP026 Three-part and four-part column references in SELECT list are deprecated.</w:t>
+        </w:r>
+      </w:hyperlink>
+    </w:p>
+    <w:p>
+      <w:pPr>
+        <w:pStyle w:val="Heading2"/>
+      </w:pPr>
+      <w:bookmarkStart w:id="219" w:name="using-range-rather-than-rows-in-sql-server-2012"/>
+      <w:r>
+        <w:t xml:space="preserve">Using RANGE rather than ROWS in SQL Server 2012</w:t>
+      </w:r>
+      <w:bookmarkEnd w:id="219"/>
+    </w:p>
+    <w:p>
+      <w:pPr>
+        <w:pStyle w:val="FirstParagraph"/>
+      </w:pPr>
+      <w:r>
+        <w:t xml:space="preserve">The implementation of the RANGE option in a window frame ORDER BY clause is inadequate for any serious use. Stick to the ROWS option whenever possible and try to avoid ordering without framing.</w:t>
+      </w:r>
+    </w:p>
+    <w:p>
+      <w:pPr>
+        <w:pStyle w:val="Heading2"/>
+      </w:pPr>
+      <w:bookmarkStart w:id="220" w:name="doing-complex-error-handling-in-a-transaction-before-the-rollback-command"/>
+      <w:r>
+        <w:t xml:space="preserve">Doing complex error-handling in a transaction before the ROLLBACK command</w:t>
+      </w:r>
+      <w:bookmarkEnd w:id="220"/>
+    </w:p>
+    <w:p>
+      <w:pPr>
+        <w:pStyle w:val="FirstParagraph"/>
+      </w:pPr>
+      <w:r>
+        <w:t xml:space="preserve">The database engine releases locks only when the transaction is rolled back or committed. It is unwise to delay this because other processes may be forced to wait. Do any complex error handling after the ROLLBACK command wherever possible.</w:t>
+      </w:r>
+    </w:p>
+    <w:p>
+      <w:pPr>
+        <w:pStyle w:val="Heading2"/>
+      </w:pPr>
+      <w:bookmarkStart w:id="221" w:name="use-of-begin-transaction-without-rollback-transaction"/>
+      <w:r>
+        <w:t xml:space="preserve">Use of BEGIN TRANSACTION without ROLLBACK TRANSACTION</w:t>
+      </w:r>
+      <w:bookmarkEnd w:id="221"/>
+    </w:p>
+    <w:p>
+      <w:pPr>
+        <w:pStyle w:val="FirstParagraph"/>
+      </w:pPr>
+      <w:r>
+        <w:t xml:space="preserve">ROLLBACK TRANSACTION rolls back a transaction to the beginning of it, or to a savepoint inside the transaction. You don’t need a ROLLBACK TRANSACTION statement within a transaction, but if there isn’t one, then it may be a sign that error handling has not been refined to production standards</w:t>
+      </w:r>
+    </w:p>
+    <w:p>
+      <w:pPr>
+        <w:pStyle w:val="BodyText"/>
+      </w:pPr>
+      <w:hyperlink r:id="rId222">
+        <w:r>
+          <w:rPr>
+            <w:rStyle w:val="Hyperlink"/>
+          </w:rPr>
+          <w:t xml:space="preserve">EI019 BEGIN TRANSACTION without ROLLBACK TRANSACTION</w:t>
+        </w:r>
+      </w:hyperlink>
+    </w:p>
+    <w:p>
+      <w:pPr>
+        <w:pStyle w:val="Heading2"/>
+      </w:pPr>
+      <w:bookmarkStart w:id="223" w:name="use-of-rollback-transaction-without-begin-transaction"/>
+      <w:r>
+        <w:t xml:space="preserve">Use of ROLLBACK TRANSACTION without BEGIN TRANSACTION</w:t>
+      </w:r>
+      <w:bookmarkEnd w:id="223"/>
+    </w:p>
+    <w:p>
+      <w:pPr>
+        <w:pStyle w:val="FirstParagraph"/>
+      </w:pPr>
+      <w:r>
+        <w:t xml:space="preserve">It is possible to have a ROLLBACK TRANSACTION within a block where there is no explicit transaction. This will trigger an error if the code is executed outside a transaction, and suggests that transactions are being held open unnecessarily.</w:t>
+      </w:r>
+    </w:p>
+    <w:p>
+      <w:pPr>
+        <w:pStyle w:val="BodyText"/>
+      </w:pPr>
+      <w:hyperlink r:id="rId224">
+        <w:r>
+          <w:rPr>
+            <w:rStyle w:val="Hyperlink"/>
+          </w:rPr>
+          <w:t xml:space="preserve">EI020 ROLLBACK TRANSACTION without BEGIN TRANSACTION</w:t>
+        </w:r>
+      </w:hyperlink>
+    </w:p>
+    <w:p>
+      <w:pPr>
+        <w:pStyle w:val="Heading2"/>
+      </w:pPr>
+      <w:bookmarkStart w:id="225" w:name="not-defining-a-default-value-for-a-select-assignment-to-a-variable"/>
+      <w:r>
+        <w:t xml:space="preserve">Not defining a default value for a SELECT assignment to a variable</w:t>
+      </w:r>
+      <w:bookmarkEnd w:id="225"/>
+    </w:p>
+    <w:p>
+      <w:pPr>
+        <w:pStyle w:val="FirstParagraph"/>
+      </w:pPr>
+      <w:r>
+        <w:t xml:space="preserve">If an assignment is made to a variable within a SELECT …​ FROM statement and no result is returned, that variable will retain its current value. If no rows are returned, the variable assignment should be explicit, so you should initialise the variable with a default value.</w:t>
+      </w:r>
+    </w:p>
+    <w:p>
+      <w:pPr>
+        <w:pStyle w:val="Heading2"/>
+      </w:pPr>
+      <w:bookmarkStart w:id="226" w:name="not-defining-a-default-value-for-a-set-assignment-that-is-the-result-of-a-query"/>
+      <w:r>
+        <w:t xml:space="preserve">Not defining a default value for a SET assignment that is the result of a query</w:t>
+      </w:r>
+      <w:bookmarkEnd w:id="226"/>
+    </w:p>
+    <w:p>
+      <w:pPr>
+        <w:pStyle w:val="FirstParagraph"/>
+      </w:pPr>
+      <w:r>
+        <w:t xml:space="preserve">If a variable’s SET assignment is based on a query result and the query returns no rows, the variable is set to NULL. In this case, you should assign a default value to the variable unless you want it to be NULL.</w:t>
+      </w:r>
+    </w:p>
+    <w:p>
+      <w:pPr>
+        <w:pStyle w:val="Heading2"/>
+      </w:pPr>
+      <w:bookmarkStart w:id="227" w:name="the-value-of-a-nullable-column-is-not-checked-for-nulls-when-used-in-an-expression"/>
+      <w:r>
+        <w:t xml:space="preserve">The value of a nullable column is not checked for NULLs when used in an expression</w:t>
+      </w:r>
+      <w:bookmarkEnd w:id="227"/>
+    </w:p>
+    <w:p>
+      <w:pPr>
+        <w:pStyle w:val="FirstParagraph"/>
+      </w:pPr>
+      <w:r>
+        <w:t xml:space="preserve">If you are using a nullable column in an expression, you should use a COALESCE or CASE expression or use the ISNULL(</w:t>
+      </w:r>
+      <w:r>
+        <w:rPr>
+          <w:i/>
+        </w:rPr>
+        <w:t xml:space="preserve">column, default_value</w:t>
+      </w:r>
+      <w:r>
+        <w:t xml:space="preserve">) function to first verify whether the value is NULL.</w:t>
+      </w:r>
+    </w:p>
+    <w:p>
+      <w:pPr>
+        <w:pStyle w:val="Heading2"/>
+      </w:pPr>
+      <w:bookmarkStart w:id="228" w:name="using-the-nullif-expression"/>
+      <w:r>
+        <w:t xml:space="preserve">Using the NULLIF expression</w:t>
+      </w:r>
+      <w:bookmarkEnd w:id="228"/>
+    </w:p>
+    <w:p>
+      <w:pPr>
+        <w:pStyle w:val="FirstParagraph"/>
+      </w:pPr>
+      <w:r>
+        <w:t xml:space="preserve">The NULLIF expression compares two expressions and returns the first one if the two are not equal. If the expressions are equal then NULLIF returns a NULL value of the data type of the first expression. NULLIF is syntactic sugar. Use the CASE statement instead so that ordinary folks can understand what you’re trying to do. The two are treated identically.</w:t>
+      </w:r>
+    </w:p>
+    <w:p>
+      <w:pPr>
+        <w:pStyle w:val="Heading2"/>
+      </w:pPr>
+      <w:bookmarkStart w:id="229" w:name="not-putting-all-the-ddl-statements-at-the-beginning-of-the-batch"/>
+      <w:r>
+        <w:t xml:space="preserve">Not putting all the DDL statements at the beginning of the batch</w:t>
+      </w:r>
+      <w:bookmarkEnd w:id="229"/>
+    </w:p>
+    <w:p>
+      <w:pPr>
+        <w:pStyle w:val="FirstParagraph"/>
+      </w:pPr>
+      <w:r>
+        <w:t xml:space="preserve">Don’t mix data manipulation language (DML) statements with data definition language (DDL_ statements. Instead, put all the DDL statements at the beginning of your procedures or batches.</w:t>
+      </w:r>
+    </w:p>
+    <w:p>
+      <w:pPr>
+        <w:pStyle w:val="BodyText"/>
+      </w:pPr>
+      <w:hyperlink r:id="rId230">
+        <w:r>
+          <w:rPr>
+            <w:rStyle w:val="Hyperlink"/>
+          </w:rPr>
+          <w:t xml:space="preserve">PE010 Interleaving DDL and DML in stored procedure/trigger.</w:t>
+        </w:r>
+      </w:hyperlink>
+    </w:p>
+    <w:p>
+      <w:pPr>
+        <w:pStyle w:val="Heading2"/>
+      </w:pPr>
+      <w:bookmarkStart w:id="231" w:name="using-meaningless-aliases-for-tables-e.g.-a-b-c-d-e"/>
+      <w:r>
+        <w:t xml:space="preserve">Using meaningless aliases for tables (e.g., a, b, c, d, e)</w:t>
+      </w:r>
+      <w:bookmarkEnd w:id="231"/>
+    </w:p>
+    <w:p>
+      <w:pPr>
+        <w:pStyle w:val="FirstParagraph"/>
+      </w:pPr>
+      <w:r>
+        <w:t xml:space="preserve">Aliases aren’t actually meant to cut down on the typing but rather to make your code clearer. To use single characters is antisocial.</w:t>
+      </w:r>
+    </w:p>
+    <w:p>
+      <w:pPr>
+        <w:pStyle w:val="Heading2"/>
+      </w:pPr>
+      <w:bookmarkStart w:id="232" w:name="variable-type-is-not-fully-compatible-with-procedure-parameter-type"/>
+      <w:r>
+        <w:t xml:space="preserve">Variable type is not fully compatible with procedure parameter type</w:t>
+      </w:r>
+      <w:bookmarkEnd w:id="232"/>
+    </w:p>
+    <w:p>
+      <w:pPr>
+        <w:pStyle w:val="FirstParagraph"/>
+      </w:pPr>
+      <w:r>
+        <w:t xml:space="preserve">A parameter passed to a procedure or function must be of a type that can be cast into the variable datatype declared for that parameter in the body of the routine. It should be of exactly the same type so as to avoid the extra processing to resolve an implicit conversion.</w:t>
+      </w:r>
+    </w:p>
+    <w:p>
+      <w:pPr>
+        <w:pStyle w:val="BodyText"/>
+      </w:pPr>
+      <w:hyperlink r:id="rId233">
+        <w:r>
+          <w:rPr>
+            <w:rStyle w:val="Hyperlink"/>
+          </w:rPr>
+          <w:t xml:space="preserve">EI001 Incompatible variable type for procedure call</w:t>
+        </w:r>
+      </w:hyperlink>
+    </w:p>
+    <w:p>
+      <w:pPr>
+        <w:pStyle w:val="Heading2"/>
+      </w:pPr>
+      <w:bookmarkStart w:id="234" w:name="literal-type-is-not-fully-compatible-with-procedure-parameter-type"/>
+      <w:r>
+        <w:t xml:space="preserve">Literal type is not fully compatible with procedure parameter type</w:t>
+      </w:r>
+      <w:bookmarkEnd w:id="234"/>
+    </w:p>
+    <w:p>
+      <w:pPr>
+        <w:pStyle w:val="FirstParagraph"/>
+      </w:pPr>
+      <w:r>
+        <w:t xml:space="preserve">A parameter passed to a procedure can be a literal (e.g. 1,'03 jun 2017' or 'hello world') but it must be possible to cast it unambiguously to the variable datatype declared for that parameter in the body of the routine.</w:t>
+      </w:r>
+    </w:p>
+    <w:p>
+      <w:pPr>
+        <w:pStyle w:val="BodyText"/>
+      </w:pPr>
+      <w:hyperlink r:id="rId235">
+        <w:r>
+          <w:rPr>
+            <w:rStyle w:val="Hyperlink"/>
+          </w:rPr>
+          <w:t xml:space="preserve">EI002 Incompatible literal type for procedure call</w:t>
+        </w:r>
+      </w:hyperlink>
+    </w:p>
+    <w:p>
+      <w:pPr>
+        <w:pStyle w:val="Heading2"/>
+      </w:pPr>
+      <w:bookmarkStart w:id="236" w:name="subquery-may-return-more-than-one-row"/>
+      <w:r>
+        <w:t xml:space="preserve">Subquery may return more than one row</w:t>
+      </w:r>
+      <w:bookmarkEnd w:id="236"/>
+    </w:p>
+    <w:p>
+      <w:pPr>
+        <w:pStyle w:val="FirstParagraph"/>
+      </w:pPr>
+      <w:r>
+        <w:t xml:space="preserve">A subquery can only be scalar, meaning that it can return just one value. Even if you correctly place just one expression in your select list, you must also ensure that just one row is returned. TOP 1 can be used if there is an ORDER BY clause</w:t>
+      </w:r>
+    </w:p>
+    <w:p>
+      <w:pPr>
+        <w:pStyle w:val="BodyText"/>
+      </w:pPr>
+      <w:hyperlink r:id="rId237">
+        <w:r>
+          <w:rPr>
+            <w:rStyle w:val="Hyperlink"/>
+          </w:rPr>
+          <w:t xml:space="preserve">EI003 Non-scalar subquery in place of a scalar</w:t>
+        </w:r>
+      </w:hyperlink>
+    </w:p>
+    <w:p>
+      <w:pPr>
+        <w:pStyle w:val="Heading2"/>
+      </w:pPr>
+      <w:bookmarkStart w:id="238" w:name="a-named-parameter-is-not-found-in-parameter-list-of-a-procedure"/>
+      <w:r>
+        <w:t xml:space="preserve">A named parameter is not found in parameter list of a procedure</w:t>
+      </w:r>
+      <w:bookmarkEnd w:id="238"/>
+    </w:p>
+    <w:p>
+      <w:pPr>
+        <w:pStyle w:val="FirstParagraph"/>
+      </w:pPr>
+      <w:r>
+        <w:t xml:space="preserve">Parameters can be passed by position in a comma-delimited list, or by name, where order position isn’t required. Any parameters that are specified by name must have the name identical to the definition for that procedure</w:t>
+      </w:r>
+    </w:p>
+    <w:p>
+      <w:pPr>
+        <w:pStyle w:val="BodyText"/>
+      </w:pPr>
+      <w:hyperlink r:id="rId239">
+        <w:r>
+          <w:rPr>
+            <w:rStyle w:val="Hyperlink"/>
+          </w:rPr>
+          <w:t xml:space="preserve">EI004 Extra parameter passed</w:t>
+        </w:r>
+      </w:hyperlink>
+    </w:p>
+    <w:p>
+      <w:pPr>
+        <w:pStyle w:val="Heading2"/>
+      </w:pPr>
+      <w:bookmarkStart w:id="240" w:name="use-of-the-position-notation-after-the-named-notation-for-parameters-when-calling-a-procedure"/>
+      <w:r>
+        <w:t xml:space="preserve">Use of the position notation after the named notation for parameters when calling a procedure</w:t>
+      </w:r>
+      <w:bookmarkEnd w:id="240"/>
+    </w:p>
+    <w:p>
+      <w:pPr>
+        <w:pStyle w:val="FirstParagraph"/>
+      </w:pPr>
+      <w:r>
+        <w:t xml:space="preserve">Parameters can be passed by position in a comma-delimited list, or by name, but it is a bad idea to mix the two methods even when it is possible. If a parameter has a default value assigned to it, it can be left out of the parameter list, and it is difficult to check whether the values you supply are for the parameters you intend.</w:t>
+      </w:r>
+    </w:p>
+    <w:p>
+      <w:pPr>
+        <w:pStyle w:val="BodyText"/>
+      </w:pPr>
+      <w:hyperlink r:id="rId241">
+        <w:r>
+          <w:rPr>
+            <w:rStyle w:val="Hyperlink"/>
+          </w:rPr>
+          <w:t xml:space="preserve">EI005 Unnamed call after named call</w:t>
+        </w:r>
+      </w:hyperlink>
+    </w:p>
+    <w:p>
+      <w:pPr>
+        <w:pStyle w:val="Heading2"/>
+      </w:pPr>
+      <w:bookmarkStart w:id="242" w:name="parameter-is-not-passed-to-a-procedure-and-no-default-is-provided."/>
+      <w:r>
+        <w:t xml:space="preserve">Parameter is not passed to a procedure and no default is provided.</w:t>
+      </w:r>
+      <w:bookmarkEnd w:id="242"/>
+    </w:p>
+    <w:p>
+      <w:pPr>
+        <w:pStyle w:val="FirstParagraph"/>
+      </w:pPr>
+      <w:r>
+        <w:t xml:space="preserve">With procedures and functions, parameters can be assigned default values that are used when a value isn’t passed for that parameter when calling the procedure. However, if a parameter isn’t assigned a value and there is no default provided it is an error. If you don’t want to provide a value and a default is provided, use the DEFAULT keyword to specify that the default value should be used.</w:t>
+      </w:r>
+    </w:p>
+    <w:p>
+      <w:pPr>
+        <w:pStyle w:val="BodyText"/>
+      </w:pPr>
+      <w:hyperlink r:id="rId243">
+        <w:r>
+          <w:rPr>
+            <w:rStyle w:val="Hyperlink"/>
+          </w:rPr>
+          <w:t xml:space="preserve">EI006 Required parameter is not passed</w:t>
+        </w:r>
+      </w:hyperlink>
+    </w:p>
+    <w:p>
+      <w:pPr>
+        <w:pStyle w:val="Heading2"/>
+      </w:pPr>
+      <w:bookmarkStart w:id="244" w:name="procedure-parameter-is-not-defined-as-output-but-marked-as-output-in-procedure-call-statement."/>
+      <w:r>
+        <w:t xml:space="preserve">Procedure parameter is not defined as OUTPUT, but marked as OUTPUT in procedure call statement.</w:t>
+      </w:r>
+      <w:bookmarkEnd w:id="244"/>
+    </w:p>
+    <w:p>
+      <w:pPr>
+        <w:pStyle w:val="FirstParagraph"/>
+      </w:pPr>
+      <w:r>
+        <w:t xml:space="preserve">Output scalar parameters for procedures are passed to the procedure, and can have their value altered within the procedure. This allows procedures to return scalar output. The formal parameter must be declared as an OUTPUT parameter if the actual parameter that is passed had the OUTPUT keyword. This triggers an error.</w:t>
+      </w:r>
+    </w:p>
+    <w:p>
+      <w:pPr>
+        <w:pStyle w:val="BodyText"/>
+      </w:pPr>
+      <w:hyperlink r:id="rId245">
+        <w:r>
+          <w:rPr>
+            <w:rStyle w:val="Hyperlink"/>
+          </w:rPr>
+          <w:t xml:space="preserve">EI007 Call parameter declared as output</w:t>
+        </w:r>
+      </w:hyperlink>
+    </w:p>
+    <w:p>
+      <w:pPr>
+        <w:pStyle w:val="Heading2"/>
+      </w:pPr>
+      <w:bookmarkStart w:id="246" w:name="procedure-parameter-is-defined-as-output-but-is-not-marked-as-output-in-procedure-call-statement."/>
+      <w:r>
+        <w:t xml:space="preserve">Procedure parameter is defined as OUTPUT, but is not marked as OUTPUT in procedure call statement.</w:t>
+      </w:r>
+      <w:bookmarkEnd w:id="246"/>
+    </w:p>
+    <w:p>
+      <w:pPr>
+        <w:pStyle w:val="FirstParagraph"/>
+      </w:pPr>
+      <w:r>
+        <w:t xml:space="preserve">Output scalar parameters for procedures are passed to the procedure, and can have their value altered within the procedure. This allows procedures to return scalar output. However, the matching variable passed as the output parameter in the module or command string must also have the keyword OUTPUT. There is no error but the resultant value is NULL, which you are unlikely to want.</w:t>
+      </w:r>
+    </w:p>
+    <w:p>
+      <w:pPr>
+        <w:pStyle w:val="BodyText"/>
+      </w:pPr>
+      <w:hyperlink r:id="rId247">
+        <w:r>
+          <w:rPr>
+            <w:rStyle w:val="Hyperlink"/>
+          </w:rPr>
+          <w:t xml:space="preserve">EI008 Call parameter is not declared as output</w:t>
+        </w:r>
+      </w:hyperlink>
+    </w:p>
+    <w:p>
+      <w:pPr>
+        <w:pStyle w:val="Heading2"/>
+      </w:pPr>
+      <w:bookmarkStart w:id="248" w:name="number-of-passed-parameters-exceeds-the-number-of-procedure-parameters"/>
+      <w:r>
+        <w:t xml:space="preserve">Number of passed parameters exceeds the number of procedure parameters</w:t>
+      </w:r>
+      <w:bookmarkEnd w:id="248"/>
+    </w:p>
+    <w:p>
+      <w:pPr>
+        <w:pStyle w:val="FirstParagraph"/>
+      </w:pPr>
+      <w:r>
+        <w:t xml:space="preserve">Parameters can be passed to procedures and functions in an ordered delimited list, but never more than the number of parameters. For a function, this must have the same number of list members as the parameters. For a procedure you can have fewer if defaults are declared in parameters</w:t>
+      </w:r>
+    </w:p>
+    <w:p>
+      <w:pPr>
+        <w:pStyle w:val="BodyText"/>
+      </w:pPr>
+      <w:hyperlink r:id="rId249">
+        <w:r>
+          <w:rPr>
+            <w:rStyle w:val="Hyperlink"/>
+          </w:rPr>
+          <w:t xml:space="preserve">EI009 Call has more parameters than required</w:t>
+        </w:r>
+      </w:hyperlink>
+    </w:p>
+    <w:p>
+      <w:pPr>
+        <w:pStyle w:val="Heading1"/>
+      </w:pPr>
+      <w:bookmarkStart w:id="250" w:name="security-loopholes"/>
+      <w:r>
+        <w:t xml:space="preserve">Security Loopholes</w:t>
+      </w:r>
+      <w:bookmarkEnd w:id="250"/>
+    </w:p>
+    <w:p>
+      <w:pPr>
+        <w:pStyle w:val="Heading2"/>
+      </w:pPr>
+      <w:bookmarkStart w:id="251" w:name="using-sql-server-logins-especially-without-password-expirations-or-windows-password-policy"/>
+      <w:r>
+        <w:t xml:space="preserve">Using SQL Server logins, especially without password expirations or Windows password policy</w:t>
+      </w:r>
+      <w:bookmarkEnd w:id="251"/>
+    </w:p>
+    <w:p>
+      <w:pPr>
+        <w:pStyle w:val="FirstParagraph"/>
+      </w:pPr>
+      <w:r>
+        <w:t xml:space="preserve">Sometimes you must use SQL Server logins. For example, with Microsoft Azure SQL Database, you have no other option, but it isn’t satisfactory. SQL Server logins and passwords have to be sent across the network and can be read by sniffers. They also require passwords to be stored on client machines and in connection strings. SQL logins are particularly vulnerable to a brute-force attacks. They are also less convenient because the SQL Server Management Studio (SSMS) registered servers don’t store password information and so can’t be used for executing SQL across a range of servers. Windows-based authentication is far more robust and should be used where possible.</w:t>
+      </w:r>
+    </w:p>
+    <w:p>
+      <w:pPr>
+        <w:pStyle w:val="Heading2"/>
+      </w:pPr>
+      <w:bookmarkStart w:id="252" w:name="using-the-xp_cmdshell-system-stored-procedure"/>
+      <w:r>
+        <w:t xml:space="preserve">Using the xp_cmdshell system stored procedure</w:t>
+      </w:r>
+      <w:bookmarkEnd w:id="252"/>
+    </w:p>
+    <w:p>
+      <w:pPr>
+        <w:pStyle w:val="FirstParagraph"/>
+      </w:pPr>
+      <w:r>
+        <w:t xml:space="preserve">Use xp_cmdshell in a routine only as a last resort, due to the elevated security permissions they require and consequential security risk. The xp_cmdshell procedure is best reserved for scheduled jobs where security can be better managed.</w:t>
+      </w:r>
+    </w:p>
+    <w:p>
+      <w:pPr>
+        <w:pStyle w:val="Heading2"/>
+      </w:pPr>
+      <w:bookmarkStart w:id="253" w:name="authentication-set-to-mixed-mode"/>
+      <w:r>
+        <w:t xml:space="preserve">Authentication set to Mixed Mode</w:t>
+      </w:r>
+      <w:bookmarkEnd w:id="253"/>
+    </w:p>
+    <w:p>
+      <w:pPr>
+        <w:pStyle w:val="FirstParagraph"/>
+      </w:pPr>
+      <w:r>
+        <w:t xml:space="preserve">Ensure that Windows Authentication Mode is used wherever possible. SQL Server authentication is necessary only when a server is remote or outside the domain, or if third-party software requires SQL authentication for remote maintenance. Windows Authentication is less vulnerable, and avoids having to transmit passwords over the network or store them in connection strings.</w:t>
+      </w:r>
+    </w:p>
+    <w:p>
+      <w:pPr>
+        <w:pStyle w:val="Heading2"/>
+      </w:pPr>
+      <w:bookmarkStart w:id="254" w:name="using-dynamic-sql-without-the-with-execute-as-clause"/>
+      <w:r>
+        <w:t xml:space="preserve">Using dynamic SQL without the WITH EXECUTE AS clause</w:t>
+      </w:r>
+      <w:bookmarkEnd w:id="254"/>
+    </w:p>
+    <w:p>
+      <w:pPr>
+        <w:pStyle w:val="FirstParagraph"/>
+      </w:pPr>
+      <w:r>
+        <w:t xml:space="preserve">Because of ownership chaining and SQL injection risks, dynamic SQL requires constant vigilance to ensure that it is used only as intended. Use the EXECUTE AS clause to ensure the dynamic SQL code inside the procedure is executed only in the context you expect, and use loginless users with just the specific permissions required but no others in the EXECUTE AS clause.</w:t>
+      </w:r>
+    </w:p>
+    <w:p>
+      <w:pPr>
+        <w:pStyle w:val="Heading2"/>
+      </w:pPr>
+      <w:bookmarkStart w:id="255" w:name="using-dynamic-sql-with-the-possibility-of-sql-injection"/>
+      <w:r>
+        <w:t xml:space="preserve">Using dynamic SQL with the possibility of SQL injection</w:t>
+      </w:r>
+      <w:bookmarkEnd w:id="255"/>
+    </w:p>
+    <w:p>
+      <w:pPr>
+        <w:pStyle w:val="FirstParagraph"/>
+      </w:pPr>
+      <w:r>
+        <w:t xml:space="preserve">SQL injection can be used not only from an application but also by a database user who lacks, but wants, the permissions necessary to perform a particular role, or who simply wants to access sensitive data. If dynamic SQL is executed within a stored procedure, under the temporary EXECUTE AS permission of a user with sufficient privileges to create users, and it can be accessed by a malicious user, then suitable precautions must be taken to make this impossible. These precautions start with giving EXECUTE AS permissions only to WITHOUT LOGIN users with least-necessary permissions, and using sp_ExecuteSQL with parameters rather than EXECUTE.</w:t>
+      </w:r>
+    </w:p>
+    <w:p>
+      <w:pPr>
+        <w:pStyle w:val="BodyText"/>
+      </w:pPr>
       <w:hyperlink r:id="rId213">
-        <w:r>
-          <w:rPr>
-            <w:rStyle w:val="Hyperlink"/>
-          </w:rPr>
-          <w:t xml:space="preserve">DEP003 GROUP BY ALL clause is deprecated.</w:t>
-        </w:r>
-      </w:hyperlink>
-    </w:p>
-    <w:p>
-      <w:pPr>
-        <w:pStyle w:val="Heading2"/>
-      </w:pPr>
-      <w:bookmarkStart w:id="214" w:name="using-unnecessary-three-part-and-four-part-column-references-in-a-select-list"/>
-      <w:r>
-        <w:t xml:space="preserve">Using unnecessary three-part and four-part column references in a select list</w:t>
-      </w:r>
-      <w:bookmarkEnd w:id="214"/>
-    </w:p>
-    <w:p>
-      <w:pPr>
-        <w:pStyle w:val="FirstParagraph"/>
-      </w:pPr>
-      <w:r>
-        <w:t xml:space="preserve">Sometimes, when a table is referenced in another database or server, programmers believe that the two or three-part table name needs to be applied to the columns. This is unnecessary and meaningless. Just the table name is required for the columns. Three-part column names might be necessary in a join if you have duplicate table names, with duplicate column names, in different schemas, in which case, you ought to be using aliases. The same goes for cross-database joins.</w:t>
-      </w:r>
-    </w:p>
-    <w:p>
-      <w:pPr>
-        <w:pStyle w:val="BodyText"/>
-      </w:pPr>
-      <w:hyperlink r:id="rId215">
-        <w:r>
-          <w:rPr>
-            <w:rStyle w:val="Hyperlink"/>
-          </w:rPr>
-          <w:t xml:space="preserve">DEP026 Three-part and four-part column references in SELECT list are deprecated.</w:t>
-        </w:r>
-      </w:hyperlink>
-    </w:p>
-    <w:p>
-      <w:pPr>
-        <w:pStyle w:val="Heading2"/>
-      </w:pPr>
-      <w:bookmarkStart w:id="216" w:name="using-range-rather-than-rows-in-sql-server-2012"/>
-      <w:r>
-        <w:t xml:space="preserve">Using RANGE rather than ROWS in SQL Server 2012</w:t>
-      </w:r>
-      <w:bookmarkEnd w:id="216"/>
-    </w:p>
-    <w:p>
-      <w:pPr>
-        <w:pStyle w:val="FirstParagraph"/>
-      </w:pPr>
-      <w:r>
-        <w:t xml:space="preserve">The implementation of the RANGE option in a window frame ORDER BY clause is inadequate for any serious use. Stick to the ROWS option whenever possible and try to avoid ordering without framing.</w:t>
-      </w:r>
-    </w:p>
-    <w:p>
-      <w:pPr>
-        <w:pStyle w:val="Heading2"/>
-      </w:pPr>
-      <w:bookmarkStart w:id="217" w:name="doing-complex-error-handling-in-a-transaction-before-the-rollback-command"/>
-      <w:r>
-        <w:t xml:space="preserve">Doing complex error-handling in a transaction before the ROLLBACK command</w:t>
-      </w:r>
-      <w:bookmarkEnd w:id="217"/>
-    </w:p>
-    <w:p>
-      <w:pPr>
-        <w:pStyle w:val="FirstParagraph"/>
-      </w:pPr>
-      <w:r>
-        <w:t xml:space="preserve">The database engine releases locks only when the transaction is rolled back or committed. It is unwise to delay this because other processes may be forced to wait. Do any complex error handling after the ROLLBACK command wherever possible.</w:t>
-      </w:r>
-    </w:p>
-    <w:p>
-      <w:pPr>
-        <w:pStyle w:val="Heading2"/>
-      </w:pPr>
-      <w:bookmarkStart w:id="218" w:name="use-of-begin-transaction-without-rollback-transaction"/>
-      <w:r>
-        <w:t xml:space="preserve">Use of BEGIN TRANSACTION without ROLLBACK TRANSACTION</w:t>
-      </w:r>
-      <w:bookmarkEnd w:id="218"/>
-    </w:p>
-    <w:p>
-      <w:pPr>
-        <w:pStyle w:val="FirstParagraph"/>
-      </w:pPr>
-      <w:r>
-        <w:t xml:space="preserve">ROLLBACK TRANSACTION rolls back a transaction to the beginning of it, or to a savepoint inside the transaction. You don’t need a ROLLBACK TRANSACTION statement within a transaction, but if there isn’t one, then it may be a sign that error handling has not been refined to production standards</w:t>
-      </w:r>
-    </w:p>
-    <w:p>
-      <w:pPr>
-        <w:pStyle w:val="BodyText"/>
-      </w:pPr>
-      <w:hyperlink r:id="rId219">
-        <w:r>
-          <w:rPr>
-            <w:rStyle w:val="Hyperlink"/>
-          </w:rPr>
-          <w:t xml:space="preserve">EI019 BEGIN TRANSACTION without ROLLBACK TRANSACTION</w:t>
-        </w:r>
-      </w:hyperlink>
-    </w:p>
-    <w:p>
-      <w:pPr>
-        <w:pStyle w:val="Heading2"/>
-      </w:pPr>
-      <w:bookmarkStart w:id="220" w:name="use-of-rollback-transaction-without-begin-transaction"/>
-      <w:r>
-        <w:t xml:space="preserve">Use of ROLLBACK TRANSACTION without BEGIN TRANSACTION</w:t>
-      </w:r>
-      <w:bookmarkEnd w:id="220"/>
-    </w:p>
-    <w:p>
-      <w:pPr>
-        <w:pStyle w:val="FirstParagraph"/>
-      </w:pPr>
-      <w:r>
-        <w:t xml:space="preserve">It is possible to have a ROLLBACK TRANSACTION within a block where there is no explicit transaction. This will trigger an error if the code is executed outside a transaction, and suggests that transactions are being held open unnecessarily.</w:t>
-      </w:r>
-    </w:p>
-    <w:p>
-      <w:pPr>
-        <w:pStyle w:val="BodyText"/>
-      </w:pPr>
-      <w:hyperlink r:id="rId221">
-        <w:r>
-          <w:rPr>
-            <w:rStyle w:val="Hyperlink"/>
-          </w:rPr>
-          <w:t xml:space="preserve">EI020 ROLLBACK TRANSACTION without BEGIN TRANSACTION</w:t>
-        </w:r>
-      </w:hyperlink>
-    </w:p>
-    <w:p>
-      <w:pPr>
-        <w:pStyle w:val="Heading2"/>
-      </w:pPr>
-      <w:bookmarkStart w:id="222" w:name="not-defining-a-default-value-for-a-select-assignment-to-a-variable"/>
-      <w:r>
-        <w:t xml:space="preserve">Not defining a default value for a SELECT assignment to a variable</w:t>
-      </w:r>
-      <w:bookmarkEnd w:id="222"/>
-    </w:p>
-    <w:p>
-      <w:pPr>
-        <w:pStyle w:val="FirstParagraph"/>
-      </w:pPr>
-      <w:r>
-        <w:t xml:space="preserve">If an assignment is made to a variable within a SELECT …​ FROM statement and no result is returned, that variable will retain its current value. If no rows are returned, the variable assignment should be explicit, so you should initialise the variable with a default value.</w:t>
-      </w:r>
-    </w:p>
-    <w:p>
-      <w:pPr>
-        <w:pStyle w:val="Heading2"/>
-      </w:pPr>
-      <w:bookmarkStart w:id="223" w:name="not-defining-a-default-value-for-a-set-assignment-that-is-the-result-of-a-query"/>
-      <w:r>
-        <w:t xml:space="preserve">Not defining a default value for a SET assignment that is the result of a query</w:t>
-      </w:r>
-      <w:bookmarkEnd w:id="223"/>
-    </w:p>
-    <w:p>
-      <w:pPr>
-        <w:pStyle w:val="FirstParagraph"/>
-      </w:pPr>
-      <w:r>
-        <w:t xml:space="preserve">If a variable’s SET assignment is based on a query result and the query returns no rows, the variable is set to NULL. In this case, you should assign a default value to the variable unless you want it to be NULL.</w:t>
-      </w:r>
-    </w:p>
-    <w:p>
-      <w:pPr>
-        <w:pStyle w:val="Heading2"/>
-      </w:pPr>
-      <w:bookmarkStart w:id="224" w:name="the-value-of-a-nullable-column-is-not-checked-for-nulls-when-used-in-an-expression"/>
-      <w:r>
-        <w:t xml:space="preserve">The value of a nullable column is not checked for NULLs when used in an expression</w:t>
-      </w:r>
-      <w:bookmarkEnd w:id="224"/>
-    </w:p>
-    <w:p>
-      <w:pPr>
-        <w:pStyle w:val="FirstParagraph"/>
-      </w:pPr>
-      <w:r>
-        <w:t xml:space="preserve">If you are using a nullable column in an expression, you should use a COALESCE or CASE expression or use the ISNULL(</w:t>
-      </w:r>
-      <w:r>
-        <w:rPr>
-          <w:i/>
-        </w:rPr>
-        <w:t xml:space="preserve">column, default_value</w:t>
-      </w:r>
-      <w:r>
-        <w:t xml:space="preserve">) function to first verify whether the value is NULL.</w:t>
-      </w:r>
-    </w:p>
-    <w:p>
-      <w:pPr>
-        <w:pStyle w:val="Heading2"/>
-      </w:pPr>
-      <w:bookmarkStart w:id="225" w:name="using-the-nullif-expression"/>
-      <w:r>
-        <w:t xml:space="preserve">Using the NULLIF expression</w:t>
-      </w:r>
-      <w:bookmarkEnd w:id="225"/>
-    </w:p>
-    <w:p>
-      <w:pPr>
-        <w:pStyle w:val="FirstParagraph"/>
-      </w:pPr>
-      <w:r>
-        <w:t xml:space="preserve">The NULLIF expression compares two expressions and returns the first one if the two are not equal. If the expressions are equal then NULLIF returns a NULL value of the data type of the first expression. NULLIF is syntactic sugar. Use the CASE statement instead so that ordinary folks can understand what you’re trying to do. The two are treated identically.</w:t>
-      </w:r>
-    </w:p>
-    <w:p>
-      <w:pPr>
-        <w:pStyle w:val="Heading2"/>
-      </w:pPr>
-      <w:bookmarkStart w:id="226" w:name="not-putting-all-the-ddl-statements-at-the-beginning-of-the-batch"/>
-      <w:r>
-        <w:t xml:space="preserve">Not putting all the DDL statements at the beginning of the batch</w:t>
-      </w:r>
-      <w:bookmarkEnd w:id="226"/>
-    </w:p>
-    <w:p>
-      <w:pPr>
-        <w:pStyle w:val="FirstParagraph"/>
-      </w:pPr>
-      <w:r>
-        <w:t xml:space="preserve">Don’t mix data manipulation language (DML) statements with data definition language (DDL_ statements. Instead, put all the DDL statements at the beginning of your procedures or batches.</w:t>
-      </w:r>
-    </w:p>
-    <w:p>
-      <w:pPr>
-        <w:pStyle w:val="BodyText"/>
-      </w:pPr>
-      <w:hyperlink r:id="rId227">
-        <w:r>
-          <w:rPr>
-            <w:rStyle w:val="Hyperlink"/>
-          </w:rPr>
-          <w:t xml:space="preserve">PE010 Interleaving DDL and DML in stored procedure/trigger.</w:t>
-        </w:r>
-      </w:hyperlink>
-    </w:p>
-    <w:p>
-      <w:pPr>
-        <w:pStyle w:val="Heading2"/>
-      </w:pPr>
-      <w:bookmarkStart w:id="228" w:name="using-meaningless-aliases-for-tables-e.g.-a-b-c-d-e"/>
-      <w:r>
-        <w:t xml:space="preserve">Using meaningless aliases for tables (e.g., a, b, c, d, e)</w:t>
-      </w:r>
-      <w:bookmarkEnd w:id="228"/>
-    </w:p>
-    <w:p>
-      <w:pPr>
-        <w:pStyle w:val="FirstParagraph"/>
-      </w:pPr>
-      <w:r>
-        <w:t xml:space="preserve">Aliases aren’t actually meant to cut down on the typing but rather to make your code clearer. To use single characters is antisocial.</w:t>
-      </w:r>
-    </w:p>
-    <w:p>
-      <w:pPr>
-        <w:pStyle w:val="Heading2"/>
-      </w:pPr>
-      <w:bookmarkStart w:id="229" w:name="variable-type-is-not-fully-compatible-with-procedure-parameter-type"/>
-      <w:r>
-        <w:t xml:space="preserve">Variable type is not fully compatible with procedure parameter type</w:t>
-      </w:r>
-      <w:bookmarkEnd w:id="229"/>
-    </w:p>
-    <w:p>
-      <w:pPr>
-        <w:pStyle w:val="FirstParagraph"/>
-      </w:pPr>
-      <w:r>
-        <w:t xml:space="preserve">A parameter passed to a procedure or function must be of a type that can be cast into the variable datatype declared for that parameter in the body of the routine. It should be of exactly the same type so as to avoid the extra processing to resolve an implicit conversion.</w:t>
-      </w:r>
-    </w:p>
-    <w:p>
-      <w:pPr>
-        <w:pStyle w:val="BodyText"/>
-      </w:pPr>
-      <w:hyperlink r:id="rId230">
-        <w:r>
-          <w:rPr>
-            <w:rStyle w:val="Hyperlink"/>
-          </w:rPr>
-          <w:t xml:space="preserve">EI001 Incompatible variable type for procedure call</w:t>
-        </w:r>
-      </w:hyperlink>
-    </w:p>
-    <w:p>
-      <w:pPr>
-        <w:pStyle w:val="Heading2"/>
-      </w:pPr>
-      <w:bookmarkStart w:id="231" w:name="literal-type-is-not-fully-compatible-with-procedure-parameter-type"/>
-      <w:r>
-        <w:t xml:space="preserve">Literal type is not fully compatible with procedure parameter type</w:t>
-      </w:r>
-      <w:bookmarkEnd w:id="231"/>
-    </w:p>
-    <w:p>
-      <w:pPr>
-        <w:pStyle w:val="FirstParagraph"/>
-      </w:pPr>
-      <w:r>
-        <w:t xml:space="preserve">A parameter passed to a procedure can be a literal (e.g. 1,'03 jun 2017' or 'hello world') but it must be possible to cast it unambiguously to the variable datatype declared for that parameter in the body of the routine.</w:t>
-      </w:r>
-    </w:p>
-    <w:p>
-      <w:pPr>
-        <w:pStyle w:val="BodyText"/>
-      </w:pPr>
-      <w:hyperlink r:id="rId232">
-        <w:r>
-          <w:rPr>
-            <w:rStyle w:val="Hyperlink"/>
-          </w:rPr>
-          <w:t xml:space="preserve">EI002 Incompatible literal type for procedure call</w:t>
-        </w:r>
-      </w:hyperlink>
-    </w:p>
-    <w:p>
-      <w:pPr>
-        <w:pStyle w:val="Heading2"/>
-      </w:pPr>
-      <w:bookmarkStart w:id="233" w:name="subquery-may-return-more-than-one-row"/>
-      <w:r>
-        <w:t xml:space="preserve">Subquery may return more than one row</w:t>
-      </w:r>
-      <w:bookmarkEnd w:id="233"/>
-    </w:p>
-    <w:p>
-      <w:pPr>
-        <w:pStyle w:val="FirstParagraph"/>
-      </w:pPr>
-      <w:r>
-        <w:t xml:space="preserve">A subquery can only be scalar, meaning that it can return just one value. Even if you correctly place just one expression in your select list, you must also ensure that just one row is returned. TOP 1 can be used if there is an ORDER BY clause</w:t>
-      </w:r>
-    </w:p>
-    <w:p>
-      <w:pPr>
-        <w:pStyle w:val="BodyText"/>
-      </w:pPr>
-      <w:hyperlink r:id="rId234">
-        <w:r>
-          <w:rPr>
-            <w:rStyle w:val="Hyperlink"/>
-          </w:rPr>
-          <w:t xml:space="preserve">EI003 Non-scalar subquery in place of a scalar</w:t>
-        </w:r>
-      </w:hyperlink>
-    </w:p>
-    <w:p>
-      <w:pPr>
-        <w:pStyle w:val="Heading2"/>
-      </w:pPr>
-      <w:bookmarkStart w:id="235" w:name="a-named-parameter-is-not-found-in-parameter-list-of-a-procedure"/>
-      <w:r>
-        <w:t xml:space="preserve">A named parameter is not found in parameter list of a procedure</w:t>
-      </w:r>
-      <w:bookmarkEnd w:id="235"/>
-    </w:p>
-    <w:p>
-      <w:pPr>
-        <w:pStyle w:val="FirstParagraph"/>
-      </w:pPr>
-      <w:r>
-        <w:t xml:space="preserve">Parameters can be passed by position in a comma-delimited list, or by name, where order position isn’t required. Any parameters that are specified by name must have the name identical to the definition for that procedure</w:t>
-      </w:r>
-    </w:p>
-    <w:p>
-      <w:pPr>
-        <w:pStyle w:val="BodyText"/>
-      </w:pPr>
-      <w:hyperlink r:id="rId236">
-        <w:r>
-          <w:rPr>
-            <w:rStyle w:val="Hyperlink"/>
-          </w:rPr>
-          <w:t xml:space="preserve">EI004 Extra parameter passed</w:t>
-        </w:r>
-      </w:hyperlink>
-    </w:p>
-    <w:p>
-      <w:pPr>
-        <w:pStyle w:val="Heading2"/>
-      </w:pPr>
-      <w:bookmarkStart w:id="237" w:name="use-of-the-position-notation-after-the-named-notation-for-parameters-when-calling-a-procedure"/>
-      <w:r>
-        <w:t xml:space="preserve">Use of the position notation after the named notation for parameters when calling a procedure</w:t>
-      </w:r>
-      <w:bookmarkEnd w:id="237"/>
-    </w:p>
-    <w:p>
-      <w:pPr>
-        <w:pStyle w:val="FirstParagraph"/>
-      </w:pPr>
-      <w:r>
-        <w:t xml:space="preserve">Parameters can be passed by position in a comma-delimited list, or by name, but it is a bad idea to mix the two methods even when it is possible. If a parameter has a default value assigned to it, it can be left out of the parameter list, and it is difficult to check whether the values you supply are for the parameters you intend.</w:t>
-      </w:r>
-    </w:p>
-    <w:p>
-      <w:pPr>
-        <w:pStyle w:val="BodyText"/>
-      </w:pPr>
-      <w:hyperlink r:id="rId238">
-        <w:r>
-          <w:rPr>
-            <w:rStyle w:val="Hyperlink"/>
-          </w:rPr>
-          <w:t xml:space="preserve">EI005 Unnamed call after named call</w:t>
-        </w:r>
-      </w:hyperlink>
-    </w:p>
-    <w:p>
-      <w:pPr>
-        <w:pStyle w:val="Heading2"/>
-      </w:pPr>
-      <w:bookmarkStart w:id="239" w:name="parameter-is-not-passed-to-a-procedure-and-no-default-is-provided."/>
-      <w:r>
-        <w:t xml:space="preserve">Parameter is not passed to a procedure and no default is provided.</w:t>
-      </w:r>
-      <w:bookmarkEnd w:id="239"/>
-    </w:p>
-    <w:p>
-      <w:pPr>
-        <w:pStyle w:val="FirstParagraph"/>
-      </w:pPr>
-      <w:r>
-        <w:t xml:space="preserve">With procedures and functions, parameters can be assigned default values that are used when a value isn’t passed for that parameter when calling the procedure. However, if a parameter isn’t assigned a value and there is no default provided it is an error. If you don’t want to provide a value and a default is provided, use the DEFAULT keyword to specify that the default value should be used.</w:t>
-      </w:r>
-    </w:p>
-    <w:p>
-      <w:pPr>
-        <w:pStyle w:val="BodyText"/>
-      </w:pPr>
-      <w:hyperlink r:id="rId240">
-        <w:r>
-          <w:rPr>
-            <w:rStyle w:val="Hyperlink"/>
-          </w:rPr>
-          <w:t xml:space="preserve">EI006 Required parameter is not passed</w:t>
-        </w:r>
-      </w:hyperlink>
-    </w:p>
-    <w:p>
-      <w:pPr>
-        <w:pStyle w:val="Heading2"/>
-      </w:pPr>
-      <w:bookmarkStart w:id="241" w:name="procedure-parameter-is-not-defined-as-output-but-marked-as-output-in-procedure-call-statement."/>
-      <w:r>
-        <w:t xml:space="preserve">Procedure parameter is not defined as OUTPUT, but marked as OUTPUT in procedure call statement.</w:t>
-      </w:r>
-      <w:bookmarkEnd w:id="241"/>
-    </w:p>
-    <w:p>
-      <w:pPr>
-        <w:pStyle w:val="FirstParagraph"/>
-      </w:pPr>
-      <w:r>
-        <w:t xml:space="preserve">Output scalar parameters for procedures are passed to the procedure, and can have their value altered within the procedure. This allows procedures to return scalar output. The formal parameter must be declared as an OUTPUT parameter if the actual parameter that is passed had the OUTPUT keyword. This triggers an error.</w:t>
-      </w:r>
-    </w:p>
-    <w:p>
-      <w:pPr>
-        <w:pStyle w:val="BodyText"/>
-      </w:pPr>
-      <w:hyperlink r:id="rId242">
-        <w:r>
-          <w:rPr>
-            <w:rStyle w:val="Hyperlink"/>
-          </w:rPr>
-          <w:t xml:space="preserve">EI007 Call parameter declared as output</w:t>
-        </w:r>
-      </w:hyperlink>
-    </w:p>
-    <w:p>
-      <w:pPr>
-        <w:pStyle w:val="Heading2"/>
-      </w:pPr>
-      <w:bookmarkStart w:id="243" w:name="procedure-parameter-is-defined-as-output-but-is-not-marked-as-output-in-procedure-call-statement."/>
-      <w:r>
-        <w:t xml:space="preserve">Procedure parameter is defined as OUTPUT, but is not marked as OUTPUT in procedure call statement.</w:t>
-      </w:r>
-      <w:bookmarkEnd w:id="243"/>
-    </w:p>
-    <w:p>
-      <w:pPr>
-        <w:pStyle w:val="FirstParagraph"/>
-      </w:pPr>
-      <w:r>
-        <w:t xml:space="preserve">Output scalar parameters for procedures are passed to the procedure, and can have their value altered within the procedure. This allows procedures to return scalar output. However, the matching variable passed as the output parameter in the module or command string must also have the keyword OUTPUT. There is no error but the resultant value is NULL, which you are unlikely to want.</w:t>
-      </w:r>
-    </w:p>
-    <w:p>
-      <w:pPr>
-        <w:pStyle w:val="BodyText"/>
-      </w:pPr>
-      <w:hyperlink r:id="rId244">
-        <w:r>
-          <w:rPr>
-            <w:rStyle w:val="Hyperlink"/>
-          </w:rPr>
-          <w:t xml:space="preserve">EI008 Call parameter is not declared as output</w:t>
-        </w:r>
-      </w:hyperlink>
-    </w:p>
-    <w:p>
-      <w:pPr>
-        <w:pStyle w:val="Heading2"/>
-      </w:pPr>
-      <w:bookmarkStart w:id="245" w:name="number-of-passed-parameters-exceeds-the-number-of-procedure-parameters"/>
-      <w:r>
-        <w:t xml:space="preserve">Number of passed parameters exceeds the number of procedure parameters</w:t>
-      </w:r>
-      <w:bookmarkEnd w:id="245"/>
-    </w:p>
-    <w:p>
-      <w:pPr>
-        <w:pStyle w:val="FirstParagraph"/>
-      </w:pPr>
-      <w:r>
-        <w:t xml:space="preserve">Parameters can be passed to procedures and functions in an ordered delimited list, but never more than the number of parameters. For a function, this must have the same number of list members as the parameters. For a procedure you can have fewer if defaults are declared in parameters</w:t>
-      </w:r>
-    </w:p>
-    <w:p>
-      <w:pPr>
-        <w:pStyle w:val="BodyText"/>
-      </w:pPr>
-      <w:hyperlink r:id="rId246">
-        <w:r>
-          <w:rPr>
-            <w:rStyle w:val="Hyperlink"/>
-          </w:rPr>
-          <w:t xml:space="preserve">EI009 Call has more parameters than required</w:t>
-        </w:r>
-      </w:hyperlink>
-    </w:p>
-    <w:p>
-      <w:pPr>
-        <w:pStyle w:val="Heading1"/>
-      </w:pPr>
-      <w:bookmarkStart w:id="247" w:name="security-loopholes"/>
-      <w:r>
-        <w:t xml:space="preserve">Security Loopholes</w:t>
-      </w:r>
-      <w:bookmarkEnd w:id="247"/>
-    </w:p>
-    <w:p>
-      <w:pPr>
-        <w:pStyle w:val="Heading2"/>
-      </w:pPr>
-      <w:bookmarkStart w:id="248" w:name="using-sql-server-logins-especially-without-password-expirations-or-windows-password-policy"/>
-      <w:r>
-        <w:t xml:space="preserve">Using SQL Server logins, especially without password expirations or Windows password policy</w:t>
-      </w:r>
-      <w:bookmarkEnd w:id="248"/>
-    </w:p>
-    <w:p>
-      <w:pPr>
-        <w:pStyle w:val="FirstParagraph"/>
-      </w:pPr>
-      <w:r>
-        <w:t xml:space="preserve">Sometimes you must use SQL Server logins. For example, with Microsoft Azure SQL Database, you have no other option, but it isn’t satisfactory. SQL Server logins and passwords have to be sent across the network and can be read by sniffers. They also require passwords to be stored on client machines and in connection strings. SQL logins are particularly vulnerable to a brute-force attacks. They are also less convenient because the SQL Server Management Studio (SSMS) registered servers don’t store password information and so can’t be used for executing SQL across a range of servers. Windows-based authentication is far more robust and should be used where possible.</w:t>
-      </w:r>
-    </w:p>
-    <w:p>
-      <w:pPr>
-        <w:pStyle w:val="Heading2"/>
-      </w:pPr>
-      <w:bookmarkStart w:id="249" w:name="using-the-xp_cmdshell-system-stored-procedure"/>
-      <w:r>
-        <w:t xml:space="preserve">Using the xp_cmdshell system stored procedure</w:t>
-      </w:r>
-      <w:bookmarkEnd w:id="249"/>
-    </w:p>
-    <w:p>
-      <w:pPr>
-        <w:pStyle w:val="FirstParagraph"/>
-      </w:pPr>
-      <w:r>
-        <w:t xml:space="preserve">Use xp_cmdshell in a routine only as a last resort, due to the elevated security permissions they require and consequential security risk. The xp_cmdshell procedure is best reserved for scheduled jobs where security can be better managed.</w:t>
-      </w:r>
-    </w:p>
-    <w:p>
-      <w:pPr>
-        <w:pStyle w:val="Heading2"/>
-      </w:pPr>
-      <w:bookmarkStart w:id="250" w:name="authentication-set-to-mixed-mode"/>
-      <w:r>
-        <w:t xml:space="preserve">Authentication set to Mixed Mode</w:t>
-      </w:r>
-      <w:bookmarkEnd w:id="250"/>
-    </w:p>
-    <w:p>
-      <w:pPr>
-        <w:pStyle w:val="FirstParagraph"/>
-      </w:pPr>
-      <w:r>
-        <w:t xml:space="preserve">Ensure that Windows Authentication Mode is used wherever possible. SQL Server authentication is necessary only when a server is remote or outside the domain, or if third-party software requires SQL authentication for remote maintenance. Windows Authentication is less vulnerable, and avoids having to transmit passwords over the network or store them in connection strings.</w:t>
-      </w:r>
-    </w:p>
-    <w:p>
-      <w:pPr>
-        <w:pStyle w:val="Heading2"/>
-      </w:pPr>
-      <w:bookmarkStart w:id="251" w:name="using-dynamic-sql-without-the-with-execute-as-clause"/>
-      <w:r>
-        <w:t xml:space="preserve">Using dynamic SQL without the WITH EXECUTE AS clause</w:t>
-      </w:r>
-      <w:bookmarkEnd w:id="251"/>
-    </w:p>
-    <w:p>
-      <w:pPr>
-        <w:pStyle w:val="FirstParagraph"/>
-      </w:pPr>
-      <w:r>
-        <w:t xml:space="preserve">Because of ownership chaining and SQL injection risks, dynamic SQL requires constant vigilance to ensure that it is used only as intended. Use the EXECUTE AS clause to ensure the dynamic SQL code inside the procedure is executed only in the context you expect, and use loginless users with just the specific permissions required but no others in the EXECUTE AS clause.</w:t>
-      </w:r>
-    </w:p>
-    <w:p>
-      <w:pPr>
-        <w:pStyle w:val="Heading2"/>
-      </w:pPr>
-      <w:bookmarkStart w:id="252" w:name="using-dynamic-sql-with-the-possibility-of-sql-injection"/>
-      <w:r>
-        <w:t xml:space="preserve">Using dynamic SQL with the possibility of SQL injection</w:t>
-      </w:r>
-      <w:bookmarkEnd w:id="252"/>
-    </w:p>
-    <w:p>
-      <w:pPr>
-        <w:pStyle w:val="FirstParagraph"/>
-      </w:pPr>
-      <w:r>
-        <w:t xml:space="preserve">SQL injection can be used not only from an application but also by a database user who lacks, but wants, the permissions necessary to perform a particular role, or who simply wants to access sensitive data. If dynamic SQL is executed within a stored procedure, under the temporary EXECUTE AS permission of a user with sufficient privileges to create users, and it can be accessed by a malicious user, then suitable precautions must be taken to make this impossible. These precautions start with giving EXECUTE AS permissions only to WITHOUT LOGIN users with least-necessary permissions, and using sp_ExecuteSQL with parameters rather than EXECUTE.</w:t>
-      </w:r>
-    </w:p>
-    <w:p>
-      <w:pPr>
-        <w:pStyle w:val="BodyText"/>
-      </w:pPr>
-      <w:hyperlink r:id="rId210">
         <w:r>
           <w:rPr>
             <w:rStyle w:val="Hyperlink"/>
@@ -4942,7 +5059,7 @@
     </w:lvl>
   </w:abstractNum>
   <w:abstractNum w:abstractNumId="990">
-    <w:nsid w:val="dc71b644"/>
+    <w:nsid w:val="1a77faf8"/>
     <w:multiLevelType w:val="multilevel"/>
     <w:lvl w:ilvl="0">
       <w:numFmt w:val="bullet"/>

</xml_diff>

<commit_message>
Updated sources to fix changed, deleted and broken links
</commit_message>
<xml_diff>
--- a/codesmells.docx
+++ b/codesmells.docx
@@ -47,7 +47,7 @@
         <w:pStyle w:val="Date"/>
       </w:pPr>
       <w:r>
-        <w:t xml:space="preserve">2018-03-15</w:t>
+        <w:t xml:space="preserve">2018-04-09</w:t>
       </w:r>
     </w:p>
     <w:p>
@@ -975,24 +975,24 @@
       <w:pPr>
         <w:pStyle w:val="BodyText"/>
       </w:pPr>
-      <w:hyperlink r:id="rId48">
-        <w:r>
-          <w:rPr>
-            <w:rStyle w:val="Hyperlink"/>
-          </w:rPr>
-          <w:t xml:space="preserve">BP001 NOT NULL option is not specified in CREATE/DECLARE TABLE statement (registered once per table)</w:t>
-        </w:r>
-      </w:hyperlink>
-    </w:p>
-    <w:p>
-      <w:pPr>
-        <w:pStyle w:val="Heading2"/>
-      </w:pPr>
-      <w:bookmarkStart w:id="61" w:name="adding-not-null-column-without-default-value-to-a-table-with-data-will-fail"/>
+      <w:hyperlink r:id="rId61">
+        <w:r>
+          <w:rPr>
+            <w:rStyle w:val="Hyperlink"/>
+          </w:rPr>
+          <w:t xml:space="preserve">BP014 NOT NULL option is not specified in CREATE/DECLARE TABLE statement (registered once per table)</w:t>
+        </w:r>
+      </w:hyperlink>
+    </w:p>
+    <w:p>
+      <w:pPr>
+        <w:pStyle w:val="Heading2"/>
+      </w:pPr>
+      <w:bookmarkStart w:id="62" w:name="adding-not-null-column-without-default-value-to-a-table-with-data-will-fail"/>
       <w:r>
         <w:t xml:space="preserve">Trying to add a NOT NULL column without default value to a table with data</w:t>
       </w:r>
-      <w:bookmarkEnd w:id="61"/>
+      <w:bookmarkEnd w:id="62"/>
     </w:p>
     <w:p>
       <w:pPr>
@@ -1006,7 +1006,7 @@
       <w:pPr>
         <w:pStyle w:val="BodyText"/>
       </w:pPr>
-      <w:hyperlink r:id="rId62">
+      <w:hyperlink r:id="rId63">
         <w:r>
           <w:rPr>
             <w:rStyle w:val="Hyperlink"/>
@@ -1019,11 +1019,11 @@
       <w:pPr>
         <w:pStyle w:val="Heading2"/>
       </w:pPr>
-      <w:bookmarkStart w:id="63" w:name="creating-dated-copies-of-the-same-table-to-manage-table-sizes"/>
+      <w:bookmarkStart w:id="64" w:name="creating-dated-copies-of-the-same-table-to-manage-table-sizes"/>
       <w:r>
         <w:t xml:space="preserve">Creating dated copies of the same table to manage table sizes</w:t>
       </w:r>
-      <w:bookmarkEnd w:id="63"/>
+      <w:bookmarkEnd w:id="64"/>
     </w:p>
     <w:p>
       <w:pPr>
@@ -1045,7 +1045,7 @@
                     </pic:cNvPicPr>
                   </pic:nvPicPr>
                   <pic:blipFill>
-                    <a:blip r:embed="rId64"/>
+                    <a:blip r:embed="rId65"/>
                     <a:stretch>
                       <a:fillRect/>
                     </a:stretch>
@@ -1084,21 +1084,21 @@
       <w:pPr>
         <w:pStyle w:val="Heading1"/>
       </w:pPr>
-      <w:bookmarkStart w:id="65" w:name="problems-with-data-types"/>
+      <w:bookmarkStart w:id="66" w:name="problems-with-data-types"/>
       <w:r>
         <w:t xml:space="preserve">Problems with Data Types</w:t>
       </w:r>
-      <w:bookmarkEnd w:id="65"/>
-    </w:p>
-    <w:p>
-      <w:pPr>
-        <w:pStyle w:val="Heading2"/>
-      </w:pPr>
-      <w:bookmarkStart w:id="66" w:name="using-varchar1-varchar2-etc."/>
+      <w:bookmarkEnd w:id="66"/>
+    </w:p>
+    <w:p>
+      <w:pPr>
+        <w:pStyle w:val="Heading2"/>
+      </w:pPr>
+      <w:bookmarkStart w:id="67" w:name="using-varchar1-varchar2-etc."/>
       <w:r>
         <w:t xml:space="preserve">Using VARCHAR(1), VARCHAR(2), etc.</w:t>
       </w:r>
-      <w:bookmarkEnd w:id="66"/>
+      <w:bookmarkEnd w:id="67"/>
     </w:p>
     <w:p>
       <w:pPr>
@@ -1123,7 +1123,7 @@
       <w:pPr>
         <w:pStyle w:val="BodyText"/>
       </w:pPr>
-      <w:hyperlink r:id="rId67">
+      <w:hyperlink r:id="rId68">
         <w:r>
           <w:rPr>
             <w:rStyle w:val="Hyperlink"/>
@@ -1136,11 +1136,11 @@
       <w:pPr>
         <w:pStyle w:val="Heading2"/>
       </w:pPr>
-      <w:bookmarkStart w:id="68" w:name="declaring-var-type-variables-without-length"/>
+      <w:bookmarkStart w:id="69" w:name="declaring-var-type-variables-without-length"/>
       <w:r>
         <w:t xml:space="preserve">Declaring var type variables without length</w:t>
       </w:r>
-      <w:bookmarkEnd w:id="68"/>
+      <w:bookmarkEnd w:id="69"/>
     </w:p>
     <w:p>
       <w:pPr>
@@ -1154,11 +1154,11 @@
       <w:pPr>
         <w:pStyle w:val="Heading2"/>
       </w:pPr>
-      <w:bookmarkStart w:id="69" w:name="using-deprecated-language-elements-such-as-the-textntext-data-types"/>
+      <w:bookmarkStart w:id="70" w:name="using-deprecated-language-elements-such-as-the-textntext-data-types"/>
       <w:r>
         <w:t xml:space="preserve">Using deprecated language elements such as the TEXT/NTEXT data types</w:t>
       </w:r>
-      <w:bookmarkEnd w:id="69"/>
+      <w:bookmarkEnd w:id="70"/>
     </w:p>
     <w:p>
       <w:pPr>
@@ -1172,7 +1172,7 @@
       <w:pPr>
         <w:pStyle w:val="BodyText"/>
       </w:pPr>
-      <w:hyperlink r:id="rId70">
+      <w:hyperlink r:id="rId71">
         <w:r>
           <w:rPr>
             <w:rStyle w:val="Hyperlink"/>
@@ -1180,16 +1180,27 @@
           <w:t xml:space="preserve">DEP002 WRITETEXT,UPDATETEXT and READTEXT statements are deprecated.</w:t>
         </w:r>
       </w:hyperlink>
-    </w:p>
-    <w:p>
-      <w:pPr>
-        <w:pStyle w:val="Heading2"/>
-      </w:pPr>
-      <w:bookmarkStart w:id="71" w:name="using-money-data-type"/>
+      <w:r>
+        <w:t xml:space="preserve"> </w:t>
+      </w:r>
+      <w:hyperlink r:id="rId72">
+        <w:r>
+          <w:rPr>
+            <w:rStyle w:val="Hyperlink"/>
+          </w:rPr>
+          <w:t xml:space="preserve">https://documentation.red-gate.com/codeanalysis/deprecated-syntax-rules/dep001</w:t>
+        </w:r>
+      </w:hyperlink>
+    </w:p>
+    <w:p>
+      <w:pPr>
+        <w:pStyle w:val="Heading2"/>
+      </w:pPr>
+      <w:bookmarkStart w:id="73" w:name="using-money-data-type"/>
       <w:r>
         <w:t xml:space="preserve">Using MONEY data type</w:t>
       </w:r>
-      <w:bookmarkEnd w:id="71"/>
+      <w:bookmarkEnd w:id="73"/>
     </w:p>
     <w:p>
       <w:pPr>
@@ -1203,11 +1214,11 @@
       <w:pPr>
         <w:pStyle w:val="Heading2"/>
       </w:pPr>
-      <w:bookmarkStart w:id="72" w:name="using-float-or-real-data-types"/>
+      <w:bookmarkStart w:id="74" w:name="using-float-or-real-data-types"/>
       <w:r>
         <w:t xml:space="preserve">Using FLOAT or REAL data types</w:t>
       </w:r>
-      <w:bookmarkEnd w:id="72"/>
+      <w:bookmarkEnd w:id="74"/>
     </w:p>
     <w:p>
       <w:pPr>
@@ -1221,11 +1232,11 @@
       <w:pPr>
         <w:pStyle w:val="Heading2"/>
       </w:pPr>
-      <w:bookmarkStart w:id="73" w:name="mixing-parameter-data-types-in-a-coalesce-expression"/>
+      <w:bookmarkStart w:id="75" w:name="mixing-parameter-data-types-in-a-coalesce-expression"/>
       <w:r>
         <w:t xml:space="preserve">Mixing parameter data types in a COALESCE expression</w:t>
       </w:r>
-      <w:bookmarkEnd w:id="73"/>
+      <w:bookmarkEnd w:id="75"/>
     </w:p>
     <w:p>
       <w:pPr>
@@ -1239,11 +1250,11 @@
       <w:pPr>
         <w:pStyle w:val="Heading2"/>
       </w:pPr>
-      <w:bookmarkStart w:id="74" w:name="using-datetime-or-datetime2-when-youre-concerned-only-with-the-date"/>
+      <w:bookmarkStart w:id="76" w:name="using-datetime-or-datetime2-when-youre-concerned-only-with-the-date"/>
       <w:r>
         <w:t xml:space="preserve">Using DATETIME or DATETIME2 when you’re concerned only with the date</w:t>
       </w:r>
-      <w:bookmarkEnd w:id="74"/>
+      <w:bookmarkEnd w:id="76"/>
     </w:p>
     <w:p>
       <w:pPr>
@@ -1257,11 +1268,11 @@
       <w:pPr>
         <w:pStyle w:val="Heading2"/>
       </w:pPr>
-      <w:bookmarkStart w:id="75" w:name="using-datetime-or-datetime2-when-youre-merely-recording-the-time-of-day"/>
+      <w:bookmarkStart w:id="77" w:name="using-datetime-or-datetime2-when-youre-merely-recording-the-time-of-day"/>
       <w:r>
         <w:t xml:space="preserve">Using DATETIME or DATETIME2 when you’re merely recording the time of day</w:t>
       </w:r>
-      <w:bookmarkEnd w:id="75"/>
+      <w:bookmarkEnd w:id="77"/>
     </w:p>
     <w:p>
       <w:pPr>
@@ -1275,11 +1286,11 @@
       <w:pPr>
         <w:pStyle w:val="Heading2"/>
       </w:pPr>
-      <w:bookmarkStart w:id="76" w:name="using-sql_variant-inappropriately"/>
+      <w:bookmarkStart w:id="78" w:name="using-sql_variant-inappropriately"/>
       <w:r>
         <w:t xml:space="preserve">Using sql_variant inappropriately</w:t>
       </w:r>
-      <w:bookmarkEnd w:id="76"/>
+      <w:bookmarkEnd w:id="78"/>
     </w:p>
     <w:p>
       <w:pPr>
@@ -1293,11 +1304,11 @@
       <w:pPr>
         <w:pStyle w:val="Heading2"/>
       </w:pPr>
-      <w:bookmarkStart w:id="77" w:name="the-length-of-the-varchar-varbinary-and-nvarchar-datatype-in-a-cast-or-convert-clause-wasnt-explicitly-specified"/>
+      <w:bookmarkStart w:id="79" w:name="the-length-of-the-varchar-varbinary-and-nvarchar-datatype-in-a-cast-or-convert-clause-wasnt-explicitly-specified"/>
       <w:r>
         <w:t xml:space="preserve">The length of the VARCHAR, VARBINARY and NVARCHAR datatype in a CAST or CONVERT clause wasn’t explicitly specified</w:t>
       </w:r>
-      <w:bookmarkEnd w:id="77"/>
+      <w:bookmarkEnd w:id="79"/>
     </w:p>
     <w:p>
       <w:pPr>
@@ -1311,7 +1322,7 @@
       <w:pPr>
         <w:pStyle w:val="BodyText"/>
       </w:pPr>
-      <w:hyperlink r:id="rId78">
+      <w:hyperlink r:id="rId80">
         <w:r>
           <w:rPr>
             <w:rStyle w:val="Hyperlink"/>
@@ -1324,11 +1335,11 @@
       <w:pPr>
         <w:pStyle w:val="Heading2"/>
       </w:pPr>
-      <w:bookmarkStart w:id="79" w:name="storing-a-duration-rather-than-a-point-in-time"/>
+      <w:bookmarkStart w:id="81" w:name="storing-a-duration-rather-than-a-point-in-time"/>
       <w:r>
         <w:t xml:space="preserve">Storing a duration rather than a point in time</w:t>
       </w:r>
-      <w:bookmarkEnd w:id="79"/>
+      <w:bookmarkEnd w:id="81"/>
     </w:p>
     <w:p>
       <w:pPr>
@@ -1350,7 +1361,7 @@
                     </pic:cNvPicPr>
                   </pic:nvPicPr>
                   <pic:blipFill>
-                    <a:blip r:embed="rId80"/>
+                    <a:blip r:embed="rId82"/>
                     <a:stretch>
                       <a:fillRect/>
                     </a:stretch>
@@ -1395,11 +1406,11 @@
       <w:pPr>
         <w:pStyle w:val="Heading2"/>
       </w:pPr>
-      <w:bookmarkStart w:id="81" w:name="using-varcharmax-or-nvarcharmax-when-it-isnt-necessary"/>
+      <w:bookmarkStart w:id="83" w:name="using-varcharmax-or-nvarcharmax-when-it-isnt-necessary"/>
       <w:r>
         <w:t xml:space="preserve">Using VARCHAR(MAX) or NVARCHAR(MAX) when it isn’t necessary</w:t>
       </w:r>
-      <w:bookmarkEnd w:id="81"/>
+      <w:bookmarkEnd w:id="83"/>
     </w:p>
     <w:p>
       <w:pPr>
@@ -1413,11 +1424,11 @@
       <w:pPr>
         <w:pStyle w:val="Heading2"/>
       </w:pPr>
-      <w:bookmarkStart w:id="82" w:name="using-varchar-rather-than-nvarchar-for-anything-that-requires-internationalisation-such-as-names-or-addresses"/>
+      <w:bookmarkStart w:id="84" w:name="using-varchar-rather-than-nvarchar-for-anything-that-requires-internationalisation-such-as-names-or-addresses"/>
       <w:r>
         <w:t xml:space="preserve">Using VARCHAR rather than NVARCHAR for anything that requires internationalisation, such as names or addresses</w:t>
       </w:r>
-      <w:bookmarkEnd w:id="82"/>
+      <w:bookmarkEnd w:id="84"/>
     </w:p>
     <w:p>
       <w:pPr>
@@ -1431,11 +1442,11 @@
       <w:pPr>
         <w:pStyle w:val="Heading2"/>
       </w:pPr>
-      <w:bookmarkStart w:id="83" w:name="declaring-varchar-varbinary-and-nvarchar-datatypes-without-explicit-length"/>
+      <w:bookmarkStart w:id="85" w:name="declaring-varchar-varbinary-and-nvarchar-datatypes-without-explicit-length"/>
       <w:r>
         <w:t xml:space="preserve">Declaring VARCHAR, VARBINARY and NVARCHAR datatypes without explicit length</w:t>
       </w:r>
-      <w:bookmarkEnd w:id="83"/>
+      <w:bookmarkEnd w:id="85"/>
     </w:p>
     <w:p>
       <w:pPr>
@@ -1449,7 +1460,7 @@
       <w:pPr>
         <w:pStyle w:val="BodyText"/>
       </w:pPr>
-      <w:hyperlink r:id="rId84">
+      <w:hyperlink r:id="rId86">
         <w:r>
           <w:rPr>
             <w:rStyle w:val="Hyperlink"/>
@@ -1462,21 +1473,21 @@
       <w:pPr>
         <w:pStyle w:val="Heading1"/>
       </w:pPr>
-      <w:bookmarkStart w:id="85" w:name="problems-with-expressions"/>
+      <w:bookmarkStart w:id="87" w:name="problems-with-expressions"/>
       <w:r>
         <w:t xml:space="preserve">Problems with expressions</w:t>
       </w:r>
-      <w:bookmarkEnd w:id="85"/>
-    </w:p>
-    <w:p>
-      <w:pPr>
-        <w:pStyle w:val="Heading2"/>
-      </w:pPr>
-      <w:bookmarkStart w:id="86" w:name="excessive-use-of-parentheses"/>
+      <w:bookmarkEnd w:id="87"/>
+    </w:p>
+    <w:p>
+      <w:pPr>
+        <w:pStyle w:val="Heading2"/>
+      </w:pPr>
+      <w:bookmarkStart w:id="88" w:name="excessive-use-of-parentheses"/>
       <w:r>
         <w:t xml:space="preserve">Excessive use of parentheses</w:t>
       </w:r>
-      <w:bookmarkEnd w:id="86"/>
+      <w:bookmarkEnd w:id="88"/>
     </w:p>
     <w:p>
       <w:pPr>
@@ -1490,11 +1501,11 @@
       <w:pPr>
         <w:pStyle w:val="Heading2"/>
       </w:pPr>
-      <w:bookmarkStart w:id="87" w:name="using-functions-such-as-isnumeric-without-additional-checks"/>
+      <w:bookmarkStart w:id="89" w:name="using-functions-such-as-isnumeric-without-additional-checks"/>
       <w:r>
         <w:t xml:space="preserve">Using functions such as 'ISNUMERIC' without additional checks</w:t>
       </w:r>
-      <w:bookmarkEnd w:id="87"/>
+      <w:bookmarkEnd w:id="89"/>
     </w:p>
     <w:p>
       <w:pPr>
@@ -1613,7 +1624,7 @@
       <w:pPr>
         <w:pStyle w:val="BodyText"/>
       </w:pPr>
-      <w:hyperlink r:id="rId88">
+      <w:hyperlink r:id="rId90">
         <w:r>
           <w:rPr>
             <w:rStyle w:val="Hyperlink"/>
@@ -1626,11 +1637,11 @@
       <w:pPr>
         <w:pStyle w:val="Heading2"/>
       </w:pPr>
-      <w:bookmarkStart w:id="89" w:name="injudicious-use-of-the-ltrim-and-rtrim-functions"/>
+      <w:bookmarkStart w:id="91" w:name="injudicious-use-of-the-ltrim-and-rtrim-functions"/>
       <w:r>
         <w:t xml:space="preserve">Injudicious use of the LTRIM and RTRIM functions</w:t>
       </w:r>
-      <w:bookmarkEnd w:id="89"/>
+      <w:bookmarkEnd w:id="91"/>
     </w:p>
     <w:p>
       <w:pPr>
@@ -1644,11 +1655,11 @@
       <w:pPr>
         <w:pStyle w:val="Heading2"/>
       </w:pPr>
-      <w:bookmarkStart w:id="90" w:name="using-datalength-rather-than-len-to-find-the-length-of-a-string."/>
+      <w:bookmarkStart w:id="92" w:name="using-datalength-rather-than-len-to-find-the-length-of-a-string."/>
       <w:r>
         <w:t xml:space="preserve">Using DATALENGTH rather than LEN to find the length of a string.</w:t>
       </w:r>
-      <w:bookmarkEnd w:id="90"/>
+      <w:bookmarkEnd w:id="92"/>
     </w:p>
     <w:p>
       <w:pPr>
@@ -1662,42 +1673,29 @@
       <w:pPr>
         <w:pStyle w:val="Heading2"/>
       </w:pPr>
-      <w:bookmarkStart w:id="91" w:name="not-using-a-semicolon-to-terminate-sql-statements"/>
+      <w:bookmarkStart w:id="93" w:name="not-using-a-semicolon-to-terminate-sql-statements"/>
       <w:r>
         <w:t xml:space="preserve">Not using a semicolon to terminate SQL statements</w:t>
       </w:r>
-      <w:bookmarkEnd w:id="91"/>
-    </w:p>
-    <w:p>
-      <w:pPr>
-        <w:pStyle w:val="FirstParagraph"/>
-      </w:pPr>
-      <w:r>
-        <w:t xml:space="preserve">Although the lack of semicolons is completely forgivable, it helps to understand more complicated code if individual statements are terminated. With one or two exceptions, such as delimiting the previous statement from a CTE, using semicolons is currently only a decoration, though it is a good habit to adopt to make code more future-proof and portable. When developing code, it is usual add clauses on the end of statements, and in these circumstances, semicolons can be a considerable irritation because they trigger etrrors when they become embedded.</w:t>
-      </w:r>
-    </w:p>
-    <w:p>
-      <w:pPr>
-        <w:pStyle w:val="BodyText"/>
-      </w:pPr>
-      <w:hyperlink r:id="rId92">
-        <w:r>
-          <w:rPr>
-            <w:rStyle w:val="Hyperlink"/>
-          </w:rPr>
-          <w:t xml:space="preserve">DEP023 Not ending Transact-SQL statements with a semicolon is deprecated</w:t>
-        </w:r>
-      </w:hyperlink>
-    </w:p>
-    <w:p>
-      <w:pPr>
-        <w:pStyle w:val="Heading2"/>
-      </w:pPr>
-      <w:bookmarkStart w:id="93" w:name="relying-on-data-being-implicitly-converted-between-types"/>
+      <w:bookmarkEnd w:id="93"/>
+    </w:p>
+    <w:p>
+      <w:pPr>
+        <w:pStyle w:val="FirstParagraph"/>
+      </w:pPr>
+      <w:r>
+        <w:t xml:space="preserve">Although the lack of semicolons is completely forgivable, it helps to understand more complicated code if individual statements are terminated. With one or two exceptions, such as delimiting the previous statement from a CTE, using semicolons is currently only a decoration, though it is a good habit to adopt to make code more future-proof and portable. When developing code, it is usual to add clauses on the end of statements, and in these circumstances, semicolons can be a considerable irritation because they trigger errors when they become embedded.</w:t>
+      </w:r>
+    </w:p>
+    <w:p>
+      <w:pPr>
+        <w:pStyle w:val="Heading2"/>
+      </w:pPr>
+      <w:bookmarkStart w:id="94" w:name="relying-on-data-being-implicitly-converted-between-types"/>
       <w:r>
         <w:t xml:space="preserve">Relying on data being implicitly converted between types</w:t>
       </w:r>
-      <w:bookmarkEnd w:id="93"/>
+      <w:bookmarkEnd w:id="94"/>
     </w:p>
     <w:p>
       <w:pPr>
@@ -1719,7 +1717,7 @@
                     </pic:cNvPicPr>
                   </pic:nvPicPr>
                   <pic:blipFill>
-                    <a:blip r:embed="rId94"/>
+                    <a:blip r:embed="rId95"/>
                     <a:stretch>
                       <a:fillRect/>
                     </a:stretch>
@@ -1764,7 +1762,7 @@
       <w:r>
         <w:t xml:space="preserve"> </w:t>
       </w:r>
-      <w:hyperlink r:id="rId95">
+      <w:hyperlink r:id="rId96">
         <w:r>
           <w:rPr>
             <w:rStyle w:val="Hyperlink"/>
@@ -1777,11 +1775,11 @@
       <w:pPr>
         <w:pStyle w:val="Heading2"/>
       </w:pPr>
-      <w:bookmarkStart w:id="96" w:name="using-the-identity-system-function"/>
+      <w:bookmarkStart w:id="97" w:name="using-the-identity-system-function"/>
       <w:r>
         <w:t xml:space="preserve">Using the @@IDENTITY system function</w:t>
       </w:r>
-      <w:bookmarkEnd w:id="96"/>
+      <w:bookmarkEnd w:id="97"/>
     </w:p>
     <w:p>
       <w:pPr>
@@ -1840,7 +1838,7 @@
       <w:pPr>
         <w:pStyle w:val="BodyText"/>
       </w:pPr>
-      <w:hyperlink r:id="rId97">
+      <w:hyperlink r:id="rId98">
         <w:r>
           <w:rPr>
             <w:rStyle w:val="Hyperlink"/>
@@ -1853,11 +1851,11 @@
       <w:pPr>
         <w:pStyle w:val="Heading2"/>
       </w:pPr>
-      <w:bookmarkStart w:id="98" w:name="using-between-for-datetime-ranges"/>
+      <w:bookmarkStart w:id="99" w:name="using-between-for-datetime-ranges"/>
       <w:r>
         <w:t xml:space="preserve">Using BETWEEN for DATETIME ranges</w:t>
       </w:r>
-      <w:bookmarkEnd w:id="98"/>
+      <w:bookmarkEnd w:id="99"/>
     </w:p>
     <w:p>
       <w:pPr>
@@ -1871,11 +1869,11 @@
       <w:pPr>
         <w:pStyle w:val="Heading2"/>
       </w:pPr>
-      <w:bookmarkStart w:id="99" w:name="using-select-in-a-batch"/>
+      <w:bookmarkStart w:id="100" w:name="using-select-in-a-batch"/>
       <w:r>
         <w:t xml:space="preserve">Using SELECT * in a batch</w:t>
       </w:r>
-      <w:bookmarkEnd w:id="99"/>
+      <w:bookmarkEnd w:id="100"/>
     </w:p>
     <w:p>
       <w:pPr>
@@ -1889,7 +1887,7 @@
       <w:pPr>
         <w:pStyle w:val="BodyText"/>
       </w:pPr>
-      <w:hyperlink r:id="rId100">
+      <w:hyperlink r:id="rId101">
         <w:r>
           <w:rPr>
             <w:rStyle w:val="Hyperlink"/>
@@ -1902,11 +1900,11 @@
       <w:pPr>
         <w:pStyle w:val="Heading2"/>
       </w:pPr>
-      <w:bookmarkStart w:id="101" w:name="insert-without-column-list"/>
+      <w:bookmarkStart w:id="102" w:name="insert-without-column-list"/>
       <w:r>
         <w:t xml:space="preserve">INSERT without column list</w:t>
       </w:r>
-      <w:bookmarkEnd w:id="101"/>
+      <w:bookmarkEnd w:id="102"/>
     </w:p>
     <w:p>
       <w:pPr>
@@ -1926,7 +1924,7 @@
       <w:r>
         <w:t xml:space="preserve"> </w:t>
       </w:r>
-      <w:hyperlink r:id="rId102">
+      <w:hyperlink r:id="rId103">
         <w:r>
           <w:rPr>
             <w:rStyle w:val="Hyperlink"/>
@@ -1939,11 +1937,11 @@
       <w:pPr>
         <w:pStyle w:val="Heading2"/>
       </w:pPr>
-      <w:bookmarkStart w:id="103" w:name="order-by-clause-with-constants"/>
+      <w:bookmarkStart w:id="104" w:name="order-by-clause-with-constants"/>
       <w:r>
         <w:t xml:space="preserve">ORDER BY clause with constants</w:t>
       </w:r>
-      <w:bookmarkEnd w:id="103"/>
+      <w:bookmarkEnd w:id="104"/>
     </w:p>
     <w:p>
       <w:pPr>
@@ -1957,7 +1955,7 @@
       <w:pPr>
         <w:pStyle w:val="BodyText"/>
       </w:pPr>
-      <w:hyperlink r:id="rId104">
+      <w:hyperlink r:id="rId105">
         <w:r>
           <w:rPr>
             <w:rStyle w:val="Hyperlink"/>
@@ -1970,21 +1968,21 @@
       <w:pPr>
         <w:pStyle w:val="Heading1"/>
       </w:pPr>
-      <w:bookmarkStart w:id="105" w:name="difficulties-with-query-syntax"/>
+      <w:bookmarkStart w:id="106" w:name="difficulties-with-query-syntax"/>
       <w:r>
         <w:t xml:space="preserve">Difficulties with Query Syntax</w:t>
       </w:r>
-      <w:bookmarkEnd w:id="105"/>
-    </w:p>
-    <w:p>
-      <w:pPr>
-        <w:pStyle w:val="Heading2"/>
-      </w:pPr>
-      <w:bookmarkStart w:id="106" w:name="creating-uberqueries-god-like-queries"/>
+      <w:bookmarkEnd w:id="106"/>
+    </w:p>
+    <w:p>
+      <w:pPr>
+        <w:pStyle w:val="Heading2"/>
+      </w:pPr>
+      <w:bookmarkStart w:id="107" w:name="creating-uberqueries-god-like-queries"/>
       <w:r>
         <w:t xml:space="preserve">Creating UberQueries (God-like Queries)</w:t>
       </w:r>
-      <w:bookmarkEnd w:id="106"/>
+      <w:bookmarkEnd w:id="107"/>
     </w:p>
     <w:p>
       <w:pPr>
@@ -1998,11 +1996,11 @@
       <w:pPr>
         <w:pStyle w:val="Heading2"/>
       </w:pPr>
-      <w:bookmarkStart w:id="107" w:name="nesting-views-as-if-they-were-russian-dolls"/>
+      <w:bookmarkStart w:id="108" w:name="nesting-views-as-if-they-were-russian-dolls"/>
       <w:r>
         <w:t xml:space="preserve">Nesting views as if they were Russian dolls</w:t>
       </w:r>
-      <w:bookmarkEnd w:id="107"/>
+      <w:bookmarkEnd w:id="108"/>
     </w:p>
     <w:p>
       <w:pPr>
@@ -2016,11 +2014,11 @@
       <w:pPr>
         <w:pStyle w:val="Heading2"/>
       </w:pPr>
-      <w:bookmarkStart w:id="108" w:name="joins-between-large-views"/>
+      <w:bookmarkStart w:id="109" w:name="joins-between-large-views"/>
       <w:r>
         <w:t xml:space="preserve">Joins between large views</w:t>
       </w:r>
-      <w:bookmarkEnd w:id="108"/>
+      <w:bookmarkEnd w:id="109"/>
     </w:p>
     <w:p>
       <w:pPr>
@@ -2050,7 +2048,7 @@
                     </pic:cNvPicPr>
                   </pic:nvPicPr>
                   <pic:blipFill>
-                    <a:blip r:embed="rId109"/>
+                    <a:blip r:embed="rId110"/>
                     <a:stretch>
                       <a:fillRect/>
                     </a:stretch>
@@ -2081,11 +2079,11 @@
       <w:pPr>
         <w:pStyle w:val="Heading2"/>
       </w:pPr>
-      <w:bookmarkStart w:id="110" w:name="using-the-old-sybase-join-syntax"/>
+      <w:bookmarkStart w:id="111" w:name="using-the-old-sybase-join-syntax"/>
       <w:r>
         <w:t xml:space="preserve">Using the old Sybase JOIN syntax</w:t>
       </w:r>
-      <w:bookmarkEnd w:id="110"/>
+      <w:bookmarkEnd w:id="111"/>
     </w:p>
     <w:p>
       <w:pPr>
@@ -2110,154 +2108,167 @@
       <w:r>
         <w:t xml:space="preserve">See:</w:t>
       </w:r>
+    </w:p>
+    <w:p>
+      <w:pPr>
+        <w:numPr>
+          <w:numId w:val="1002"/>
+          <w:ilvl w:val="0"/>
+        </w:numPr>
+      </w:pPr>
+      <w:hyperlink r:id="rId112">
+        <w:r>
+          <w:rPr>
+            <w:rStyle w:val="Hyperlink"/>
+          </w:rPr>
+          <w:t xml:space="preserve">old-style join syntax</w:t>
+        </w:r>
+      </w:hyperlink>
+    </w:p>
+    <w:p>
+      <w:pPr>
+        <w:numPr>
+          <w:numId w:val="1002"/>
+          <w:ilvl w:val="0"/>
+        </w:numPr>
+      </w:pPr>
+      <w:hyperlink r:id="rId113">
+        <w:r>
+          <w:rPr>
+            <w:rStyle w:val="Hyperlink"/>
+          </w:rPr>
+          <w:t xml:space="preserve">DEP017 NON-ANSI join (</w:t>
+        </w:r>
+        <w:r>
+          <w:rPr>
+            <w:b/>
+            <w:rStyle w:val="Hyperlink"/>
+          </w:rPr>
+          <w:t xml:space="preserve">== or =</w:t>
+        </w:r>
+        <w:r>
+          <w:rPr>
+            <w:rStyle w:val="Hyperlink"/>
+          </w:rPr>
+          <w:t xml:space="preserve">) is used</w:t>
+        </w:r>
+      </w:hyperlink>
+    </w:p>
+    <w:p>
+      <w:pPr>
+        <w:numPr>
+          <w:numId w:val="1002"/>
+          <w:ilvl w:val="0"/>
+        </w:numPr>
+      </w:pPr>
+      <w:hyperlink r:id="rId114">
+        <w:r>
+          <w:rPr>
+            <w:rStyle w:val="Hyperlink"/>
+          </w:rPr>
+          <w:t xml:space="preserve">ST001 Old-style join is used (…​from table1,table2…​)</w:t>
+        </w:r>
+      </w:hyperlink>
+    </w:p>
+    <w:p>
+      <w:pPr>
+        <w:pStyle w:val="Heading2"/>
+      </w:pPr>
+      <w:bookmarkStart w:id="115" w:name="using-correlated-subqueries-instead-of-a-join"/>
+      <w:r>
+        <w:t xml:space="preserve">Using correlated subqueries instead of a join</w:t>
+      </w:r>
+      <w:bookmarkEnd w:id="115"/>
+    </w:p>
+    <w:p>
+      <w:pPr>
+        <w:pStyle w:val="FirstParagraph"/>
+      </w:pPr>
+      <w:r>
+        <w:t xml:space="preserve">Correlated subqueries, queries that run against each returned by the main query, sometimes seem an intuitive approach, but they are merely disguised cursors needed only in exceptional circumstances. Window functions will usually perform the same operations much faster. Most usages of correlated subqueries are accidental and can be replaced with a much simpler and faster JOIN query.</w:t>
+      </w:r>
+    </w:p>
+    <w:p>
+      <w:pPr>
+        <w:pStyle w:val="Heading2"/>
+      </w:pPr>
+      <w:bookmarkStart w:id="116" w:name="using-select-rather-than-set-to-assign-values-to-variables"/>
+      <w:r>
+        <w:t xml:space="preserve">Using SELECT rather than SET to assign values to variables</w:t>
+      </w:r>
+      <w:bookmarkEnd w:id="116"/>
+    </w:p>
+    <w:p>
+      <w:pPr>
+        <w:pStyle w:val="FirstParagraph"/>
+      </w:pPr>
+      <w:r>
+        <w:t xml:space="preserve">Using a SELECT statement to assign variable values is not ANSI standard SQL and can result in unexpected results. If you try to assign the result from a single query to a scalar variable, and the query produces several rows, a SELECT statement will return no errors, whereas a SET statement will. On the other hand, if the query returns no rows, the SET statement will assign a NULL to the variable, whereas SELECT will leave the current value of the variable intact.</w:t>
+      </w:r>
+    </w:p>
+    <w:p>
+      <w:pPr>
+        <w:pStyle w:val="Heading2"/>
+      </w:pPr>
+      <w:bookmarkStart w:id="117" w:name="using-scalar-user-defined-functions-udfs-for-data-lookups-as-a-poor-mans-join."/>
+      <w:r>
+        <w:t xml:space="preserve">Using scalar user-defined functions (UDFs) for data lookups as a poor man’s join.</w:t>
+      </w:r>
+      <w:bookmarkEnd w:id="117"/>
+    </w:p>
+    <w:p>
+      <w:pPr>
+        <w:pStyle w:val="FirstParagraph"/>
+      </w:pPr>
+      <w:r>
+        <w:t xml:space="preserve">It is true that SQL Server provides a number of system functions to simplify joins when accessing metadata, but these are heavily optimised. Using user-defined functions in the same way will lead to very slow queries since they perform much like correlated subqueries.</w:t>
+      </w:r>
+    </w:p>
+    <w:p>
+      <w:pPr>
+        <w:pStyle w:val="Heading2"/>
+      </w:pPr>
+      <w:bookmarkStart w:id="118" w:name="not-using-two-part-object-names-for-object-references"/>
+      <w:r>
+        <w:t xml:space="preserve">Not using two-part object names for object references</w:t>
+      </w:r>
+      <w:bookmarkEnd w:id="118"/>
+    </w:p>
+    <w:p>
+      <w:pPr>
+        <w:pStyle w:val="FirstParagraph"/>
+      </w:pPr>
+      <w:r>
+        <w:t xml:space="preserve">The compiler can interpret a two-part object name quicker than just one name. This applies particularly to tables, views, procedures and functions. The same name can be used in different schemas, so it pays to make your queries unambiguous.</w:t>
+      </w:r>
+    </w:p>
+    <w:p>
+      <w:pPr>
+        <w:pStyle w:val="BodyText"/>
+      </w:pPr>
+      <w:r>
+        <w:t xml:space="preserve">The complete name of any schema-based database object consists of up to four identifiers: the server name, database name, schema name, and object name. Only if you are calling a remote stored procedure would you need a fully qualified name consisting of all four identifiers. If you are calling a procedure in another database, you obviously need its database identifier in the name. Within a database, you only need the object name itself so long as the procedure is in the same schema. By specifying the schema, the database engine needs less searching to identify it. Even system stored procedures should be qualified with the ‘sys’ schema name. When creating a stored procedure as well, it is a good habit to always specify the parent schema.</w:t>
+      </w:r>
+    </w:p>
+    <w:p>
+      <w:pPr>
+        <w:pStyle w:val="BodyText"/>
+      </w:pPr>
+      <w:r>
+        <w:t xml:space="preserve">It is a very good idea to get into the habit of qualifying the names of procedures with their schema. It is not only makes your code more resilient and maintainable, but as Microsoft introduces new features that use schemas, such as auditing mechanisms, you code contains no ambiguities that could cause problems.</w:t>
+      </w:r>
+    </w:p>
+    <w:p>
+      <w:pPr>
+        <w:pStyle w:val="BodyText"/>
+      </w:pPr>
+      <w:r>
+        <w:t xml:space="preserve">See:</w:t>
+      </w:r>
       <w:r>
         <w:t xml:space="preserve"> </w:t>
       </w:r>
-      <w:hyperlink r:id="rId111">
-        <w:r>
-          <w:rPr>
-            <w:rStyle w:val="Hyperlink"/>
-          </w:rPr>
-          <w:t xml:space="preserve">old-style join syntax</w:t>
-        </w:r>
-      </w:hyperlink>
-    </w:p>
-    <w:p>
-      <w:pPr>
-        <w:pStyle w:val="BodyText"/>
-      </w:pPr>
-      <w:hyperlink r:id="rId112">
-        <w:r>
-          <w:rPr>
-            <w:rStyle w:val="Hyperlink"/>
-          </w:rPr>
-          <w:t xml:space="preserve">DEP017 NON-ANSI join (</w:t>
-        </w:r>
-        <w:r>
-          <w:rPr>
-            <w:b/>
-            <w:rStyle w:val="Hyperlink"/>
-          </w:rPr>
-          <w:t xml:space="preserve">== or =</w:t>
-        </w:r>
-        <w:r>
-          <w:rPr>
-            <w:rStyle w:val="Hyperlink"/>
-          </w:rPr>
-          <w:t xml:space="preserve">) is used</w:t>
-        </w:r>
-      </w:hyperlink>
-    </w:p>
-    <w:p>
-      <w:pPr>
-        <w:pStyle w:val="BodyText"/>
-      </w:pPr>
-      <w:r>
-        <w:rPr>
-          <w:b/>
-        </w:rPr>
-        <w:t xml:space="preserve">ST001 Old-style join is used (…​from table1,table2…​)</w:t>
-      </w:r>
-    </w:p>
-    <w:p>
-      <w:pPr>
-        <w:pStyle w:val="Heading2"/>
-      </w:pPr>
-      <w:bookmarkStart w:id="113" w:name="using-correlated-subqueries-instead-of-a-join"/>
-      <w:r>
-        <w:t xml:space="preserve">Using correlated subqueries instead of a join</w:t>
-      </w:r>
-      <w:bookmarkEnd w:id="113"/>
-    </w:p>
-    <w:p>
-      <w:pPr>
-        <w:pStyle w:val="FirstParagraph"/>
-      </w:pPr>
-      <w:r>
-        <w:t xml:space="preserve">Correlated subqueries, queries that run against each returned by the main query, sometimes seem an intuitive approach, but they are merely disguised cursors needed only in exceptional circumstances. Window functions will usually perform the same operations much faster. Most usages of correlated subqueries are accidental and can be replaced with a much simpler and faster JOIN query.</w:t>
-      </w:r>
-    </w:p>
-    <w:p>
-      <w:pPr>
-        <w:pStyle w:val="Heading2"/>
-      </w:pPr>
-      <w:bookmarkStart w:id="114" w:name="using-select-rather-than-set-to-assign-values-to-variables"/>
-      <w:r>
-        <w:t xml:space="preserve">Using SELECT rather than SET to assign values to variables</w:t>
-      </w:r>
-      <w:bookmarkEnd w:id="114"/>
-    </w:p>
-    <w:p>
-      <w:pPr>
-        <w:pStyle w:val="FirstParagraph"/>
-      </w:pPr>
-      <w:r>
-        <w:t xml:space="preserve">Using a SELECT statement to assign variable values is not ANSI standard SQL and can result in unexpected results. If you try to assign the result from a single query to a scalar variable, and the query produces several rows, a SELECT statement will return no errors, whereas a SET statement will. On the other hand, if the query returns no rows, the SET statement will assign a NULL to the variable, whereas SELECT will leave the current value of the variable intact.</w:t>
-      </w:r>
-    </w:p>
-    <w:p>
-      <w:pPr>
-        <w:pStyle w:val="Heading2"/>
-      </w:pPr>
-      <w:bookmarkStart w:id="115" w:name="using-scalar-user-defined-functions-udfs-for-data-lookups-as-a-poor-mans-join."/>
-      <w:r>
-        <w:t xml:space="preserve">Using scalar user-defined functions (UDFs) for data lookups as a poor man’s join.</w:t>
-      </w:r>
-      <w:bookmarkEnd w:id="115"/>
-    </w:p>
-    <w:p>
-      <w:pPr>
-        <w:pStyle w:val="FirstParagraph"/>
-      </w:pPr>
-      <w:r>
-        <w:t xml:space="preserve">It is true that SQL Server provides a number of system functions to simplify joins when accessing metadata, but these are heavily optimised. Using user-defined functions in the same way will lead to very slow queries since they perform much like correlated subqueries.</w:t>
-      </w:r>
-    </w:p>
-    <w:p>
-      <w:pPr>
-        <w:pStyle w:val="Heading2"/>
-      </w:pPr>
-      <w:bookmarkStart w:id="116" w:name="not-using-two-part-object-names-for-object-references"/>
-      <w:r>
-        <w:t xml:space="preserve">Not using two-part object names for object references</w:t>
-      </w:r>
-      <w:bookmarkEnd w:id="116"/>
-    </w:p>
-    <w:p>
-      <w:pPr>
-        <w:pStyle w:val="FirstParagraph"/>
-      </w:pPr>
-      <w:r>
-        <w:t xml:space="preserve">The compiler can interpret a two-part object name quicker than just one name. This applies particularly to tables, views, procedures and functions. The same name can be used in different schemas, so it pays to make your queries unambiguous.</w:t>
-      </w:r>
-    </w:p>
-    <w:p>
-      <w:pPr>
-        <w:pStyle w:val="BodyText"/>
-      </w:pPr>
-      <w:r>
-        <w:t xml:space="preserve">The complete name of any schema-based database object consists of up to four identifiers: the server name, database name, schema name, and object name. Only if you are calling a remote stored procedure would you need a fully qualified name consisting of all four identifiers. If you are calling a procedure in another database, you obviously need its database identifier in the name. Within a database, you only need the object name itself so long as the procedure is in the same schema. By specifying the schema, the database engine needs less searching to identify it. Even system stored procedures should be qualified with the ‘sys’ schema name. When creating a stored procedure as well, it is a good habit to always specify the parent schema.</w:t>
-      </w:r>
-    </w:p>
-    <w:p>
-      <w:pPr>
-        <w:pStyle w:val="BodyText"/>
-      </w:pPr>
-      <w:r>
-        <w:t xml:space="preserve">It is a very good idea to get into the habit of qualifying the names of procedures with their schema. It is not only makes your code more resilient and maintainable, but as Microsoft introduces new features that use schemas, such as auditing mechanisms, you code contains no ambiguities that could cause problems.</w:t>
-      </w:r>
-    </w:p>
-    <w:p>
-      <w:pPr>
-        <w:pStyle w:val="BodyText"/>
-      </w:pPr>
-      <w:r>
-        <w:t xml:space="preserve">See:</w:t>
-      </w:r>
-      <w:r>
-        <w:t xml:space="preserve"> </w:t>
-      </w:r>
-      <w:hyperlink r:id="rId117">
+      <w:hyperlink r:id="rId119">
         <w:r>
           <w:rPr>
             <w:rStyle w:val="Hyperlink"/>
@@ -2270,7 +2281,7 @@
       <w:pPr>
         <w:pStyle w:val="BodyText"/>
       </w:pPr>
-      <w:hyperlink r:id="rId118">
+      <w:hyperlink r:id="rId120">
         <w:r>
           <w:rPr>
             <w:rStyle w:val="Hyperlink"/>
@@ -2283,11 +2294,11 @@
       <w:pPr>
         <w:pStyle w:val="Heading2"/>
       </w:pPr>
-      <w:bookmarkStart w:id="119" w:name="using-insert-into-without-specifying-the-columns-and-their-order"/>
+      <w:bookmarkStart w:id="121" w:name="using-insert-into-without-specifying-the-columns-and-their-order"/>
       <w:r>
         <w:t xml:space="preserve">Using INSERT INTO without specifying the columns and their order</w:t>
       </w:r>
-      <w:bookmarkEnd w:id="119"/>
+      <w:bookmarkEnd w:id="121"/>
     </w:p>
     <w:p>
       <w:pPr>
@@ -2301,7 +2312,7 @@
       <w:pPr>
         <w:pStyle w:val="BodyText"/>
       </w:pPr>
-      <w:hyperlink r:id="rId120">
+      <w:hyperlink r:id="rId122">
         <w:r>
           <w:rPr>
             <w:rStyle w:val="Hyperlink"/>
@@ -2314,11 +2325,11 @@
       <w:pPr>
         <w:pStyle w:val="Heading2"/>
       </w:pPr>
-      <w:bookmarkStart w:id="121" w:name="using-full-outer-joins-unnecessarily."/>
+      <w:bookmarkStart w:id="123" w:name="using-full-outer-joins-unnecessarily."/>
       <w:r>
         <w:t xml:space="preserve">Using full outer joins unnecessarily.</w:t>
       </w:r>
-      <w:bookmarkEnd w:id="121"/>
+      <w:bookmarkEnd w:id="123"/>
     </w:p>
     <w:p>
       <w:pPr>
@@ -2332,11 +2343,11 @@
       <w:pPr>
         <w:pStyle w:val="Heading2"/>
       </w:pPr>
-      <w:bookmarkStart w:id="122" w:name="including-complex-conditionals-in-the-where-clause"/>
+      <w:bookmarkStart w:id="124" w:name="including-complex-conditionals-in-the-where-clause"/>
       <w:r>
         <w:t xml:space="preserve">Including complex conditionals in the WHERE clause</w:t>
       </w:r>
-      <w:bookmarkEnd w:id="122"/>
+      <w:bookmarkEnd w:id="124"/>
     </w:p>
     <w:p>
       <w:pPr>
@@ -2350,11 +2361,11 @@
       <w:pPr>
         <w:pStyle w:val="Heading2"/>
       </w:pPr>
-      <w:bookmarkStart w:id="123" w:name="mixing-data-types-in-joins-or-where-clauses"/>
+      <w:bookmarkStart w:id="125" w:name="mixing-data-types-in-joins-or-where-clauses"/>
       <w:r>
         <w:t xml:space="preserve">Mixing data types in joins or WHERE clauses</w:t>
       </w:r>
-      <w:bookmarkEnd w:id="123"/>
+      <w:bookmarkEnd w:id="125"/>
     </w:p>
     <w:p>
       <w:pPr>
@@ -2384,7 +2395,7 @@
                     </pic:cNvPicPr>
                   </pic:nvPicPr>
                   <pic:blipFill>
-                    <a:blip r:embed="rId124"/>
+                    <a:blip r:embed="rId126"/>
                     <a:stretch>
                       <a:fillRect/>
                     </a:stretch>
@@ -2415,11 +2426,11 @@
       <w:pPr>
         <w:pStyle w:val="Heading2"/>
       </w:pPr>
-      <w:bookmarkStart w:id="125" w:name="assuming-that-select-statements-all-have-roughly-the-same-execution-time"/>
+      <w:bookmarkStart w:id="127" w:name="assuming-that-select-statements-all-have-roughly-the-same-execution-time"/>
       <w:r>
         <w:t xml:space="preserve">Assuming that SELECT statements all have roughly the same execution time</w:t>
       </w:r>
-      <w:bookmarkEnd w:id="125"/>
+      <w:bookmarkEnd w:id="127"/>
     </w:p>
     <w:p>
       <w:pPr>
@@ -2433,11 +2444,11 @@
       <w:pPr>
         <w:pStyle w:val="Heading2"/>
       </w:pPr>
-      <w:bookmarkStart w:id="126" w:name="not-handling-null-values-in-nullable-columns"/>
+      <w:bookmarkStart w:id="128" w:name="not-handling-null-values-in-nullable-columns"/>
       <w:r>
         <w:t xml:space="preserve">Not handling NULL values in nullable columns</w:t>
       </w:r>
-      <w:bookmarkEnd w:id="126"/>
+      <w:bookmarkEnd w:id="128"/>
     </w:p>
     <w:p>
       <w:pPr>
@@ -2451,7 +2462,7 @@
       <w:pPr>
         <w:pStyle w:val="BodyText"/>
       </w:pPr>
-      <w:hyperlink r:id="rId127">
+      <w:hyperlink r:id="rId129">
         <w:r>
           <w:rPr>
             <w:rStyle w:val="Hyperlink"/>
@@ -2464,11 +2475,11 @@
       <w:pPr>
         <w:pStyle w:val="Heading2"/>
       </w:pPr>
-      <w:bookmarkStart w:id="128" w:name="referencing-an-unindexed-column-within-the-in-predicate-of-a-where-clause"/>
+      <w:bookmarkStart w:id="130" w:name="referencing-an-unindexed-column-within-the-in-predicate-of-a-where-clause"/>
       <w:r>
         <w:t xml:space="preserve">Referencing an unindexed column within the IN predicate of a WHERE clause</w:t>
       </w:r>
-      <w:bookmarkEnd w:id="128"/>
+      <w:bookmarkEnd w:id="130"/>
     </w:p>
     <w:p>
       <w:pPr>
@@ -2488,7 +2499,7 @@
       <w:r>
         <w:t xml:space="preserve"> </w:t>
       </w:r>
-      <w:hyperlink r:id="rId129">
+      <w:hyperlink r:id="rId131">
         <w:r>
           <w:rPr>
             <w:rStyle w:val="Hyperlink"/>
@@ -2501,11 +2512,11 @@
       <w:pPr>
         <w:pStyle w:val="Heading2"/>
       </w:pPr>
-      <w:bookmarkStart w:id="130" w:name="using-like-in-a-where-clause-with-an-initial-wildcard-character"/>
+      <w:bookmarkStart w:id="132" w:name="using-like-in-a-where-clause-with-an-initial-wildcard-character"/>
       <w:r>
         <w:t xml:space="preserve">Using LIKE in a WHERE clause with an initial wildcard character</w:t>
       </w:r>
-      <w:bookmarkEnd w:id="130"/>
+      <w:bookmarkEnd w:id="132"/>
     </w:p>
     <w:p>
       <w:pPr>
@@ -2525,7 +2536,7 @@
       <w:r>
         <w:t xml:space="preserve"> </w:t>
       </w:r>
-      <w:hyperlink r:id="rId131">
+      <w:hyperlink r:id="rId133">
         <w:r>
           <w:rPr>
             <w:rStyle w:val="Hyperlink"/>
@@ -2538,11 +2549,11 @@
       <w:pPr>
         <w:pStyle w:val="Heading2"/>
       </w:pPr>
-      <w:bookmarkStart w:id="132" w:name="using-a-predicate-or-join-column-as-a-parameter-for-a-user-defined-function"/>
+      <w:bookmarkStart w:id="134" w:name="using-a-predicate-or-join-column-as-a-parameter-for-a-user-defined-function"/>
       <w:r>
         <w:t xml:space="preserve">Using a predicate or join column as a parameter for a user-defined function</w:t>
       </w:r>
-      <w:bookmarkEnd w:id="132"/>
+      <w:bookmarkEnd w:id="134"/>
     </w:p>
     <w:p>
       <w:pPr>
@@ -2556,11 +2567,11 @@
       <w:pPr>
         <w:pStyle w:val="Heading2"/>
       </w:pPr>
-      <w:bookmarkStart w:id="133" w:name="supplying-object-names-without-specifying-the-schema"/>
+      <w:bookmarkStart w:id="135" w:name="supplying-object-names-without-specifying-the-schema"/>
       <w:r>
         <w:t xml:space="preserve">Supplying object names without specifying the schema</w:t>
       </w:r>
-      <w:bookmarkEnd w:id="133"/>
+      <w:bookmarkEnd w:id="135"/>
     </w:p>
     <w:p>
       <w:pPr>
@@ -2585,11 +2596,11 @@
       <w:pPr>
         <w:pStyle w:val="Heading2"/>
       </w:pPr>
-      <w:bookmarkStart w:id="134" w:name="using-null-or-null-to-filter-a-nullable-column-for-nulls"/>
+      <w:bookmarkStart w:id="136" w:name="using-null-or-null-to-filter-a-nullable-column-for-nulls"/>
       <w:r>
         <w:t xml:space="preserve">Using '== NULL' or '&lt;&gt; NULL' to filter a nullable column for NULLs</w:t>
       </w:r>
-      <w:bookmarkEnd w:id="134"/>
+      <w:bookmarkEnd w:id="136"/>
     </w:p>
     <w:p>
       <w:pPr>
@@ -2603,7 +2614,7 @@
       <w:pPr>
         <w:pStyle w:val="BodyText"/>
       </w:pPr>
-      <w:hyperlink r:id="rId135">
+      <w:hyperlink r:id="rId137">
         <w:r>
           <w:rPr>
             <w:rStyle w:val="Hyperlink"/>
@@ -2616,11 +2627,11 @@
       <w:pPr>
         <w:pStyle w:val="Heading2"/>
       </w:pPr>
-      <w:bookmarkStart w:id="136" w:name="not-using-nocount-on-in-stored-procedures-and-triggers"/>
+      <w:bookmarkStart w:id="138" w:name="not-using-nocount-on-in-stored-procedures-and-triggers"/>
       <w:r>
         <w:t xml:space="preserve">Not using NOCOUNT ON in stored procedures and triggers</w:t>
       </w:r>
-      <w:bookmarkEnd w:id="136"/>
+      <w:bookmarkEnd w:id="138"/>
     </w:p>
     <w:p>
       <w:pPr>
@@ -2654,7 +2665,7 @@
       <w:r>
         <w:t xml:space="preserve"> </w:t>
       </w:r>
-      <w:hyperlink r:id="rId137">
+      <w:hyperlink r:id="rId139">
         <w:r>
           <w:rPr>
             <w:rStyle w:val="Hyperlink"/>
@@ -2678,11 +2689,11 @@
       <w:pPr>
         <w:pStyle w:val="Heading2"/>
       </w:pPr>
-      <w:bookmarkStart w:id="138" w:name="using-the-not-in-predicate-in-the-where-clause"/>
+      <w:bookmarkStart w:id="140" w:name="using-the-not-in-predicate-in-the-where-clause"/>
       <w:r>
         <w:t xml:space="preserve">Using the NOT IN predicate in the WHERE clause</w:t>
       </w:r>
-      <w:bookmarkEnd w:id="138"/>
+      <w:bookmarkEnd w:id="140"/>
     </w:p>
     <w:p>
       <w:pPr>
@@ -2696,11 +2707,11 @@
       <w:pPr>
         <w:pStyle w:val="Heading2"/>
       </w:pPr>
-      <w:bookmarkStart w:id="139" w:name="defining-foreign-keys-without-a-supporting-index"/>
+      <w:bookmarkStart w:id="141" w:name="defining-foreign-keys-without-a-supporting-index"/>
       <w:r>
         <w:t xml:space="preserve">Defining foreign keys without a supporting index</w:t>
       </w:r>
-      <w:bookmarkEnd w:id="139"/>
+      <w:bookmarkEnd w:id="141"/>
     </w:p>
     <w:p>
       <w:pPr>
@@ -2738,7 +2749,7 @@
                     </pic:cNvPicPr>
                   </pic:nvPicPr>
                   <pic:blipFill>
-                    <a:blip r:embed="rId140"/>
+                    <a:blip r:embed="rId142"/>
                     <a:stretch>
                       <a:fillRect/>
                     </a:stretch>
@@ -2769,11 +2780,11 @@
       <w:pPr>
         <w:pStyle w:val="Heading2"/>
       </w:pPr>
-      <w:bookmarkStart w:id="141" w:name="using-a-non-sargable-search-argument..able-expression-in-a-where-clause"/>
+      <w:bookmarkStart w:id="143" w:name="using-a-non-sargable-search-argument..able-expression-in-a-where-clause"/>
       <w:r>
         <w:t xml:space="preserve">Using a non-SARGable (Search ARGument..able) expression in a WHERE clause</w:t>
       </w:r>
-      <w:bookmarkEnd w:id="141"/>
+      <w:bookmarkEnd w:id="143"/>
     </w:p>
     <w:p>
       <w:pPr>
@@ -2793,7 +2804,7 @@
       <w:r>
         <w:t xml:space="preserve"> </w:t>
       </w:r>
-      <w:hyperlink r:id="rId142">
+      <w:hyperlink r:id="rId144">
         <w:r>
           <w:rPr>
             <w:rStyle w:val="Hyperlink"/>
@@ -2806,11 +2817,11 @@
       <w:pPr>
         <w:pStyle w:val="Heading2"/>
       </w:pPr>
-      <w:bookmarkStart w:id="143" w:name="including-a-deterministic-function-in-a-where-clause"/>
+      <w:bookmarkStart w:id="145" w:name="including-a-deterministic-function-in-a-where-clause"/>
       <w:r>
         <w:t xml:space="preserve">Including a deterministic function in a WHERE clause</w:t>
       </w:r>
-      <w:bookmarkEnd w:id="143"/>
+      <w:bookmarkEnd w:id="145"/>
     </w:p>
     <w:p>
       <w:pPr>
@@ -2830,7 +2841,7 @@
       <w:r>
         <w:t xml:space="preserve"> </w:t>
       </w:r>
-      <w:hyperlink r:id="rId144">
+      <w:hyperlink r:id="rId146">
         <w:r>
           <w:rPr>
             <w:rStyle w:val="Hyperlink"/>
@@ -2841,7 +2852,7 @@
       <w:r>
         <w:t xml:space="preserve"> </w:t>
       </w:r>
-      <w:hyperlink r:id="rId145">
+      <w:hyperlink r:id="rId147">
         <w:r>
           <w:rPr>
             <w:rStyle w:val="Hyperlink"/>
@@ -2854,11 +2865,11 @@
       <w:pPr>
         <w:pStyle w:val="Heading2"/>
       </w:pPr>
-      <w:bookmarkStart w:id="146" w:name="_using_an_unverified_scalar_user_defined_function_as_a_constant"/>
+      <w:bookmarkStart w:id="148" w:name="_using_an_unverified_scalar_user_defined_function_as_a_constant"/>
       <w:r>
         <w:t xml:space="preserve">Using an unverified scalar user-defined function as a constant.</w:t>
       </w:r>
-      <w:bookmarkEnd w:id="146"/>
+      <w:bookmarkEnd w:id="148"/>
     </w:p>
     <w:p>
       <w:pPr>
@@ -2878,24 +2889,24 @@
       <w:r>
         <w:t xml:space="preserve"> </w:t>
       </w:r>
+      <w:hyperlink r:id="rId149">
+        <w:r>
+          <w:rPr>
+            <w:rStyle w:val="Hyperlink"/>
+          </w:rPr>
+          <w:t xml:space="preserve">Misuse of the scalar user-defined function as a constant (PE017)</w:t>
+        </w:r>
+      </w:hyperlink>
+    </w:p>
+    <w:p>
+      <w:pPr>
+        <w:pStyle w:val="BodyText"/>
+      </w:pPr>
       <w:hyperlink r:id="rId147">
         <w:r>
           <w:rPr>
             <w:rStyle w:val="Hyperlink"/>
           </w:rPr>
-          <w:t xml:space="preserve">Misuse of the scalar user-defined function as a constant (PE017)</w:t>
-        </w:r>
-      </w:hyperlink>
-    </w:p>
-    <w:p>
-      <w:pPr>
-        <w:pStyle w:val="BodyText"/>
-      </w:pPr>
-      <w:hyperlink r:id="rId145">
-        <w:r>
-          <w:rPr>
-            <w:rStyle w:val="Hyperlink"/>
-          </w:rPr>
           <w:t xml:space="preserve">PE017 Incorrect usage of const UDF</w:t>
         </w:r>
       </w:hyperlink>
@@ -2904,11 +2915,11 @@
       <w:pPr>
         <w:pStyle w:val="Heading2"/>
       </w:pPr>
-      <w:bookmarkStart w:id="148" w:name="using-select-distinct-to-mask-a-join-problem"/>
+      <w:bookmarkStart w:id="150" w:name="using-select-distinct-to-mask-a-join-problem"/>
       <w:r>
         <w:t xml:space="preserve">Using SELECT DISTINCT to mask a join problem</w:t>
       </w:r>
-      <w:bookmarkEnd w:id="148"/>
+      <w:bookmarkEnd w:id="150"/>
     </w:p>
     <w:p>
       <w:pPr>
@@ -2922,11 +2933,11 @@
       <w:pPr>
         <w:pStyle w:val="Heading2"/>
       </w:pPr>
-      <w:bookmarkStart w:id="149" w:name="using-not-in-with-an-expression-that-allows-null-values"/>
+      <w:bookmarkStart w:id="151" w:name="using-not-in-with-an-expression-that-allows-null-values"/>
       <w:r>
         <w:t xml:space="preserve">Using NOT IN with an expression that allows null values</w:t>
       </w:r>
-      <w:bookmarkEnd w:id="149"/>
+      <w:bookmarkEnd w:id="151"/>
     </w:p>
     <w:p>
       <w:pPr>
@@ -2940,7 +2951,7 @@
       <w:pPr>
         <w:pStyle w:val="BodyText"/>
       </w:pPr>
-      <w:hyperlink r:id="rId150">
+      <w:hyperlink r:id="rId152">
         <w:r>
           <w:rPr>
             <w:rStyle w:val="Hyperlink"/>
@@ -2959,7 +2970,7 @@
       <w:r>
         <w:t xml:space="preserve"> </w:t>
       </w:r>
-      <w:hyperlink r:id="rId151">
+      <w:hyperlink r:id="rId153">
         <w:r>
           <w:rPr>
             <w:rStyle w:val="Hyperlink"/>
@@ -2972,11 +2983,11 @@
       <w:pPr>
         <w:pStyle w:val="Heading2"/>
       </w:pPr>
-      <w:bookmarkStart w:id="152" w:name="a-delete-statement-has-omitted-that-where-clause-which-would-delete-the-whole-table"/>
+      <w:bookmarkStart w:id="154" w:name="a-delete-statement-has-omitted-that-where-clause-which-would-delete-the-whole-table"/>
       <w:r>
         <w:t xml:space="preserve">A DELETE statement has omitted that WHERE clause, which would delete the whole table</w:t>
       </w:r>
-      <w:bookmarkEnd w:id="152"/>
+      <w:bookmarkEnd w:id="154"/>
     </w:p>
     <w:p>
       <w:pPr>
@@ -2990,7 +3001,7 @@
       <w:pPr>
         <w:pStyle w:val="BodyText"/>
       </w:pPr>
-      <w:hyperlink r:id="rId153">
+      <w:hyperlink r:id="rId155">
         <w:r>
           <w:rPr>
             <w:rStyle w:val="Hyperlink"/>
@@ -3003,11 +3014,11 @@
       <w:pPr>
         <w:pStyle w:val="Heading2"/>
       </w:pPr>
-      <w:bookmarkStart w:id="154" w:name="an-update-statement-has-omitted-the-where-clause-which-would-update-every-row-in-the-table"/>
+      <w:bookmarkStart w:id="156" w:name="an-update-statement-has-omitted-the-where-clause-which-would-update-every-row-in-the-table"/>
       <w:r>
         <w:t xml:space="preserve">An UPDATE statement has omitted the WHERE clause, which would update every row in the table</w:t>
       </w:r>
-      <w:bookmarkEnd w:id="154"/>
+      <w:bookmarkEnd w:id="156"/>
     </w:p>
     <w:p>
       <w:pPr>
@@ -3021,7 +3032,7 @@
       <w:pPr>
         <w:pStyle w:val="BodyText"/>
       </w:pPr>
-      <w:hyperlink r:id="rId155">
+      <w:hyperlink r:id="rId157">
         <w:r>
           <w:rPr>
             <w:rStyle w:val="Hyperlink"/>
@@ -3034,11 +3045,11 @@
       <w:pPr>
         <w:pStyle w:val="Heading2"/>
       </w:pPr>
-      <w:bookmarkStart w:id="156" w:name="_using_a_common_table_expression_cte_unnecessarily"/>
+      <w:bookmarkStart w:id="158" w:name="_using_a_common_table_expression_cte_unnecessarily"/>
       <w:r>
         <w:t xml:space="preserve">Using a Common Table Expression (CTE) unnecessarily</w:t>
       </w:r>
-      <w:bookmarkEnd w:id="156"/>
+      <w:bookmarkEnd w:id="158"/>
     </w:p>
     <w:p>
       <w:pPr>
@@ -3052,21 +3063,21 @@
       <w:pPr>
         <w:pStyle w:val="Heading1"/>
       </w:pPr>
-      <w:bookmarkStart w:id="157" w:name="problems-with-naming"/>
+      <w:bookmarkStart w:id="159" w:name="problems-with-naming"/>
       <w:r>
         <w:t xml:space="preserve">Problems with naming</w:t>
       </w:r>
-      <w:bookmarkEnd w:id="157"/>
-    </w:p>
-    <w:p>
-      <w:pPr>
-        <w:pStyle w:val="Heading2"/>
-      </w:pPr>
-      <w:bookmarkStart w:id="158" w:name="excessively-long-or-short-identifiers"/>
+      <w:bookmarkEnd w:id="159"/>
+    </w:p>
+    <w:p>
+      <w:pPr>
+        <w:pStyle w:val="Heading2"/>
+      </w:pPr>
+      <w:bookmarkStart w:id="160" w:name="excessively-long-or-short-identifiers"/>
       <w:r>
         <w:t xml:space="preserve">Excessively long or short identifiers</w:t>
       </w:r>
-      <w:bookmarkEnd w:id="158"/>
+      <w:bookmarkEnd w:id="160"/>
     </w:p>
     <w:p>
       <w:pPr>
@@ -3080,11 +3091,11 @@
       <w:pPr>
         <w:pStyle w:val="Heading2"/>
       </w:pPr>
-      <w:bookmarkStart w:id="159" w:name="using-sp_-prefixes-for-stored-procedures"/>
+      <w:bookmarkStart w:id="161" w:name="using-sp_-prefixes-for-stored-procedures"/>
       <w:r>
         <w:t xml:space="preserve">Using sp_ prefixes for stored procedures</w:t>
       </w:r>
-      <w:bookmarkEnd w:id="159"/>
+      <w:bookmarkEnd w:id="161"/>
     </w:p>
     <w:p>
       <w:pPr>
@@ -3098,7 +3109,7 @@
       <w:pPr>
         <w:pStyle w:val="BodyText"/>
       </w:pPr>
-      <w:hyperlink r:id="rId160">
+      <w:hyperlink r:id="rId162">
         <w:r>
           <w:rPr>
             <w:rStyle w:val="Hyperlink"/>
@@ -3111,11 +3122,11 @@
       <w:pPr>
         <w:pStyle w:val="Heading2"/>
       </w:pPr>
-      <w:bookmarkStart w:id="161" w:name="tibbling-sql-server-objects-with-reverse-hungarian-prefixes-such-as-tbl_-vw_-pk_-fn_-and-usp_"/>
+      <w:bookmarkStart w:id="163" w:name="tibbling-sql-server-objects-with-reverse-hungarian-prefixes-such-as-tbl_-vw_-pk_-fn_-and-usp_"/>
       <w:r>
         <w:t xml:space="preserve">'Tibbling' SQL Server objects with Reverse-Hungarian prefixes such as tbl_, vw_, pk_, fn_, and usp_</w:t>
       </w:r>
-      <w:bookmarkEnd w:id="161"/>
+      <w:bookmarkEnd w:id="163"/>
     </w:p>
     <w:p>
       <w:pPr>
@@ -3129,11 +3140,11 @@
       <w:pPr>
         <w:pStyle w:val="Heading2"/>
       </w:pPr>
-      <w:bookmarkStart w:id="162" w:name="using-reserved-words-in-names"/>
+      <w:bookmarkStart w:id="164" w:name="using-reserved-words-in-names"/>
       <w:r>
         <w:t xml:space="preserve">Using reserved words in names</w:t>
       </w:r>
-      <w:bookmarkEnd w:id="162"/>
+      <w:bookmarkEnd w:id="164"/>
     </w:p>
     <w:p>
       <w:pPr>
@@ -3147,7 +3158,7 @@
       <w:pPr>
         <w:pStyle w:val="BodyText"/>
       </w:pPr>
-      <w:hyperlink r:id="rId163">
+      <w:hyperlink r:id="rId165">
         <w:r>
           <w:rPr>
             <w:rStyle w:val="Hyperlink"/>
@@ -3160,11 +3171,11 @@
       <w:pPr>
         <w:pStyle w:val="Heading2"/>
       </w:pPr>
-      <w:bookmarkStart w:id="164" w:name="including-special-characters-in-object-names"/>
+      <w:bookmarkStart w:id="166" w:name="including-special-characters-in-object-names"/>
       <w:r>
         <w:t xml:space="preserve">Including special characters in object names</w:t>
       </w:r>
-      <w:bookmarkEnd w:id="164"/>
+      <w:bookmarkEnd w:id="166"/>
     </w:p>
     <w:p>
       <w:pPr>
@@ -3178,7 +3189,7 @@
       <w:pPr>
         <w:pStyle w:val="BodyText"/>
       </w:pPr>
-      <w:hyperlink r:id="rId165">
+      <w:hyperlink r:id="rId167">
         <w:r>
           <w:rPr>
             <w:rStyle w:val="Hyperlink"/>
@@ -3191,11 +3202,11 @@
       <w:pPr>
         <w:pStyle w:val="Heading2"/>
       </w:pPr>
-      <w:bookmarkStart w:id="166" w:name="using-numbers-in-table-names"/>
+      <w:bookmarkStart w:id="168" w:name="using-numbers-in-table-names"/>
       <w:r>
         <w:t xml:space="preserve">Using numbers in table names</w:t>
       </w:r>
-      <w:bookmarkEnd w:id="166"/>
+      <w:bookmarkEnd w:id="168"/>
     </w:p>
     <w:p>
       <w:pPr>
@@ -3215,7 +3226,7 @@
       <w:r>
         <w:t xml:space="preserve"> </w:t>
       </w:r>
-      <w:hyperlink r:id="rId165">
+      <w:hyperlink r:id="rId167">
         <w:r>
           <w:rPr>
             <w:rStyle w:val="Hyperlink"/>
@@ -3228,11 +3239,11 @@
       <w:pPr>
         <w:pStyle w:val="Heading2"/>
       </w:pPr>
-      <w:bookmarkStart w:id="167" w:name="using-square-brackets-unnecessarily-for-object-names"/>
+      <w:bookmarkStart w:id="169" w:name="using-square-brackets-unnecessarily-for-object-names"/>
       <w:r>
         <w:t xml:space="preserve">Using square brackets unnecessarily for object names</w:t>
       </w:r>
-      <w:bookmarkEnd w:id="167"/>
+      <w:bookmarkEnd w:id="169"/>
     </w:p>
     <w:p>
       <w:pPr>
@@ -3246,7 +3257,7 @@
       <w:pPr>
         <w:pStyle w:val="BodyText"/>
       </w:pPr>
-      <w:hyperlink r:id="rId165">
+      <w:hyperlink r:id="rId167">
         <w:r>
           <w:rPr>
             <w:rStyle w:val="Hyperlink"/>
@@ -3259,11 +3270,11 @@
       <w:pPr>
         <w:pStyle w:val="Heading2"/>
       </w:pPr>
-      <w:bookmarkStart w:id="168" w:name="using-system-generated-object-names-particularly-for-constraints"/>
+      <w:bookmarkStart w:id="170" w:name="using-system-generated-object-names-particularly-for-constraints"/>
       <w:r>
         <w:t xml:space="preserve">Using system-generated object names, particularly for constraints</w:t>
       </w:r>
-      <w:bookmarkEnd w:id="168"/>
+      <w:bookmarkEnd w:id="170"/>
     </w:p>
     <w:p>
       <w:pPr>
@@ -3277,21 +3288,21 @@
       <w:pPr>
         <w:pStyle w:val="Heading1"/>
       </w:pPr>
-      <w:bookmarkStart w:id="169" w:name="problems-with-routines"/>
+      <w:bookmarkStart w:id="171" w:name="problems-with-routines"/>
       <w:r>
         <w:t xml:space="preserve">Problems with routines</w:t>
       </w:r>
-      <w:bookmarkEnd w:id="169"/>
-    </w:p>
-    <w:p>
-      <w:pPr>
-        <w:pStyle w:val="Heading2"/>
-      </w:pPr>
-      <w:bookmarkStart w:id="170" w:name="including-few-or-no-comments"/>
+      <w:bookmarkEnd w:id="171"/>
+    </w:p>
+    <w:p>
+      <w:pPr>
+        <w:pStyle w:val="Heading2"/>
+      </w:pPr>
+      <w:bookmarkStart w:id="172" w:name="including-few-or-no-comments"/>
       <w:r>
         <w:t xml:space="preserve">Including few or no comments</w:t>
       </w:r>
-      <w:bookmarkEnd w:id="170"/>
+      <w:bookmarkEnd w:id="172"/>
     </w:p>
     <w:p>
       <w:pPr>
@@ -3305,11 +3316,11 @@
       <w:pPr>
         <w:pStyle w:val="Heading2"/>
       </w:pPr>
-      <w:bookmarkStart w:id="171" w:name="you-have-a-stored-procedure-that-does-not-return-a-result-code"/>
+      <w:bookmarkStart w:id="173" w:name="you-have-a-stored-procedure-that-does-not-return-a-result-code"/>
       <w:r>
         <w:t xml:space="preserve">You have a stored procedure that does not return a result code</w:t>
       </w:r>
-      <w:bookmarkEnd w:id="171"/>
+      <w:bookmarkEnd w:id="173"/>
     </w:p>
     <w:p>
       <w:pPr>
@@ -3323,7 +3334,7 @@
       <w:pPr>
         <w:pStyle w:val="BodyText"/>
       </w:pPr>
-      <w:hyperlink r:id="rId172">
+      <w:hyperlink r:id="rId174">
         <w:r>
           <w:rPr>
             <w:rStyle w:val="Hyperlink"/>
@@ -3336,11 +3347,11 @@
       <w:pPr>
         <w:pStyle w:val="Heading2"/>
       </w:pPr>
-      <w:bookmarkStart w:id="173" w:name="excessively-overloading-routines"/>
+      <w:bookmarkStart w:id="175" w:name="excessively-overloading-routines"/>
       <w:r>
         <w:t xml:space="preserve">Excessively 'overloading' routines</w:t>
       </w:r>
-      <w:bookmarkEnd w:id="173"/>
+      <w:bookmarkEnd w:id="175"/>
     </w:p>
     <w:p>
       <w:pPr>
@@ -3354,11 +3365,11 @@
       <w:pPr>
         <w:pStyle w:val="Heading2"/>
       </w:pPr>
-      <w:bookmarkStart w:id="174" w:name="creating-routines-especially-stored-procedures-as-god-routines-or-uberprocs"/>
+      <w:bookmarkStart w:id="176" w:name="creating-routines-especially-stored-procedures-as-god-routines-or-uberprocs"/>
       <w:r>
         <w:t xml:space="preserve">Creating routines (especially stored procedures) as 'God Routines' or 'UberProcs'</w:t>
       </w:r>
-      <w:bookmarkEnd w:id="174"/>
+      <w:bookmarkEnd w:id="176"/>
     </w:p>
     <w:p>
       <w:pPr>
@@ -3372,11 +3383,11 @@
       <w:pPr>
         <w:pStyle w:val="Heading2"/>
       </w:pPr>
-      <w:bookmarkStart w:id="175" w:name="creating-stored-procedures-that-return-more-than-one-result-set"/>
+      <w:bookmarkStart w:id="177" w:name="creating-stored-procedures-that-return-more-than-one-result-set"/>
       <w:r>
         <w:t xml:space="preserve">Creating stored procedures that return more than one result set</w:t>
       </w:r>
-      <w:bookmarkEnd w:id="175"/>
+      <w:bookmarkEnd w:id="177"/>
     </w:p>
     <w:p>
       <w:pPr>
@@ -3406,7 +3417,7 @@
                     </pic:cNvPicPr>
                   </pic:nvPicPr>
                   <pic:blipFill>
-                    <a:blip r:embed="rId176"/>
+                    <a:blip r:embed="rId178"/>
                     <a:stretch>
                       <a:fillRect/>
                     </a:stretch>
@@ -3437,11 +3448,11 @@
       <w:pPr>
         <w:pStyle w:val="Heading2"/>
       </w:pPr>
-      <w:bookmarkStart w:id="177" w:name="creating-a-multi-statement-table-valued-function-or-a-scalar-function-when-an-inline-function-is-possible"/>
+      <w:bookmarkStart w:id="179" w:name="creating-a-multi-statement-table-valued-function-or-a-scalar-function-when-an-inline-function-is-possible"/>
       <w:r>
         <w:t xml:space="preserve">Creating a Multi-statement table-valued function, or a scalar function when an inline function is possible</w:t>
       </w:r>
-      <w:bookmarkEnd w:id="177"/>
+      <w:bookmarkEnd w:id="179"/>
     </w:p>
     <w:p>
       <w:pPr>
@@ -3455,11 +3466,11 @@
       <w:pPr>
         <w:pStyle w:val="Heading2"/>
       </w:pPr>
-      <w:bookmarkStart w:id="178" w:name="too-many-parameters-in-stored-procedures-or-functions"/>
+      <w:bookmarkStart w:id="180" w:name="too-many-parameters-in-stored-procedures-or-functions"/>
       <w:r>
         <w:t xml:space="preserve">Too many parameters in stored procedures or functions</w:t>
       </w:r>
-      <w:bookmarkEnd w:id="178"/>
+      <w:bookmarkEnd w:id="180"/>
     </w:p>
     <w:p>
       <w:pPr>
@@ -3473,11 +3484,11 @@
       <w:pPr>
         <w:pStyle w:val="Heading2"/>
       </w:pPr>
-      <w:bookmarkStart w:id="179" w:name="duplicated-code"/>
+      <w:bookmarkStart w:id="181" w:name="duplicated-code"/>
       <w:r>
         <w:t xml:space="preserve">Duplicated code</w:t>
       </w:r>
-      <w:bookmarkEnd w:id="179"/>
+      <w:bookmarkEnd w:id="181"/>
     </w:p>
     <w:p>
       <w:pPr>
@@ -3491,11 +3502,11 @@
       <w:pPr>
         <w:pStyle w:val="Heading2"/>
       </w:pPr>
-      <w:bookmarkStart w:id="180" w:name="high-cyclomatic-complexity"/>
+      <w:bookmarkStart w:id="182" w:name="high-cyclomatic-complexity"/>
       <w:r>
         <w:t xml:space="preserve">High cyclomatic complexity</w:t>
       </w:r>
-      <w:bookmarkEnd w:id="180"/>
+      <w:bookmarkEnd w:id="182"/>
     </w:p>
     <w:p>
       <w:pPr>
@@ -3509,11 +3520,11 @@
       <w:pPr>
         <w:pStyle w:val="Heading2"/>
       </w:pPr>
-      <w:bookmarkStart w:id="181" w:name="using-an-order-by-clause-within-a-view"/>
+      <w:bookmarkStart w:id="183" w:name="using-an-order-by-clause-within-a-view"/>
       <w:r>
         <w:t xml:space="preserve">Using an ORDER BY clause within a view</w:t>
       </w:r>
-      <w:bookmarkEnd w:id="181"/>
+      <w:bookmarkEnd w:id="183"/>
     </w:p>
     <w:p>
       <w:pPr>
@@ -3527,7 +3538,7 @@
       <w:pPr>
         <w:pStyle w:val="BodyText"/>
       </w:pPr>
-      <w:hyperlink r:id="rId182">
+      <w:hyperlink r:id="rId184">
         <w:r>
           <w:rPr>
             <w:rStyle w:val="Hyperlink"/>
@@ -3540,11 +3551,11 @@
       <w:pPr>
         <w:pStyle w:val="Heading2"/>
       </w:pPr>
-      <w:bookmarkStart w:id="183" w:name="unnecessarily-using-stored-procedures-or-multiline-table-valued-functions-where-a-view-is-sufficient"/>
+      <w:bookmarkStart w:id="185" w:name="unnecessarily-using-stored-procedures-or-multiline-table-valued-functions-where-a-view-is-sufficient"/>
       <w:r>
         <w:t xml:space="preserve">Unnecessarily using stored procedures or multiline table-valued functions where a view is sufficient</w:t>
       </w:r>
-      <w:bookmarkEnd w:id="183"/>
+      <w:bookmarkEnd w:id="185"/>
     </w:p>
     <w:p>
       <w:pPr>
@@ -3558,11 +3569,11 @@
       <w:pPr>
         <w:pStyle w:val="Heading2"/>
       </w:pPr>
-      <w:bookmarkStart w:id="184" w:name="using-cursors"/>
+      <w:bookmarkStart w:id="186" w:name="using-cursors"/>
       <w:r>
         <w:t xml:space="preserve">Using Cursors</w:t>
       </w:r>
-      <w:bookmarkEnd w:id="184"/>
+      <w:bookmarkEnd w:id="186"/>
     </w:p>
     <w:p>
       <w:pPr>
@@ -3592,7 +3603,7 @@
                     </pic:cNvPicPr>
                   </pic:nvPicPr>
                   <pic:blipFill>
-                    <a:blip r:embed="rId185"/>
+                    <a:blip r:embed="rId187"/>
                     <a:stretch>
                       <a:fillRect/>
                     </a:stretch>
@@ -3623,11 +3634,11 @@
       <w:pPr>
         <w:pStyle w:val="Heading2"/>
       </w:pPr>
-      <w:bookmarkStart w:id="186" w:name="you-have-not-explicitly-defined-the-scope-of-a-cursor"/>
+      <w:bookmarkStart w:id="188" w:name="you-have-not-explicitly-defined-the-scope-of-a-cursor"/>
       <w:r>
         <w:t xml:space="preserve">You have not explicitly defined the scope of a cursor</w:t>
       </w:r>
-      <w:bookmarkEnd w:id="186"/>
+      <w:bookmarkEnd w:id="188"/>
     </w:p>
     <w:p>
       <w:pPr>
@@ -3641,7 +3652,7 @@
       <w:pPr>
         <w:pStyle w:val="BodyText"/>
       </w:pPr>
-      <w:hyperlink r:id="rId187">
+      <w:hyperlink r:id="rId189">
         <w:r>
           <w:rPr>
             <w:rStyle w:val="Hyperlink"/>
@@ -3654,11 +3665,11 @@
       <w:pPr>
         <w:pStyle w:val="Heading2"/>
       </w:pPr>
-      <w:bookmarkStart w:id="188" w:name="overusing-clr-routines"/>
+      <w:bookmarkStart w:id="190" w:name="overusing-clr-routines"/>
       <w:r>
         <w:t xml:space="preserve">Overusing CLR routines</w:t>
       </w:r>
-      <w:bookmarkEnd w:id="188"/>
+      <w:bookmarkEnd w:id="190"/>
     </w:p>
     <w:p>
       <w:pPr>
@@ -3672,11 +3683,11 @@
       <w:pPr>
         <w:pStyle w:val="Heading2"/>
       </w:pPr>
-      <w:bookmarkStart w:id="189" w:name="excessive-use-of-the-while-loop"/>
+      <w:bookmarkStart w:id="191" w:name="excessive-use-of-the-while-loop"/>
       <w:r>
         <w:t xml:space="preserve">Excessive use of the WHILE loop</w:t>
       </w:r>
-      <w:bookmarkEnd w:id="189"/>
+      <w:bookmarkEnd w:id="191"/>
     </w:p>
     <w:p>
       <w:pPr>
@@ -3690,11 +3701,11 @@
       <w:pPr>
         <w:pStyle w:val="Heading2"/>
       </w:pPr>
-      <w:bookmarkStart w:id="190" w:name="relying-on-the-insertexec-statement"/>
+      <w:bookmarkStart w:id="192" w:name="relying-on-the-insertexec-statement"/>
       <w:r>
         <w:t xml:space="preserve">Relying on the INSERT …​ EXEC statement</w:t>
       </w:r>
-      <w:bookmarkEnd w:id="190"/>
+      <w:bookmarkEnd w:id="192"/>
     </w:p>
     <w:p>
       <w:pPr>
@@ -3708,11 +3719,11 @@
       <w:pPr>
         <w:pStyle w:val="Heading2"/>
       </w:pPr>
-      <w:bookmarkStart w:id="191" w:name="stored-procedure-that-does-not-set-a-return-code"/>
+      <w:bookmarkStart w:id="193" w:name="stored-procedure-that-does-not-set-a-return-code"/>
       <w:r>
         <w:t xml:space="preserve">Executing stored procedure without getting result</w:t>
       </w:r>
-      <w:bookmarkEnd w:id="191"/>
+      <w:bookmarkEnd w:id="193"/>
     </w:p>
     <w:p>
       <w:pPr>
@@ -3726,7 +3737,7 @@
       <w:pPr>
         <w:pStyle w:val="BodyText"/>
       </w:pPr>
-      <w:hyperlink r:id="rId192">
+      <w:hyperlink r:id="rId194">
         <w:r>
           <w:rPr>
             <w:rStyle w:val="Hyperlink"/>
@@ -3739,11 +3750,11 @@
       <w:pPr>
         <w:pStyle w:val="Heading2"/>
       </w:pPr>
-      <w:bookmarkStart w:id="193" w:name="forgetting-to-set-an-output-variable"/>
+      <w:bookmarkStart w:id="195" w:name="forgetting-to-set-an-output-variable"/>
       <w:r>
         <w:t xml:space="preserve">Forgetting to set an output variable</w:t>
       </w:r>
-      <w:bookmarkEnd w:id="193"/>
+      <w:bookmarkEnd w:id="195"/>
     </w:p>
     <w:p>
       <w:pPr>
@@ -3763,7 +3774,7 @@
       <w:r>
         <w:t xml:space="preserve"> </w:t>
       </w:r>
-      <w:hyperlink r:id="rId194">
+      <w:hyperlink r:id="rId196">
         <w:r>
           <w:rPr>
             <w:rStyle w:val="Hyperlink"/>
@@ -3776,11 +3787,11 @@
       <w:pPr>
         <w:pStyle w:val="Heading2"/>
       </w:pPr>
-      <w:bookmarkStart w:id="195" w:name="specifying-parameters-by-order-rather-by-assignment-where-there-are-more-than-four-parameters"/>
+      <w:bookmarkStart w:id="197" w:name="specifying-parameters-by-order-rather-by-assignment-where-there-are-more-than-four-parameters"/>
       <w:r>
         <w:t xml:space="preserve">Specifying parameters by order rather by assignment, where there are more than four parameters</w:t>
       </w:r>
-      <w:bookmarkEnd w:id="195"/>
+      <w:bookmarkEnd w:id="197"/>
     </w:p>
     <w:p>
       <w:pPr>
@@ -3794,7 +3805,7 @@
       <w:pPr>
         <w:pStyle w:val="BodyText"/>
       </w:pPr>
-      <w:hyperlink r:id="rId196">
+      <w:hyperlink r:id="rId198">
         <w:r>
           <w:rPr>
             <w:rStyle w:val="Hyperlink"/>
@@ -3807,11 +3818,11 @@
       <w:pPr>
         <w:pStyle w:val="Heading2"/>
       </w:pPr>
-      <w:bookmarkStart w:id="197" w:name="try-to-avoid-using-hardcoded-references-to-other-databases."/>
+      <w:bookmarkStart w:id="199" w:name="try-to-avoid-using-hardcoded-references-to-other-databases."/>
       <w:r>
         <w:t xml:space="preserve">Try to avoid using hardcoded references to other databases.</w:t>
       </w:r>
-      <w:bookmarkEnd w:id="197"/>
+      <w:bookmarkEnd w:id="199"/>
     </w:p>
     <w:p>
       <w:pPr>
@@ -3825,7 +3836,7 @@
       <w:pPr>
         <w:pStyle w:val="BodyText"/>
       </w:pPr>
-      <w:hyperlink r:id="rId198">
+      <w:hyperlink r:id="rId200">
         <w:r>
           <w:rPr>
             <w:rStyle w:val="Hyperlink"/>
@@ -3838,11 +3849,11 @@
       <w:pPr>
         <w:pStyle w:val="Heading2"/>
       </w:pPr>
-      <w:bookmarkStart w:id="199" w:name="use-of-a-hardcoded-current-database-name-in-a-procedure-call"/>
+      <w:bookmarkStart w:id="201" w:name="use-of-a-hardcoded-current-database-name-in-a-procedure-call"/>
       <w:r>
         <w:t xml:space="preserve">Use of a Hardcoded current database name in a procedure call</w:t>
       </w:r>
-      <w:bookmarkEnd w:id="199"/>
+      <w:bookmarkEnd w:id="201"/>
     </w:p>
     <w:p>
       <w:pPr>
@@ -3856,7 +3867,7 @@
       <w:pPr>
         <w:pStyle w:val="BodyText"/>
       </w:pPr>
-      <w:hyperlink r:id="rId200">
+      <w:hyperlink r:id="rId202">
         <w:r>
           <w:rPr>
             <w:rStyle w:val="Hyperlink"/>
@@ -3869,11 +3880,11 @@
       <w:pPr>
         <w:pStyle w:val="Heading2"/>
       </w:pPr>
-      <w:bookmarkStart w:id="201" w:name="setting-the-quoted_identifier-or-ansi_nulls-options-inside-stored-procedures"/>
+      <w:bookmarkStart w:id="203" w:name="setting-the-quoted_identifier-or-ansi_nulls-options-inside-stored-procedures"/>
       <w:r>
         <w:t xml:space="preserve">Setting the QUOTED_IDENTIFIER or ANSI_NULLS options inside stored procedures</w:t>
       </w:r>
-      <w:bookmarkEnd w:id="201"/>
+      <w:bookmarkEnd w:id="203"/>
     </w:p>
     <w:p>
       <w:pPr>
@@ -3887,7 +3898,7 @@
       <w:pPr>
         <w:pStyle w:val="BodyText"/>
       </w:pPr>
-      <w:hyperlink r:id="rId202">
+      <w:hyperlink r:id="rId204">
         <w:r>
           <w:rPr>
             <w:rStyle w:val="Hyperlink"/>
@@ -3900,11 +3911,11 @@
       <w:pPr>
         <w:pStyle w:val="Heading2"/>
       </w:pPr>
-      <w:bookmarkStart w:id="203" w:name="creating-a-routine-with-ansi_nulls-or-quoted_identifier-options-set-to-off."/>
+      <w:bookmarkStart w:id="205" w:name="creating-a-routine-with-ansi_nulls-or-quoted_identifier-options-set-to-off."/>
       <w:r>
         <w:t xml:space="preserve">Creating a routine with ANSI_NULLS or QUOTED_IDENTIFIER options set to OFF.</w:t>
       </w:r>
-      <w:bookmarkEnd w:id="203"/>
+      <w:bookmarkEnd w:id="205"/>
     </w:p>
     <w:p>
       <w:pPr>
@@ -3918,7 +3929,7 @@
       <w:pPr>
         <w:pStyle w:val="BodyText"/>
       </w:pPr>
-      <w:hyperlink r:id="rId204">
+      <w:hyperlink r:id="rId206">
         <w:r>
           <w:rPr>
             <w:rStyle w:val="Hyperlink"/>
@@ -3931,11 +3942,11 @@
       <w:pPr>
         <w:pStyle w:val="Heading2"/>
       </w:pPr>
-      <w:bookmarkStart w:id="205" w:name="updating-a-primary-key-column"/>
+      <w:bookmarkStart w:id="207" w:name="updating-a-primary-key-column"/>
       <w:r>
         <w:t xml:space="preserve">Updating a primary key column</w:t>
       </w:r>
-      <w:bookmarkEnd w:id="205"/>
+      <w:bookmarkEnd w:id="207"/>
     </w:p>
     <w:p>
       <w:pPr>
@@ -3949,11 +3960,11 @@
       <w:pPr>
         <w:pStyle w:val="Heading2"/>
       </w:pPr>
-      <w:bookmarkStart w:id="206" w:name="overusing-hints-to-force-a-particular-behaviour-in-joins"/>
+      <w:bookmarkStart w:id="208" w:name="overusing-hints-to-force-a-particular-behaviour-in-joins"/>
       <w:r>
         <w:t xml:space="preserve">Overusing hints to force a particular behaviour in joins</w:t>
       </w:r>
-      <w:bookmarkEnd w:id="206"/>
+      <w:bookmarkEnd w:id="208"/>
     </w:p>
     <w:p>
       <w:pPr>
@@ -3967,11 +3978,11 @@
       <w:pPr>
         <w:pStyle w:val="Heading2"/>
       </w:pPr>
-      <w:bookmarkStart w:id="207" w:name="using-the-charindex-function-in-a-where-clause"/>
+      <w:bookmarkStart w:id="209" w:name="using-the-charindex-function-in-a-where-clause"/>
       <w:r>
         <w:t xml:space="preserve">Using the CHARINDEX function in a WHERE Clause</w:t>
       </w:r>
-      <w:bookmarkEnd w:id="207"/>
+      <w:bookmarkEnd w:id="209"/>
     </w:p>
     <w:p>
       <w:pPr>
@@ -3985,11 +3996,11 @@
       <w:pPr>
         <w:pStyle w:val="Heading2"/>
       </w:pPr>
-      <w:bookmarkStart w:id="208" w:name="using-the-nolock-hint"/>
+      <w:bookmarkStart w:id="210" w:name="using-the-nolock-hint"/>
       <w:r>
         <w:t xml:space="preserve">Using the NOLOCK hint</w:t>
       </w:r>
-      <w:bookmarkEnd w:id="208"/>
+      <w:bookmarkEnd w:id="210"/>
     </w:p>
     <w:p>
       <w:pPr>
@@ -4003,11 +4014,11 @@
       <w:pPr>
         <w:pStyle w:val="Heading2"/>
       </w:pPr>
-      <w:bookmarkStart w:id="209" w:name="using-a-waitfor-delaytime-statement-in-a-routine-or-batch"/>
+      <w:bookmarkStart w:id="211" w:name="using-a-waitfor-delaytime-statement-in-a-routine-or-batch"/>
       <w:r>
         <w:t xml:space="preserve">Using a WAITFOR DELAY/TIME statement in a routine or batch</w:t>
       </w:r>
-      <w:bookmarkEnd w:id="209"/>
+      <w:bookmarkEnd w:id="211"/>
     </w:p>
     <w:p>
       <w:pPr>
@@ -4021,24 +4032,24 @@
       <w:pPr>
         <w:pStyle w:val="BodyText"/>
       </w:pPr>
-      <w:hyperlink r:id="rId210">
-        <w:r>
-          <w:rPr>
-            <w:rStyle w:val="Hyperlink"/>
-          </w:rPr>
-          <w:t xml:space="preserve">MI001 WAIT FOR DELAY/TIME used</w:t>
-        </w:r>
-      </w:hyperlink>
-    </w:p>
-    <w:p>
-      <w:pPr>
-        <w:pStyle w:val="Heading2"/>
-      </w:pPr>
-      <w:bookmarkStart w:id="211" w:name="using-set-rowcount-to-specify-how-many-rows-should-be-returned"/>
+      <w:hyperlink r:id="rId212">
+        <w:r>
+          <w:rPr>
+            <w:rStyle w:val="Hyperlink"/>
+          </w:rPr>
+          <w:t xml:space="preserve">MI007 WAIT FOR DELAY/TIME used</w:t>
+        </w:r>
+      </w:hyperlink>
+    </w:p>
+    <w:p>
+      <w:pPr>
+        <w:pStyle w:val="Heading2"/>
+      </w:pPr>
+      <w:bookmarkStart w:id="213" w:name="using-set-rowcount-to-specify-how-many-rows-should-be-returned"/>
       <w:r>
         <w:t xml:space="preserve">Using SET ROWCOUNT to specify how many rows should be returned</w:t>
       </w:r>
-      <w:bookmarkEnd w:id="211"/>
+      <w:bookmarkEnd w:id="213"/>
     </w:p>
     <w:p>
       <w:pPr>
@@ -4052,7 +4063,7 @@
       <w:pPr>
         <w:pStyle w:val="BodyText"/>
       </w:pPr>
-      <w:hyperlink r:id="rId212">
+      <w:hyperlink r:id="rId214">
         <w:r>
           <w:rPr>
             <w:rStyle w:val="Hyperlink"/>
@@ -4065,11 +4076,11 @@
       <w:pPr>
         <w:pStyle w:val="Heading2"/>
       </w:pPr>
-      <w:bookmarkStart w:id="213" w:name="using-top-100-percent-in-views-inline-functions-derived-tables-subqueries-and-common-table-expressions-ctes."/>
+      <w:bookmarkStart w:id="215" w:name="using-top-100-percent-in-views-inline-functions-derived-tables-subqueries-and-common-table-expressions-ctes."/>
       <w:r>
         <w:t xml:space="preserve">Using TOP 100 PERCENT in views, inline functions, derived tables, subqueries, and common table expressions (CTEs).</w:t>
       </w:r>
-      <w:bookmarkEnd w:id="213"/>
+      <w:bookmarkEnd w:id="215"/>
     </w:p>
     <w:p>
       <w:pPr>
@@ -4514,11 +4525,11 @@
       <w:pPr>
         <w:pStyle w:val="Heading2"/>
       </w:pPr>
-      <w:bookmarkStart w:id="214" w:name="not-specifying-the-schema-name-for-a-procedure"/>
+      <w:bookmarkStart w:id="216" w:name="not-specifying-the-schema-name-for-a-procedure"/>
       <w:r>
         <w:t xml:space="preserve">Not specifying the Schema name for a procedure</w:t>
       </w:r>
-      <w:bookmarkEnd w:id="214"/>
+      <w:bookmarkEnd w:id="216"/>
     </w:p>
     <w:p>
       <w:pPr>
@@ -4532,11 +4543,11 @@
       <w:pPr>
         <w:pStyle w:val="Heading2"/>
       </w:pPr>
-      <w:bookmarkStart w:id="215" w:name="duplicating-names-of-objects-of-different-types"/>
+      <w:bookmarkStart w:id="217" w:name="duplicating-names-of-objects-of-different-types"/>
       <w:r>
         <w:t xml:space="preserve">Duplicating names of objects of different types</w:t>
       </w:r>
-      <w:bookmarkEnd w:id="215"/>
+      <w:bookmarkEnd w:id="217"/>
     </w:p>
     <w:p>
       <w:pPr>
@@ -4566,7 +4577,7 @@
                     </pic:cNvPicPr>
                   </pic:nvPicPr>
                   <pic:blipFill>
-                    <a:blip r:embed="rId216"/>
+                    <a:blip r:embed="rId218"/>
                     <a:stretch>
                       <a:fillRect/>
                     </a:stretch>
@@ -4597,11 +4608,11 @@
       <w:pPr>
         <w:pStyle w:val="Heading2"/>
       </w:pPr>
-      <w:bookmarkStart w:id="217" w:name="using-while-not-done-loops-without-an-error-exit"/>
+      <w:bookmarkStart w:id="219" w:name="using-while-not-done-loops-without-an-error-exit"/>
       <w:r>
         <w:t xml:space="preserve">Using WHILE (not done) loops without an error exit</w:t>
       </w:r>
-      <w:bookmarkEnd w:id="217"/>
+      <w:bookmarkEnd w:id="219"/>
     </w:p>
     <w:p>
       <w:pPr>
@@ -4615,11 +4626,11 @@
       <w:pPr>
         <w:pStyle w:val="Heading2"/>
       </w:pPr>
-      <w:bookmarkStart w:id="218" w:name="using-a-print-statement-or-statement-that-returns-a-result-in-a-trigger"/>
+      <w:bookmarkStart w:id="220" w:name="using-a-print-statement-or-statement-that-returns-a-result-in-a-trigger"/>
       <w:r>
         <w:t xml:space="preserve">Using a PRINT statement or statement that returns a result in a trigger</w:t>
       </w:r>
-      <w:bookmarkEnd w:id="218"/>
+      <w:bookmarkEnd w:id="220"/>
     </w:p>
     <w:p>
       <w:pPr>
@@ -4633,7 +4644,7 @@
       <w:pPr>
         <w:pStyle w:val="BodyText"/>
       </w:pPr>
-      <w:hyperlink r:id="rId219">
+      <w:hyperlink r:id="rId221">
         <w:r>
           <w:rPr>
             <w:rStyle w:val="Hyperlink"/>
@@ -4646,11 +4657,11 @@
       <w:pPr>
         <w:pStyle w:val="Heading2"/>
       </w:pPr>
-      <w:bookmarkStart w:id="220" w:name="select-statement-in-trigger-that-returns-data-to-the-client"/>
+      <w:bookmarkStart w:id="222" w:name="select-statement-in-trigger-that-returns-data-to-the-client"/>
       <w:r>
         <w:t xml:space="preserve">SELECT statement in trigger that returns data to the client</w:t>
       </w:r>
-      <w:bookmarkEnd w:id="220"/>
+      <w:bookmarkEnd w:id="222"/>
     </w:p>
     <w:p>
       <w:pPr>
@@ -4664,7 +4675,7 @@
       <w:pPr>
         <w:pStyle w:val="BodyText"/>
       </w:pPr>
-      <w:hyperlink r:id="rId221">
+      <w:hyperlink r:id="rId223">
         <w:r>
           <w:rPr>
             <w:rStyle w:val="Hyperlink"/>
@@ -4677,11 +4688,11 @@
       <w:pPr>
         <w:pStyle w:val="Heading2"/>
       </w:pPr>
-      <w:bookmarkStart w:id="222" w:name="using-top-without-order-by"/>
+      <w:bookmarkStart w:id="224" w:name="using-top-without-order-by"/>
       <w:r>
         <w:t xml:space="preserve">Using TOP without ORDER BY</w:t>
       </w:r>
-      <w:bookmarkEnd w:id="222"/>
+      <w:bookmarkEnd w:id="224"/>
     </w:p>
     <w:p>
       <w:pPr>
@@ -4695,7 +4706,7 @@
       <w:pPr>
         <w:pStyle w:val="BodyText"/>
       </w:pPr>
-      <w:hyperlink r:id="rId223">
+      <w:hyperlink r:id="rId225">
         <w:r>
           <w:rPr>
             <w:rStyle w:val="Hyperlink"/>
@@ -4708,11 +4719,11 @@
       <w:pPr>
         <w:pStyle w:val="Heading2"/>
       </w:pPr>
-      <w:bookmarkStart w:id="224" w:name="using-a-case-statement-without-the-else-clause"/>
+      <w:bookmarkStart w:id="226" w:name="using-a-case-statement-without-the-else-clause"/>
       <w:r>
         <w:t xml:space="preserve">Using a CASE statement without the ELSE clause</w:t>
       </w:r>
-      <w:bookmarkEnd w:id="224"/>
+      <w:bookmarkEnd w:id="226"/>
     </w:p>
     <w:p>
       <w:pPr>
@@ -4726,7 +4737,7 @@
       <w:pPr>
         <w:pStyle w:val="BodyText"/>
       </w:pPr>
-      <w:hyperlink r:id="rId225">
+      <w:hyperlink r:id="rId227">
         <w:r>
           <w:rPr>
             <w:rStyle w:val="Hyperlink"/>
@@ -4739,11 +4750,11 @@
       <w:pPr>
         <w:pStyle w:val="Heading2"/>
       </w:pPr>
-      <w:bookmarkStart w:id="226" w:name="using-executestring"/>
+      <w:bookmarkStart w:id="228" w:name="using-executestring"/>
       <w:r>
         <w:t xml:space="preserve">Using EXECUTE(string)</w:t>
       </w:r>
-      <w:bookmarkEnd w:id="226"/>
+      <w:bookmarkEnd w:id="228"/>
     </w:p>
     <w:p>
       <w:pPr>
@@ -4757,7 +4768,7 @@
       <w:pPr>
         <w:pStyle w:val="BodyText"/>
       </w:pPr>
-      <w:hyperlink r:id="rId227">
+      <w:hyperlink r:id="rId229">
         <w:r>
           <w:rPr>
             <w:rStyle w:val="Hyperlink"/>
@@ -4770,11 +4781,11 @@
       <w:pPr>
         <w:pStyle w:val="Heading2"/>
       </w:pPr>
-      <w:bookmarkStart w:id="228" w:name="using-the-group-by-all-column-group-by-number-compute-or-compute-by-clause"/>
+      <w:bookmarkStart w:id="230" w:name="using-the-group-by-all-column-group-by-number-compute-or-compute-by-clause"/>
       <w:r>
         <w:t xml:space="preserve">Using the GROUP BY ALL &lt;column&gt;, GROUP BY &lt;number&gt;, COMPUTE, or COMPUTE BY clause</w:t>
       </w:r>
-      <w:bookmarkEnd w:id="228"/>
+      <w:bookmarkEnd w:id="230"/>
     </w:p>
     <w:p>
       <w:pPr>
@@ -4788,11 +4799,11 @@
       <w:pPr>
         <w:pStyle w:val="Heading2"/>
       </w:pPr>
-      <w:bookmarkStart w:id="229" w:name="using-numbers-in-the-order-by-clause-to-specify-column-order"/>
+      <w:bookmarkStart w:id="231" w:name="using-numbers-in-the-order-by-clause-to-specify-column-order"/>
       <w:r>
         <w:t xml:space="preserve">Using numbers in the ORDER BY clause to specify column order</w:t>
       </w:r>
-      <w:bookmarkEnd w:id="229"/>
+      <w:bookmarkEnd w:id="231"/>
     </w:p>
     <w:p>
       <w:pPr>
@@ -4806,7 +4817,7 @@
       <w:pPr>
         <w:pStyle w:val="BodyText"/>
       </w:pPr>
-      <w:hyperlink r:id="rId230">
+      <w:hyperlink r:id="rId232">
         <w:r>
           <w:rPr>
             <w:rStyle w:val="Hyperlink"/>
@@ -4819,11 +4830,11 @@
       <w:pPr>
         <w:pStyle w:val="Heading2"/>
       </w:pPr>
-      <w:bookmarkStart w:id="231" w:name="using-unnecessary-three-part-and-four-part-column-references-in-a-select-list"/>
+      <w:bookmarkStart w:id="233" w:name="using-unnecessary-three-part-and-four-part-column-references-in-a-select-list"/>
       <w:r>
         <w:t xml:space="preserve">Using unnecessary three-part and four-part column references in a select list</w:t>
       </w:r>
-      <w:bookmarkEnd w:id="231"/>
+      <w:bookmarkEnd w:id="233"/>
     </w:p>
     <w:p>
       <w:pPr>
@@ -4837,7 +4848,7 @@
       <w:pPr>
         <w:pStyle w:val="BodyText"/>
       </w:pPr>
-      <w:hyperlink r:id="rId232">
+      <w:hyperlink r:id="rId234">
         <w:r>
           <w:rPr>
             <w:rStyle w:val="Hyperlink"/>
@@ -4850,11 +4861,11 @@
       <w:pPr>
         <w:pStyle w:val="Heading2"/>
       </w:pPr>
-      <w:bookmarkStart w:id="233" w:name="using-range-rather-than-rows-in-sql-server-2012"/>
+      <w:bookmarkStart w:id="235" w:name="using-range-rather-than-rows-in-sql-server-2012"/>
       <w:r>
         <w:t xml:space="preserve">Using RANGE rather than ROWS in SQL Server 2012</w:t>
       </w:r>
-      <w:bookmarkEnd w:id="233"/>
+      <w:bookmarkEnd w:id="235"/>
     </w:p>
     <w:p>
       <w:pPr>
@@ -4868,11 +4879,11 @@
       <w:pPr>
         <w:pStyle w:val="Heading2"/>
       </w:pPr>
-      <w:bookmarkStart w:id="234" w:name="doing-complex-error-handling-in-a-transaction-before-the-rollback-command"/>
+      <w:bookmarkStart w:id="236" w:name="doing-complex-error-handling-in-a-transaction-before-the-rollback-command"/>
       <w:r>
         <w:t xml:space="preserve">Doing complex error-handling in a transaction before the ROLLBACK command</w:t>
       </w:r>
-      <w:bookmarkEnd w:id="234"/>
+      <w:bookmarkEnd w:id="236"/>
     </w:p>
     <w:p>
       <w:pPr>
@@ -4886,11 +4897,11 @@
       <w:pPr>
         <w:pStyle w:val="Heading2"/>
       </w:pPr>
-      <w:bookmarkStart w:id="235" w:name="use-of-begin-transaction-without-rollback-transaction"/>
+      <w:bookmarkStart w:id="237" w:name="use-of-begin-transaction-without-rollback-transaction"/>
       <w:r>
         <w:t xml:space="preserve">Use of BEGIN TRANSACTION without ROLLBACK TRANSACTION</w:t>
       </w:r>
-      <w:bookmarkEnd w:id="235"/>
+      <w:bookmarkEnd w:id="237"/>
     </w:p>
     <w:p>
       <w:pPr>
@@ -4904,7 +4915,7 @@
       <w:pPr>
         <w:pStyle w:val="BodyText"/>
       </w:pPr>
-      <w:hyperlink r:id="rId236">
+      <w:hyperlink r:id="rId238">
         <w:r>
           <w:rPr>
             <w:rStyle w:val="Hyperlink"/>
@@ -4917,11 +4928,11 @@
       <w:pPr>
         <w:pStyle w:val="Heading2"/>
       </w:pPr>
-      <w:bookmarkStart w:id="237" w:name="use-of-rollback-transaction-without-begin-transaction"/>
+      <w:bookmarkStart w:id="239" w:name="use-of-rollback-transaction-without-begin-transaction"/>
       <w:r>
         <w:t xml:space="preserve">Use of ROLLBACK TRANSACTION without BEGIN TRANSACTION</w:t>
       </w:r>
-      <w:bookmarkEnd w:id="237"/>
+      <w:bookmarkEnd w:id="239"/>
     </w:p>
     <w:p>
       <w:pPr>
@@ -4935,7 +4946,7 @@
       <w:pPr>
         <w:pStyle w:val="BodyText"/>
       </w:pPr>
-      <w:hyperlink r:id="rId238">
+      <w:hyperlink r:id="rId240">
         <w:r>
           <w:rPr>
             <w:rStyle w:val="Hyperlink"/>
@@ -4948,11 +4959,11 @@
       <w:pPr>
         <w:pStyle w:val="Heading2"/>
       </w:pPr>
-      <w:bookmarkStart w:id="239" w:name="not-defining-a-default-value-for-a-select-assignment-to-a-variable"/>
+      <w:bookmarkStart w:id="241" w:name="not-defining-a-default-value-for-a-select-assignment-to-a-variable"/>
       <w:r>
         <w:t xml:space="preserve">Not defining a default value for a SELECT assignment to a variable</w:t>
       </w:r>
-      <w:bookmarkEnd w:id="239"/>
+      <w:bookmarkEnd w:id="241"/>
     </w:p>
     <w:p>
       <w:pPr>
@@ -4966,11 +4977,11 @@
       <w:pPr>
         <w:pStyle w:val="Heading2"/>
       </w:pPr>
-      <w:bookmarkStart w:id="240" w:name="not-defining-a-default-value-for-a-set-assignment-that-is-the-result-of-a-query"/>
+      <w:bookmarkStart w:id="242" w:name="not-defining-a-default-value-for-a-set-assignment-that-is-the-result-of-a-query"/>
       <w:r>
         <w:t xml:space="preserve">Not defining a default value for a SET assignment that is the result of a query</w:t>
       </w:r>
-      <w:bookmarkEnd w:id="240"/>
+      <w:bookmarkEnd w:id="242"/>
     </w:p>
     <w:p>
       <w:pPr>
@@ -4984,11 +4995,11 @@
       <w:pPr>
         <w:pStyle w:val="Heading2"/>
       </w:pPr>
-      <w:bookmarkStart w:id="241" w:name="the-value-of-a-nullable-column-is-not-checked-for-nulls-when-used-in-an-expression"/>
+      <w:bookmarkStart w:id="243" w:name="the-value-of-a-nullable-column-is-not-checked-for-nulls-when-used-in-an-expression"/>
       <w:r>
         <w:t xml:space="preserve">The value of a nullable column is not checked for NULLs when used in an expression</w:t>
       </w:r>
-      <w:bookmarkEnd w:id="241"/>
+      <w:bookmarkEnd w:id="243"/>
     </w:p>
     <w:p>
       <w:pPr>
@@ -5011,11 +5022,11 @@
       <w:pPr>
         <w:pStyle w:val="Heading2"/>
       </w:pPr>
-      <w:bookmarkStart w:id="242" w:name="using-the-nullif-expression"/>
+      <w:bookmarkStart w:id="244" w:name="using-the-nullif-expression"/>
       <w:r>
         <w:t xml:space="preserve">Using the NULLIF expression</w:t>
       </w:r>
-      <w:bookmarkEnd w:id="242"/>
+      <w:bookmarkEnd w:id="244"/>
     </w:p>
     <w:p>
       <w:pPr>
@@ -5029,11 +5040,11 @@
       <w:pPr>
         <w:pStyle w:val="Heading2"/>
       </w:pPr>
-      <w:bookmarkStart w:id="243" w:name="not-putting-all-the-ddl-statements-at-the-beginning-of-the-batch"/>
+      <w:bookmarkStart w:id="245" w:name="not-putting-all-the-ddl-statements-at-the-beginning-of-the-batch"/>
       <w:r>
         <w:t xml:space="preserve">Not putting all the DDL statements at the beginning of the batch</w:t>
       </w:r>
-      <w:bookmarkEnd w:id="243"/>
+      <w:bookmarkEnd w:id="245"/>
     </w:p>
     <w:p>
       <w:pPr>
@@ -5047,7 +5058,7 @@
       <w:pPr>
         <w:pStyle w:val="BodyText"/>
       </w:pPr>
-      <w:hyperlink r:id="rId244">
+      <w:hyperlink r:id="rId246">
         <w:r>
           <w:rPr>
             <w:rStyle w:val="Hyperlink"/>
@@ -5060,11 +5071,11 @@
       <w:pPr>
         <w:pStyle w:val="Heading2"/>
       </w:pPr>
-      <w:bookmarkStart w:id="245" w:name="using-meaningless-aliases-for-tables-e.g.-a-b-c-d-e"/>
+      <w:bookmarkStart w:id="247" w:name="using-meaningless-aliases-for-tables-e.g.-a-b-c-d-e"/>
       <w:r>
         <w:t xml:space="preserve">Using meaningless aliases for tables (e.g., a, b, c, d, e)</w:t>
       </w:r>
-      <w:bookmarkEnd w:id="245"/>
+      <w:bookmarkEnd w:id="247"/>
     </w:p>
     <w:p>
       <w:pPr>
@@ -5078,11 +5089,11 @@
       <w:pPr>
         <w:pStyle w:val="Heading2"/>
       </w:pPr>
-      <w:bookmarkStart w:id="246" w:name="variable-type-is-not-fully-compatible-with-procedure-parameter-type"/>
+      <w:bookmarkStart w:id="248" w:name="variable-type-is-not-fully-compatible-with-procedure-parameter-type"/>
       <w:r>
         <w:t xml:space="preserve">Variable type is not fully compatible with procedure parameter type</w:t>
       </w:r>
-      <w:bookmarkEnd w:id="246"/>
+      <w:bookmarkEnd w:id="248"/>
     </w:p>
     <w:p>
       <w:pPr>
@@ -5096,7 +5107,7 @@
       <w:pPr>
         <w:pStyle w:val="BodyText"/>
       </w:pPr>
-      <w:hyperlink r:id="rId247">
+      <w:hyperlink r:id="rId249">
         <w:r>
           <w:rPr>
             <w:rStyle w:val="Hyperlink"/>
@@ -5109,11 +5120,11 @@
       <w:pPr>
         <w:pStyle w:val="Heading2"/>
       </w:pPr>
-      <w:bookmarkStart w:id="248" w:name="literal-type-is-not-fully-compatible-with-procedure-parameter-type"/>
+      <w:bookmarkStart w:id="250" w:name="literal-type-is-not-fully-compatible-with-procedure-parameter-type"/>
       <w:r>
         <w:t xml:space="preserve">Literal type is not fully compatible with procedure parameter type</w:t>
       </w:r>
-      <w:bookmarkEnd w:id="248"/>
+      <w:bookmarkEnd w:id="250"/>
     </w:p>
     <w:p>
       <w:pPr>
@@ -5127,7 +5138,7 @@
       <w:pPr>
         <w:pStyle w:val="BodyText"/>
       </w:pPr>
-      <w:hyperlink r:id="rId249">
+      <w:hyperlink r:id="rId251">
         <w:r>
           <w:rPr>
             <w:rStyle w:val="Hyperlink"/>
@@ -5140,11 +5151,11 @@
       <w:pPr>
         <w:pStyle w:val="Heading2"/>
       </w:pPr>
-      <w:bookmarkStart w:id="250" w:name="subquery-may-return-more-than-one-row"/>
+      <w:bookmarkStart w:id="252" w:name="subquery-may-return-more-than-one-row"/>
       <w:r>
         <w:t xml:space="preserve">Subquery may return more than one row</w:t>
       </w:r>
-      <w:bookmarkEnd w:id="250"/>
+      <w:bookmarkEnd w:id="252"/>
     </w:p>
     <w:p>
       <w:pPr>
@@ -5158,7 +5169,7 @@
       <w:pPr>
         <w:pStyle w:val="BodyText"/>
       </w:pPr>
-      <w:hyperlink r:id="rId251">
+      <w:hyperlink r:id="rId253">
         <w:r>
           <w:rPr>
             <w:rStyle w:val="Hyperlink"/>
@@ -5171,11 +5182,11 @@
       <w:pPr>
         <w:pStyle w:val="Heading2"/>
       </w:pPr>
-      <w:bookmarkStart w:id="252" w:name="a-named-parameter-is-not-found-in-parameter-list-of-a-procedure"/>
+      <w:bookmarkStart w:id="254" w:name="a-named-parameter-is-not-found-in-parameter-list-of-a-procedure"/>
       <w:r>
         <w:t xml:space="preserve">A named parameter is not found in parameter list of a procedure</w:t>
       </w:r>
-      <w:bookmarkEnd w:id="252"/>
+      <w:bookmarkEnd w:id="254"/>
     </w:p>
     <w:p>
       <w:pPr>
@@ -5189,7 +5200,7 @@
       <w:pPr>
         <w:pStyle w:val="BodyText"/>
       </w:pPr>
-      <w:hyperlink r:id="rId253">
+      <w:hyperlink r:id="rId255">
         <w:r>
           <w:rPr>
             <w:rStyle w:val="Hyperlink"/>
@@ -5202,11 +5213,11 @@
       <w:pPr>
         <w:pStyle w:val="Heading2"/>
       </w:pPr>
-      <w:bookmarkStart w:id="254" w:name="use-of-the-position-notation-after-the-named-notation-for-parameters-when-calling-a-procedure"/>
+      <w:bookmarkStart w:id="256" w:name="use-of-the-position-notation-after-the-named-notation-for-parameters-when-calling-a-procedure"/>
       <w:r>
         <w:t xml:space="preserve">Use of the position notation after the named notation for parameters when calling a procedure</w:t>
       </w:r>
-      <w:bookmarkEnd w:id="254"/>
+      <w:bookmarkEnd w:id="256"/>
     </w:p>
     <w:p>
       <w:pPr>
@@ -5220,7 +5231,7 @@
       <w:pPr>
         <w:pStyle w:val="BodyText"/>
       </w:pPr>
-      <w:hyperlink r:id="rId255">
+      <w:hyperlink r:id="rId257">
         <w:r>
           <w:rPr>
             <w:rStyle w:val="Hyperlink"/>
@@ -5233,11 +5244,11 @@
       <w:pPr>
         <w:pStyle w:val="Heading2"/>
       </w:pPr>
-      <w:bookmarkStart w:id="256" w:name="parameter-is-not-passed-to-a-procedure-and-no-default-is-provided."/>
+      <w:bookmarkStart w:id="258" w:name="parameter-is-not-passed-to-a-procedure-and-no-default-is-provided."/>
       <w:r>
         <w:t xml:space="preserve">Parameter is not passed to a procedure and no default is provided.</w:t>
       </w:r>
-      <w:bookmarkEnd w:id="256"/>
+      <w:bookmarkEnd w:id="258"/>
     </w:p>
     <w:p>
       <w:pPr>
@@ -5251,7 +5262,7 @@
       <w:pPr>
         <w:pStyle w:val="BodyText"/>
       </w:pPr>
-      <w:hyperlink r:id="rId257">
+      <w:hyperlink r:id="rId259">
         <w:r>
           <w:rPr>
             <w:rStyle w:val="Hyperlink"/>
@@ -5264,11 +5275,11 @@
       <w:pPr>
         <w:pStyle w:val="Heading2"/>
       </w:pPr>
-      <w:bookmarkStart w:id="258" w:name="procedure-parameter-is-not-defined-as-output-but-marked-as-output-in-procedure-call-statement."/>
+      <w:bookmarkStart w:id="260" w:name="procedure-parameter-is-not-defined-as-output-but-marked-as-output-in-procedure-call-statement."/>
       <w:r>
         <w:t xml:space="preserve">Procedure parameter is not defined as OUTPUT, but marked as OUTPUT in procedure call statement.</w:t>
       </w:r>
-      <w:bookmarkEnd w:id="258"/>
+      <w:bookmarkEnd w:id="260"/>
     </w:p>
     <w:p>
       <w:pPr>
@@ -5282,7 +5293,7 @@
       <w:pPr>
         <w:pStyle w:val="BodyText"/>
       </w:pPr>
-      <w:hyperlink r:id="rId259">
+      <w:hyperlink r:id="rId261">
         <w:r>
           <w:rPr>
             <w:rStyle w:val="Hyperlink"/>
@@ -5295,11 +5306,11 @@
       <w:pPr>
         <w:pStyle w:val="Heading2"/>
       </w:pPr>
-      <w:bookmarkStart w:id="260" w:name="procedure-parameter-is-defined-as-output-but-is-not-marked-as-output-in-procedure-call-statement."/>
+      <w:bookmarkStart w:id="262" w:name="procedure-parameter-is-defined-as-output-but-is-not-marked-as-output-in-procedure-call-statement."/>
       <w:r>
         <w:t xml:space="preserve">Procedure parameter is defined as OUTPUT, but is not marked as OUTPUT in procedure call statement.</w:t>
       </w:r>
-      <w:bookmarkEnd w:id="260"/>
+      <w:bookmarkEnd w:id="262"/>
     </w:p>
     <w:p>
       <w:pPr>
@@ -5313,7 +5324,7 @@
       <w:pPr>
         <w:pStyle w:val="BodyText"/>
       </w:pPr>
-      <w:hyperlink r:id="rId261">
+      <w:hyperlink r:id="rId263">
         <w:r>
           <w:rPr>
             <w:rStyle w:val="Hyperlink"/>
@@ -5326,11 +5337,11 @@
       <w:pPr>
         <w:pStyle w:val="Heading2"/>
       </w:pPr>
-      <w:bookmarkStart w:id="262" w:name="number-of-passed-parameters-exceeds-the-number-of-procedure-parameters"/>
+      <w:bookmarkStart w:id="264" w:name="number-of-passed-parameters-exceeds-the-number-of-procedure-parameters"/>
       <w:r>
         <w:t xml:space="preserve">Number of passed parameters exceeds the number of procedure parameters</w:t>
       </w:r>
-      <w:bookmarkEnd w:id="262"/>
+      <w:bookmarkEnd w:id="264"/>
     </w:p>
     <w:p>
       <w:pPr>
@@ -5344,7 +5355,7 @@
       <w:pPr>
         <w:pStyle w:val="BodyText"/>
       </w:pPr>
-      <w:hyperlink r:id="rId263">
+      <w:hyperlink r:id="rId265">
         <w:r>
           <w:rPr>
             <w:rStyle w:val="Hyperlink"/>
@@ -5357,11 +5368,11 @@
       <w:pPr>
         <w:pStyle w:val="Heading1"/>
       </w:pPr>
-      <w:bookmarkStart w:id="264" w:name="security-loopholes"/>
+      <w:bookmarkStart w:id="266" w:name="security-loopholes"/>
       <w:r>
         <w:t xml:space="preserve">Security Loopholes</w:t>
       </w:r>
-      <w:bookmarkEnd w:id="264"/>
+      <w:bookmarkEnd w:id="266"/>
     </w:p>
     <w:p>
       <w:pPr>
@@ -5383,7 +5394,7 @@
                     </pic:cNvPicPr>
                   </pic:nvPicPr>
                   <pic:blipFill>
-                    <a:blip r:embed="rId265"/>
+                    <a:blip r:embed="rId267"/>
                     <a:stretch>
                       <a:fillRect/>
                     </a:stretch>
@@ -5414,11 +5425,11 @@
       <w:pPr>
         <w:pStyle w:val="Heading2"/>
       </w:pPr>
-      <w:bookmarkStart w:id="266" w:name="using-sql-server-logins-especially-without-password-expirations-or-windows-password-policy"/>
+      <w:bookmarkStart w:id="268" w:name="using-sql-server-logins-especially-without-password-expirations-or-windows-password-policy"/>
       <w:r>
         <w:t xml:space="preserve">Using SQL Server logins, especially without password expirations or Windows password policy</w:t>
       </w:r>
-      <w:bookmarkEnd w:id="266"/>
+      <w:bookmarkEnd w:id="268"/>
     </w:p>
     <w:p>
       <w:pPr>
@@ -5432,11 +5443,11 @@
       <w:pPr>
         <w:pStyle w:val="Heading2"/>
       </w:pPr>
-      <w:bookmarkStart w:id="267" w:name="using-the-xp_cmdshell-system-stored-procedure"/>
+      <w:bookmarkStart w:id="269" w:name="using-the-xp_cmdshell-system-stored-procedure"/>
       <w:r>
         <w:t xml:space="preserve">Using the xp_cmdshell system stored procedure</w:t>
       </w:r>
-      <w:bookmarkEnd w:id="267"/>
+      <w:bookmarkEnd w:id="269"/>
     </w:p>
     <w:p>
       <w:pPr>
@@ -5450,11 +5461,11 @@
       <w:pPr>
         <w:pStyle w:val="Heading2"/>
       </w:pPr>
-      <w:bookmarkStart w:id="268" w:name="authentication-set-to-mixed-mode"/>
+      <w:bookmarkStart w:id="270" w:name="authentication-set-to-mixed-mode"/>
       <w:r>
         <w:t xml:space="preserve">Authentication set to Mixed Mode</w:t>
       </w:r>
-      <w:bookmarkEnd w:id="268"/>
+      <w:bookmarkEnd w:id="270"/>
     </w:p>
     <w:p>
       <w:pPr>
@@ -5468,11 +5479,11 @@
       <w:pPr>
         <w:pStyle w:val="Heading2"/>
       </w:pPr>
-      <w:bookmarkStart w:id="269" w:name="using-dynamic-sql-without-the-with-execute-as-clause"/>
+      <w:bookmarkStart w:id="271" w:name="using-dynamic-sql-without-the-with-execute-as-clause"/>
       <w:r>
         <w:t xml:space="preserve">Using dynamic SQL without the WITH EXECUTE AS clause</w:t>
       </w:r>
-      <w:bookmarkEnd w:id="269"/>
+      <w:bookmarkEnd w:id="271"/>
     </w:p>
     <w:p>
       <w:pPr>
@@ -5486,11 +5497,11 @@
       <w:pPr>
         <w:pStyle w:val="Heading2"/>
       </w:pPr>
-      <w:bookmarkStart w:id="270" w:name="using-dynamic-sql-with-the-possibility-of-sql-injection"/>
+      <w:bookmarkStart w:id="272" w:name="using-dynamic-sql-with-the-possibility-of-sql-injection"/>
       <w:r>
         <w:t xml:space="preserve">Using dynamic SQL with the possibility of SQL injection</w:t>
       </w:r>
-      <w:bookmarkEnd w:id="270"/>
+      <w:bookmarkEnd w:id="272"/>
     </w:p>
     <w:p>
       <w:pPr>
@@ -5504,7 +5515,7 @@
       <w:pPr>
         <w:pStyle w:val="BodyText"/>
       </w:pPr>
-      <w:hyperlink r:id="rId227">
+      <w:hyperlink r:id="rId229">
         <w:r>
           <w:rPr>
             <w:rStyle w:val="Hyperlink"/>
@@ -5517,11 +5528,11 @@
       <w:pPr>
         <w:pStyle w:val="Heading1"/>
       </w:pPr>
-      <w:bookmarkStart w:id="271" w:name="_acknowledgements"/>
+      <w:bookmarkStart w:id="273" w:name="_acknowledgements"/>
       <w:r>
         <w:t xml:space="preserve">Acknowledgements</w:t>
       </w:r>
-      <w:bookmarkEnd w:id="271"/>
+      <w:bookmarkEnd w:id="273"/>
     </w:p>
     <w:p>
       <w:pPr>
@@ -5576,7 +5587,7 @@
     <w:p>
       <w:pPr>
         <w:numPr>
-          <w:numId w:val="1002"/>
+          <w:numId w:val="1003"/>
           <w:ilvl w:val="0"/>
         </w:numPr>
       </w:pPr>
@@ -5587,7 +5598,7 @@
     <w:p>
       <w:pPr>
         <w:numPr>
-          <w:numId w:val="1002"/>
+          <w:numId w:val="1003"/>
           <w:ilvl w:val="0"/>
         </w:numPr>
       </w:pPr>
@@ -5598,7 +5609,7 @@
     <w:p>
       <w:pPr>
         <w:numPr>
-          <w:numId w:val="1002"/>
+          <w:numId w:val="1003"/>
           <w:ilvl w:val="0"/>
         </w:numPr>
       </w:pPr>
@@ -5609,7 +5620,7 @@
     <w:p>
       <w:pPr>
         <w:numPr>
-          <w:numId w:val="1002"/>
+          <w:numId w:val="1003"/>
           <w:ilvl w:val="0"/>
         </w:numPr>
       </w:pPr>
@@ -5620,7 +5631,7 @@
     <w:p>
       <w:pPr>
         <w:numPr>
-          <w:numId w:val="1002"/>
+          <w:numId w:val="1003"/>
           <w:ilvl w:val="0"/>
         </w:numPr>
       </w:pPr>
@@ -5631,7 +5642,7 @@
     <w:p>
       <w:pPr>
         <w:numPr>
-          <w:numId w:val="1002"/>
+          <w:numId w:val="1003"/>
           <w:ilvl w:val="0"/>
         </w:numPr>
       </w:pPr>
@@ -5642,7 +5653,7 @@
     <w:p>
       <w:pPr>
         <w:numPr>
-          <w:numId w:val="1002"/>
+          <w:numId w:val="1003"/>
           <w:ilvl w:val="0"/>
         </w:numPr>
       </w:pPr>
@@ -5653,7 +5664,7 @@
     <w:p>
       <w:pPr>
         <w:numPr>
-          <w:numId w:val="1002"/>
+          <w:numId w:val="1003"/>
           <w:ilvl w:val="0"/>
         </w:numPr>
       </w:pPr>
@@ -5664,7 +5675,7 @@
     <w:p>
       <w:pPr>
         <w:numPr>
-          <w:numId w:val="1002"/>
+          <w:numId w:val="1003"/>
           <w:ilvl w:val="0"/>
         </w:numPr>
       </w:pPr>
@@ -5675,7 +5686,7 @@
     <w:p>
       <w:pPr>
         <w:numPr>
-          <w:numId w:val="1002"/>
+          <w:numId w:val="1003"/>
           <w:ilvl w:val="0"/>
         </w:numPr>
       </w:pPr>
@@ -5686,7 +5697,7 @@
     <w:p>
       <w:pPr>
         <w:numPr>
-          <w:numId w:val="1002"/>
+          <w:numId w:val="1003"/>
           <w:ilvl w:val="0"/>
         </w:numPr>
       </w:pPr>
@@ -5697,7 +5708,7 @@
     <w:p>
       <w:pPr>
         <w:numPr>
-          <w:numId w:val="1002"/>
+          <w:numId w:val="1003"/>
           <w:ilvl w:val="0"/>
         </w:numPr>
       </w:pPr>
@@ -5708,7 +5719,7 @@
     <w:p>
       <w:pPr>
         <w:numPr>
-          <w:numId w:val="1002"/>
+          <w:numId w:val="1003"/>
           <w:ilvl w:val="0"/>
         </w:numPr>
       </w:pPr>
@@ -5719,7 +5730,7 @@
     <w:p>
       <w:pPr>
         <w:numPr>
-          <w:numId w:val="1002"/>
+          <w:numId w:val="1003"/>
           <w:ilvl w:val="0"/>
         </w:numPr>
       </w:pPr>
@@ -5730,7 +5741,7 @@
     <w:p>
       <w:pPr>
         <w:numPr>
-          <w:numId w:val="1002"/>
+          <w:numId w:val="1003"/>
           <w:ilvl w:val="0"/>
         </w:numPr>
       </w:pPr>
@@ -5741,7 +5752,7 @@
     <w:p>
       <w:pPr>
         <w:numPr>
-          <w:numId w:val="1002"/>
+          <w:numId w:val="1003"/>
           <w:ilvl w:val="0"/>
         </w:numPr>
       </w:pPr>
@@ -5752,7 +5763,7 @@
     <w:p>
       <w:pPr>
         <w:numPr>
-          <w:numId w:val="1002"/>
+          <w:numId w:val="1003"/>
           <w:ilvl w:val="0"/>
         </w:numPr>
       </w:pPr>
@@ -5763,7 +5774,7 @@
     <w:p>
       <w:pPr>
         <w:numPr>
-          <w:numId w:val="1002"/>
+          <w:numId w:val="1003"/>
           <w:ilvl w:val="0"/>
         </w:numPr>
       </w:pPr>
@@ -5774,7 +5785,7 @@
     <w:p>
       <w:pPr>
         <w:numPr>
-          <w:numId w:val="1002"/>
+          <w:numId w:val="1003"/>
           <w:ilvl w:val="0"/>
         </w:numPr>
       </w:pPr>
@@ -5785,7 +5796,7 @@
     <w:p>
       <w:pPr>
         <w:numPr>
-          <w:numId w:val="1002"/>
+          <w:numId w:val="1003"/>
           <w:ilvl w:val="0"/>
         </w:numPr>
       </w:pPr>
@@ -5796,7 +5807,7 @@
     <w:p>
       <w:pPr>
         <w:numPr>
-          <w:numId w:val="1002"/>
+          <w:numId w:val="1003"/>
           <w:ilvl w:val="0"/>
         </w:numPr>
       </w:pPr>
@@ -5807,7 +5818,7 @@
     <w:p>
       <w:pPr>
         <w:numPr>
-          <w:numId w:val="1002"/>
+          <w:numId w:val="1003"/>
           <w:ilvl w:val="0"/>
         </w:numPr>
       </w:pPr>
@@ -5818,7 +5829,7 @@
     <w:p>
       <w:pPr>
         <w:numPr>
-          <w:numId w:val="1002"/>
+          <w:numId w:val="1003"/>
           <w:ilvl w:val="0"/>
         </w:numPr>
       </w:pPr>
@@ -5829,7 +5840,7 @@
     <w:p>
       <w:pPr>
         <w:numPr>
-          <w:numId w:val="1002"/>
+          <w:numId w:val="1003"/>
           <w:ilvl w:val="0"/>
         </w:numPr>
       </w:pPr>
@@ -5979,7 +5990,7 @@
     </w:lvl>
   </w:abstractNum>
   <w:abstractNum w:abstractNumId="990">
-    <w:nsid w:val="89ef6b13"/>
+    <w:nsid w:val="8d11d109"/>
     <w:multiLevelType w:val="multilevel"/>
     <w:lvl w:ilvl="0">
       <w:numFmt w:val="bullet"/>
@@ -6082,7 +6093,7 @@
     </w:lvl>
   </w:abstractNum>
   <w:abstractNum w:abstractNumId="99401">
-    <w:nsid w:val="f54d4697"/>
+    <w:nsid w:val="786face3"/>
     <w:multiLevelType w:val="multilevel"/>
     <w:lvl w:ilvl="0">
       <w:start w:val="1"/>
@@ -6184,6 +6195,109 @@
       <w:start w:val="1"/>
       <w:numFmt w:val="decimal"/>
       <w:lvlText w:val="%9."/>
+      <w:lvlJc w:val="left"/>
+      <w:pPr>
+        <w:tabs>
+          <w:tab w:val="num" w:pos="5760"/>
+        </w:tabs>
+        <w:ind w:left="6240" w:hanging="480"/>
+      </w:pPr>
+    </w:lvl>
+  </w:abstractNum>
+  <w:abstractNum w:abstractNumId="991">
+    <w:nsid w:val="4d62b454"/>
+    <w:multiLevelType w:val="multilevel"/>
+    <w:lvl w:ilvl="0">
+      <w:numFmt w:val="bullet"/>
+      <w:lvlText w:val="•"/>
+      <w:lvlJc w:val="left"/>
+      <w:pPr>
+        <w:tabs>
+          <w:tab w:val="num" w:pos="0"/>
+        </w:tabs>
+        <w:ind w:left="480" w:hanging="480"/>
+      </w:pPr>
+    </w:lvl>
+    <w:lvl w:ilvl="1">
+      <w:numFmt w:val="bullet"/>
+      <w:lvlText w:val="–"/>
+      <w:lvlJc w:val="left"/>
+      <w:pPr>
+        <w:tabs>
+          <w:tab w:val="num" w:pos="720"/>
+        </w:tabs>
+        <w:ind w:left="1200" w:hanging="480"/>
+      </w:pPr>
+    </w:lvl>
+    <w:lvl w:ilvl="2">
+      <w:numFmt w:val="bullet"/>
+      <w:lvlText w:val="•"/>
+      <w:lvlJc w:val="left"/>
+      <w:pPr>
+        <w:tabs>
+          <w:tab w:val="num" w:pos="1440"/>
+        </w:tabs>
+        <w:ind w:left="1920" w:hanging="480"/>
+      </w:pPr>
+    </w:lvl>
+    <w:lvl w:ilvl="3">
+      <w:numFmt w:val="bullet"/>
+      <w:lvlText w:val="–"/>
+      <w:lvlJc w:val="left"/>
+      <w:pPr>
+        <w:tabs>
+          <w:tab w:val="num" w:pos="2160"/>
+        </w:tabs>
+        <w:ind w:left="2640" w:hanging="480"/>
+      </w:pPr>
+    </w:lvl>
+    <w:lvl w:ilvl="4">
+      <w:numFmt w:val="bullet"/>
+      <w:lvlText w:val="•"/>
+      <w:lvlJc w:val="left"/>
+      <w:pPr>
+        <w:tabs>
+          <w:tab w:val="num" w:pos="2880"/>
+        </w:tabs>
+        <w:ind w:left="3360" w:hanging="480"/>
+      </w:pPr>
+    </w:lvl>
+    <w:lvl w:ilvl="5">
+      <w:numFmt w:val="bullet"/>
+      <w:lvlText w:val="–"/>
+      <w:lvlJc w:val="left"/>
+      <w:pPr>
+        <w:tabs>
+          <w:tab w:val="num" w:pos="3600"/>
+        </w:tabs>
+        <w:ind w:left="4080" w:hanging="480"/>
+      </w:pPr>
+    </w:lvl>
+    <w:lvl w:ilvl="6">
+      <w:numFmt w:val="bullet"/>
+      <w:lvlText w:val="•"/>
+      <w:lvlJc w:val="left"/>
+      <w:pPr>
+        <w:tabs>
+          <w:tab w:val="num" w:pos="4320"/>
+        </w:tabs>
+        <w:ind w:left="4800" w:hanging="480"/>
+      </w:pPr>
+    </w:lvl>
+    <w:lvl w:ilvl="7">
+      <w:numFmt w:val="bullet"/>
+      <w:lvlText w:val="–"/>
+      <w:lvlJc w:val="left"/>
+      <w:pPr>
+        <w:tabs>
+          <w:tab w:val="num" w:pos="5040"/>
+        </w:tabs>
+        <w:ind w:left="5520" w:hanging="480"/>
+      </w:pPr>
+    </w:lvl>
+    <w:lvl w:ilvl="8">
+      <w:numFmt w:val="bullet"/>
+      <w:lvlText w:val="•"/>
       <w:lvlJc w:val="left"/>
       <w:pPr>
         <w:tabs>
@@ -6230,6 +6344,9 @@
     </w:lvlOverride>
   </w:num>
   <w:num w:numId="1002">
+    <w:abstractNumId w:val="991"/>
+  </w:num>
+  <w:num w:numId="1003">
     <w:abstractNumId w:val="99401"/>
     <w:lvlOverride w:ilvl="0">
       <w:startOverride w:val="1"/>

</xml_diff>

<commit_message>
added to reasons for not using MONEY
</commit_message>
<xml_diff>
--- a/codesmells.docx
+++ b/codesmells.docx
@@ -47,7 +47,7 @@
         <w:pStyle w:val="Date"/>
       </w:pPr>
       <w:r>
-        <w:t xml:space="preserve">2018-04-09</w:t>
+        <w:t xml:space="preserve">2018-04-12</w:t>
       </w:r>
     </w:p>
     <w:p>
@@ -1207,7 +1207,7 @@
         <w:pStyle w:val="FirstParagraph"/>
       </w:pPr>
       <w:r>
-        <w:t xml:space="preserve">The MONEY data type confuses the storage of data values with their display, though it clearly suggests, by its name, the sort of data held. Using the DECIMAL data type is almost always better.</w:t>
+        <w:t xml:space="preserve">The MONEY data type confuses the storage of data values with their display, though it clearly suggests, by its name, the sort of data held. It is proprietary to SQL Server. It has limited precision (the underlying type is a BIGINT or in the case of SMALLMONEY an INT) so you can unintentionally get a loss of precision due to roundoff errors. While simple addition or subtraction is fine, more complicated calculations that can be done for financial reports can show errors. Although the MONEY datatype generally takes less storage and takes less bandwidth when sent over networks via TDS, it is generally far better to use a data type such as the decimal/numeric type that is less likely to suffer from rounding errors or scale overflow.</w:t>
       </w:r>
     </w:p>
     <w:p>
@@ -5990,7 +5990,7 @@
     </w:lvl>
   </w:abstractNum>
   <w:abstractNum w:abstractNumId="990">
-    <w:nsid w:val="8d11d109"/>
+    <w:nsid w:val="440ece56"/>
     <w:multiLevelType w:val="multilevel"/>
     <w:lvl w:ilvl="0">
       <w:numFmt w:val="bullet"/>
@@ -6093,7 +6093,7 @@
     </w:lvl>
   </w:abstractNum>
   <w:abstractNum w:abstractNumId="99401">
-    <w:nsid w:val="786face3"/>
+    <w:nsid w:val="2f6caa31"/>
     <w:multiLevelType w:val="multilevel"/>
     <w:lvl w:ilvl="0">
       <w:start w:val="1"/>
@@ -6205,7 +6205,7 @@
     </w:lvl>
   </w:abstractNum>
   <w:abstractNum w:abstractNumId="991">
-    <w:nsid w:val="4d62b454"/>
+    <w:nsid w:val="745fb1f8"/>
     <w:multiLevelType w:val="multilevel"/>
     <w:lvl w:ilvl="0">
       <w:numFmt w:val="bullet"/>

</xml_diff>